<commit_message>
PMDM / RA1 y RA2
sin terminar
</commit_message>
<xml_diff>
--- a/PMDM/RA1_RA2_Documentacion.docx
+++ b/PMDM/RA1_RA2_Documentacion.docx
@@ -1,6 +1,6 @@
 
 <file path=word/document.xml><?xml version="1.0" encoding="utf-8"?>
-<w:document xmlns:wpc="http://schemas.microsoft.com/office/word/2010/wordprocessingCanvas" xmlns:cx="http://schemas.microsoft.com/office/drawing/2014/chartex" xmlns:mc="http://schemas.openxmlformats.org/markup-compatibility/2006" xmlns:o="urn:schemas-microsoft-com:office:office" xmlns:r="http://schemas.openxmlformats.org/officeDocument/2006/relationships" xmlns:m="http://schemas.openxmlformats.org/officeDocument/2006/math" xmlns:v="urn:schemas-microsoft-com:vml" xmlns:wp14="http://schemas.microsoft.com/office/word/2010/wordprocessingDrawing" xmlns:wp="http://schemas.openxmlformats.org/drawingml/2006/wordprocessingDrawing" xmlns:w10="urn:schemas-microsoft-com:office:word" xmlns:w="http://schemas.openxmlformats.org/wordprocessingml/2006/main" xmlns:w14="http://schemas.microsoft.com/office/word/2010/wordml" xmlns:w15="http://schemas.microsoft.com/office/word/2012/wordml" xmlns:w16se="http://schemas.microsoft.com/office/word/2015/wordml/symex" xmlns:wpg="http://schemas.microsoft.com/office/word/2010/wordprocessingGroup" xmlns:wpi="http://schemas.microsoft.com/office/word/2010/wordprocessingInk" xmlns:wne="http://schemas.microsoft.com/office/word/2006/wordml" xmlns:wps="http://schemas.microsoft.com/office/word/2010/wordprocessingShape" mc:Ignorable="w14 w15 w16se wp14">
+<w:document xmlns:wpc="http://schemas.microsoft.com/office/word/2010/wordprocessingCanvas" xmlns:cx="http://schemas.microsoft.com/office/drawing/2014/chartex" xmlns:cx1="http://schemas.microsoft.com/office/drawing/2015/9/8/chartex" xmlns:cx2="http://schemas.microsoft.com/office/drawing/2015/10/21/chartex" xmlns:cx3="http://schemas.microsoft.com/office/drawing/2016/5/9/chartex" xmlns:cx4="http://schemas.microsoft.com/office/drawing/2016/5/10/chartex" xmlns:cx5="http://schemas.microsoft.com/office/drawing/2016/5/11/chartex" xmlns:cx6="http://schemas.microsoft.com/office/drawing/2016/5/12/chartex" xmlns:cx7="http://schemas.microsoft.com/office/drawing/2016/5/13/chartex" xmlns:cx8="http://schemas.microsoft.com/office/drawing/2016/5/14/chartex" xmlns:mc="http://schemas.openxmlformats.org/markup-compatibility/2006" xmlns:aink="http://schemas.microsoft.com/office/drawing/2016/ink" xmlns:am3d="http://schemas.microsoft.com/office/drawing/2017/model3d" xmlns:o="urn:schemas-microsoft-com:office:office" xmlns:oel="http://schemas.microsoft.com/office/2019/extlst" xmlns:r="http://schemas.openxmlformats.org/officeDocument/2006/relationships" xmlns:m="http://schemas.openxmlformats.org/officeDocument/2006/math" xmlns:v="urn:schemas-microsoft-com:vml" xmlns:wp14="http://schemas.microsoft.com/office/word/2010/wordprocessingDrawing" xmlns:wp="http://schemas.openxmlformats.org/drawingml/2006/wordprocessingDrawing" xmlns:w10="urn:schemas-microsoft-com:office:word" xmlns:w="http://schemas.openxmlformats.org/wordprocessingml/2006/main" xmlns:w14="http://schemas.microsoft.com/office/word/2010/wordml" xmlns:w15="http://schemas.microsoft.com/office/word/2012/wordml" xmlns:w16cex="http://schemas.microsoft.com/office/word/2018/wordml/cex" xmlns:w16cid="http://schemas.microsoft.com/office/word/2016/wordml/cid" xmlns:w16="http://schemas.microsoft.com/office/word/2018/wordml" xmlns:w16sdtdh="http://schemas.microsoft.com/office/word/2020/wordml/sdtdatahash" xmlns:w16se="http://schemas.microsoft.com/office/word/2015/wordml/symex" xmlns:wpg="http://schemas.microsoft.com/office/word/2010/wordprocessingGroup" xmlns:wpi="http://schemas.microsoft.com/office/word/2010/wordprocessingInk" xmlns:wne="http://schemas.microsoft.com/office/word/2006/wordml" xmlns:wps="http://schemas.microsoft.com/office/word/2010/wordprocessingShape" mc:Ignorable="w14 w15 w16se w16cid w16 w16cex w16sdtdh wp14">
   <w:body>
     <w:p>
       <w:pPr>
@@ -12,7 +12,7 @@
           <w:lang w:eastAsia="es-ES"/>
         </w:rPr>
         <w:drawing>
-          <wp:anchor distT="0" distB="0" distL="114300" distR="114300" simplePos="0" relativeHeight="251655168" behindDoc="1" locked="0" layoutInCell="1" allowOverlap="1" wp14:anchorId="602EDEC5" wp14:editId="012509D5">
+          <wp:anchor distT="0" distB="0" distL="114300" distR="114300" simplePos="0" relativeHeight="251655168" behindDoc="1" locked="0" layoutInCell="1" allowOverlap="1" wp14:anchorId="63EF6E59" wp14:editId="73692A24">
             <wp:simplePos x="0" y="0"/>
             <wp:positionH relativeFrom="margin">
               <wp:align>left</wp:align>
@@ -272,7 +272,7 @@
           <w:lang w:eastAsia="es-ES"/>
         </w:rPr>
         <w:drawing>
-          <wp:anchor distT="0" distB="0" distL="114300" distR="114300" simplePos="0" relativeHeight="251693056" behindDoc="1" locked="0" layoutInCell="1" allowOverlap="1" wp14:anchorId="5CE5EA37" wp14:editId="7B573577">
+          <wp:anchor distT="0" distB="0" distL="114300" distR="114300" simplePos="0" relativeHeight="251693056" behindDoc="1" locked="0" layoutInCell="1" allowOverlap="1" wp14:anchorId="248290CE" wp14:editId="1831D257">
             <wp:simplePos x="0" y="0"/>
             <wp:positionH relativeFrom="margin">
               <wp:posOffset>3621974</wp:posOffset>
@@ -1684,7 +1684,7 @@
         <mc:AlternateContent>
           <mc:Choice Requires="wpg">
             <w:drawing>
-              <wp:anchor distT="0" distB="0" distL="114300" distR="114300" simplePos="0" relativeHeight="251658240" behindDoc="0" locked="0" layoutInCell="1" allowOverlap="1" wp14:anchorId="47399741" wp14:editId="076C7886">
+              <wp:anchor distT="0" distB="0" distL="114300" distR="114300" simplePos="0" relativeHeight="251658240" behindDoc="0" locked="0" layoutInCell="1" allowOverlap="1" wp14:anchorId="7220D513" wp14:editId="0F2EF9CC">
                 <wp:simplePos x="0" y="0"/>
                 <wp:positionH relativeFrom="margin">
                   <wp:posOffset>2715895</wp:posOffset>
@@ -1810,7 +1810,7 @@
           </mc:Choice>
           <mc:Fallback>
             <w:pict>
-              <v:group w14:anchorId="47399741" id="Grupo 1" o:spid="_x0000_s1026" style="position:absolute;margin-left:213.85pt;margin-top:12.45pt;width:211.2pt;height:134.7pt;z-index:251658240;mso-position-horizontal-relative:margin;mso-width-relative:margin;mso-height-relative:margin" coordsize="31299,19960" o:gfxdata="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">
+              <v:group w14:anchorId="7220D513" id="Grupo 1" o:spid="_x0000_s1026" style="position:absolute;margin-left:213.85pt;margin-top:12.45pt;width:211.2pt;height:134.7pt;z-index:251658240;mso-position-horizontal-relative:margin;mso-width-relative:margin;mso-height-relative:margin" coordsize="31299,19960" o:gfxdata="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">
                 <v:shapetype id="_x0000_t75" coordsize="21600,21600" o:spt="75" o:preferrelative="t" path="m@4@5l@4@11@9@11@9@5xe" filled="f" stroked="f">
                   <v:stroke joinstyle="miter"/>
                   <v:formulas>
@@ -1830,9 +1830,8 @@
                   <v:path o:extrusionok="f" gradientshapeok="t" o:connecttype="rect"/>
                   <o:lock v:ext="edit" aspectratio="t"/>
                 </v:shapetype>
-                <v:shape id="Imagen 1" o:spid="_x0000_s1027" type="#_x0000_t75" alt="Interfaz de usuario gráfica, Gráfico, Gráfico de líneas&#10;&#10;Descripción generada automáticamente" style="position:absolute;width:31299;height:17760;visibility:visible;mso-wrap-style:square" o:gfxdata="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">
+                <v:shape id="Imagen 1" o:spid="_x0000_s1027" type="#_x0000_t75" alt="Interfaz de usuario gráfica, Gráfico, Gráfico de líneas&#10;&#10;Descripción generada automáticamente" style="position:absolute;width:31299;height:17760;visibility:visible;mso-wrap-style:square" o:gfxdata="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">
                   <v:imagedata r:id="rId11" o:title="Interfaz de usuario gráfica, Gráfico, Gráfico de líneas&#10;&#10;Descripción generada automáticamente"/>
-                  <v:path arrowok="t"/>
                 </v:shape>
                 <v:shapetype id="_x0000_t202" coordsize="21600,21600" o:spt="202" path="m,l,21600r21600,l21600,xe">
                   <v:stroke joinstyle="miter"/>
@@ -1850,27 +1849,14 @@
                         <w:r>
                           <w:t xml:space="preserve">Ilustración </w:t>
                         </w:r>
-                        <w:r>
-                          <w:fldChar w:fldCharType="begin"/>
-                        </w:r>
-                        <w:r>
-                          <w:instrText xml:space="preserve"> SEQ Ilustración \* ARABIC </w:instrText>
-                        </w:r>
-                        <w:r>
-                          <w:fldChar w:fldCharType="separate"/>
-                        </w:r>
-                        <w:r>
-                          <w:rPr>
-                            <w:noProof/>
-                          </w:rPr>
-                          <w:t>1</w:t>
-                        </w:r>
-                        <w:r>
-                          <w:rPr>
-                            <w:noProof/>
-                          </w:rPr>
-                          <w:fldChar w:fldCharType="end"/>
-                        </w:r>
+                        <w:fldSimple w:instr=" SEQ Ilustración \* ARABIC ">
+                          <w:r>
+                            <w:rPr>
+                              <w:noProof/>
+                            </w:rPr>
+                            <w:t>1</w:t>
+                          </w:r>
+                        </w:fldSimple>
                         <w:r>
                           <w:t xml:space="preserve"> </w:t>
                         </w:r>
@@ -1924,13 +1910,6 @@
         </w:rPr>
         <w:t>Estos dos sistemas operativos (SO) utilizan tecnologías distintas para la programación de aplicaciones en el lenguaje nativo de cada SO</w:t>
       </w:r>
-    </w:p>
-    <w:p>
-      <w:pPr>
-        <w:rPr>
-          <w:color w:val="1F4E79" w:themeColor="accent1" w:themeShade="80"/>
-        </w:rPr>
-      </w:pPr>
       <w:r>
         <w:rPr>
           <w:noProof/>
@@ -1940,7 +1919,7 @@
         <mc:AlternateContent>
           <mc:Choice Requires="wpg">
             <w:drawing>
-              <wp:anchor distT="0" distB="0" distL="114300" distR="114300" simplePos="0" relativeHeight="251687936" behindDoc="0" locked="0" layoutInCell="1" allowOverlap="1" wp14:anchorId="67587356" wp14:editId="474D8F18">
+              <wp:anchor distT="0" distB="0" distL="114300" distR="114300" simplePos="0" relativeHeight="251687936" behindDoc="0" locked="0" layoutInCell="1" allowOverlap="1" wp14:anchorId="0C1CC610" wp14:editId="46E7020B">
                 <wp:simplePos x="0" y="0"/>
                 <wp:positionH relativeFrom="column">
                   <wp:posOffset>4006215</wp:posOffset>
@@ -2034,7 +2013,7 @@
                                   <w:noProof/>
                                 </w:rPr>
                               </w:pPr>
-                              <w:bookmarkStart w:id="4" w:name="_Toc147669221"/>
+                              <w:bookmarkStart w:id="6" w:name="_Toc147669221"/>
                               <w:r>
                                 <w:t xml:space="preserve">Ilustración </w:t>
                               </w:r>
@@ -2049,7 +2028,7 @@
                               <w:r>
                                 <w:t xml:space="preserve"> Logo Swift</w:t>
                               </w:r>
-                              <w:bookmarkEnd w:id="4"/>
+                              <w:bookmarkEnd w:id="6"/>
                             </w:p>
                           </w:txbxContent>
                         </wps:txbx>
@@ -2068,10 +2047,9 @@
           </mc:Choice>
           <mc:Fallback>
             <w:pict>
-              <v:group w14:anchorId="67587356" id="Grupo 43" o:spid="_x0000_s1029" style="position:absolute;margin-left:315.45pt;margin-top:16.75pt;width:109.5pt;height:84.75pt;z-index:251687936" coordsize="13906,10763" o:gfxdata="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">
-                <v:shape id="Imagen 2" o:spid="_x0000_s1030" type="#_x0000_t75" alt="Los principales beneficios más importantes del desarrollo nativo de iOS con  Swift | by Andres Felipe Ocampo | Medium" style="position:absolute;width:13906;height:7499;visibility:visible;mso-wrap-style:square" o:gfxdata="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">
+              <v:group w14:anchorId="0C1CC610" id="Grupo 43" o:spid="_x0000_s1029" style="position:absolute;margin-left:315.45pt;margin-top:16.75pt;width:109.5pt;height:84.75pt;z-index:251687936" coordsize="13906,10763" o:gfxdata="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">
+                <v:shape id="Imagen 2" o:spid="_x0000_s1030" type="#_x0000_t75" alt="Los principales beneficios más importantes del desarrollo nativo de iOS con  Swift | by Andres Felipe Ocampo | Medium" style="position:absolute;width:13906;height:7499;visibility:visible;mso-wrap-style:square" o:gfxdata="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">
                   <v:imagedata r:id="rId13" o:title="Los principales beneficios más importantes del desarrollo nativo de iOS con  Swift | by Andres Felipe Ocampo | Medium"/>
-                  <v:path arrowok="t"/>
                 </v:shape>
                 <v:shape id="Cuadro de texto 40" o:spid="_x0000_s1031" type="#_x0000_t202" style="position:absolute;top:8096;width:13906;height:2667;visibility:visible;mso-wrap-style:square;v-text-anchor:top" o:gfxdata="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" stroked="f">
                   <v:textbox style="mso-fit-shape-to-text:t" inset="0,0,0,0">
@@ -2087,24 +2065,14 @@
                         <w:r>
                           <w:t xml:space="preserve">Ilustración </w:t>
                         </w:r>
-                        <w:r>
-                          <w:fldChar w:fldCharType="begin"/>
-                        </w:r>
-                        <w:r>
-                          <w:instrText xml:space="preserve"> SEQ Ilustración \* ARABIC </w:instrText>
-                        </w:r>
-                        <w:r>
-                          <w:fldChar w:fldCharType="separate"/>
-                        </w:r>
-                        <w:r>
-                          <w:rPr>
-                            <w:noProof/>
-                          </w:rPr>
-                          <w:t>2</w:t>
-                        </w:r>
-                        <w:r>
-                          <w:fldChar w:fldCharType="end"/>
-                        </w:r>
+                        <w:fldSimple w:instr=" SEQ Ilustración \* ARABIC ">
+                          <w:r>
+                            <w:rPr>
+                              <w:noProof/>
+                            </w:rPr>
+                            <w:t>2</w:t>
+                          </w:r>
+                        </w:fldSimple>
                         <w:r>
                           <w:t xml:space="preserve"> Logo Swift</w:t>
                         </w:r>
@@ -2138,71 +2106,8 @@
         <w:rPr>
           <w:color w:val="1F4E79" w:themeColor="accent1" w:themeShade="80"/>
         </w:rPr>
-        <w:t xml:space="preserve">: Para desarrollo en iOS, se utiliza este lenguaje de programación ofrecido por Apple para el desarrollo de aplicaciones que funcionen en sus plataformas: iOS, </w:t>
-      </w:r>
-      <w:proofErr w:type="spellStart"/>
-      <w:r>
-        <w:rPr>
-          <w:color w:val="1F4E79" w:themeColor="accent1" w:themeShade="80"/>
-        </w:rPr>
-        <w:t>macOS</w:t>
-      </w:r>
-      <w:proofErr w:type="spellEnd"/>
-      <w:r>
-        <w:rPr>
-          <w:color w:val="1F4E79" w:themeColor="accent1" w:themeShade="80"/>
-        </w:rPr>
-        <w:t xml:space="preserve">, </w:t>
-      </w:r>
-      <w:proofErr w:type="spellStart"/>
-      <w:r>
-        <w:rPr>
-          <w:color w:val="1F4E79" w:themeColor="accent1" w:themeShade="80"/>
-        </w:rPr>
-        <w:t>tvOS</w:t>
-      </w:r>
-      <w:proofErr w:type="spellEnd"/>
-      <w:r>
-        <w:rPr>
-          <w:color w:val="1F4E79" w:themeColor="accent1" w:themeShade="80"/>
-        </w:rPr>
-        <w:t xml:space="preserve">, </w:t>
-      </w:r>
-      <w:proofErr w:type="spellStart"/>
-      <w:r>
-        <w:rPr>
-          <w:color w:val="1F4E79" w:themeColor="accent1" w:themeShade="80"/>
-        </w:rPr>
-        <w:t>watchOS</w:t>
-      </w:r>
-      <w:proofErr w:type="spellEnd"/>
-      <w:r>
-        <w:rPr>
-          <w:color w:val="1F4E79" w:themeColor="accent1" w:themeShade="80"/>
-        </w:rPr>
-        <w:t xml:space="preserve"> y </w:t>
-      </w:r>
-      <w:proofErr w:type="spellStart"/>
-      <w:r>
-        <w:rPr>
-          <w:color w:val="1F4E79" w:themeColor="accent1" w:themeShade="80"/>
-        </w:rPr>
-        <w:t>iPadOS</w:t>
-      </w:r>
-      <w:proofErr w:type="spellEnd"/>
-      <w:r>
-        <w:rPr>
-          <w:color w:val="1F4E79" w:themeColor="accent1" w:themeShade="80"/>
-        </w:rPr>
-        <w:t>.</w:t>
-      </w:r>
-    </w:p>
-    <w:p>
-      <w:pPr>
-        <w:rPr>
-          <w:color w:val="1F4E79" w:themeColor="accent1" w:themeShade="80"/>
-        </w:rPr>
-      </w:pPr>
+        <w:t>: Para desarrollo en iOS, se utiliza este lenguaje de programación ofrecido por Apple para el desarrollo de aplicaciones que funcionen en sus plataformas: iOS, macOS, tvOS, watchOS y iPadOS.</w:t>
+      </w:r>
     </w:p>
     <w:p>
       <w:pPr>
@@ -2221,7 +2126,7 @@
         <mc:AlternateContent>
           <mc:Choice Requires="wpg">
             <w:drawing>
-              <wp:anchor distT="0" distB="0" distL="114300" distR="114300" simplePos="0" relativeHeight="251691008" behindDoc="0" locked="0" layoutInCell="1" allowOverlap="1" wp14:anchorId="0577784B" wp14:editId="534E904A">
+              <wp:anchor distT="0" distB="0" distL="114300" distR="114300" simplePos="0" relativeHeight="251691008" behindDoc="0" locked="0" layoutInCell="1" allowOverlap="1" wp14:anchorId="27463C9C" wp14:editId="4F7D2631">
                 <wp:simplePos x="0" y="0"/>
                 <wp:positionH relativeFrom="margin">
                   <wp:align>left</wp:align>
@@ -2315,7 +2220,7 @@
                                   <w:noProof/>
                                 </w:rPr>
                               </w:pPr>
-                              <w:bookmarkStart w:id="5" w:name="_Toc147669222"/>
+                              <w:bookmarkStart w:id="8" w:name="_Toc147669222"/>
                               <w:r>
                                 <w:t xml:space="preserve">Ilustración </w:t>
                               </w:r>
@@ -2328,14 +2233,9 @@
                                 </w:r>
                               </w:fldSimple>
                               <w:r>
-                                <w:t xml:space="preserve"> Logo </w:t>
+                                <w:t xml:space="preserve"> Logo Kotlin</w:t>
                               </w:r>
-                              <w:proofErr w:type="spellStart"/>
-                              <w:r>
-                                <w:t>Kotlin</w:t>
-                              </w:r>
-                              <w:bookmarkEnd w:id="5"/>
-                              <w:proofErr w:type="spellEnd"/>
+                              <w:bookmarkEnd w:id="8"/>
                             </w:p>
                           </w:txbxContent>
                         </wps:txbx>
@@ -2354,10 +2254,9 @@
           </mc:Choice>
           <mc:Fallback>
             <w:pict>
-              <v:group w14:anchorId="0577784B" id="Grupo 42" o:spid="_x0000_s1032" style="position:absolute;margin-left:0;margin-top:1.05pt;width:150.15pt;height:59.25pt;z-index:251691008;mso-position-horizontal:left;mso-position-horizontal-relative:margin" coordsize="19069,7524" o:gfxdata="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">
-                <v:shape id="Imagen 4" o:spid="_x0000_s1033" type="#_x0000_t75" alt="Dibujo en blanco y negro&#10;&#10;Descripción generada automáticamente con confianza media" style="position:absolute;width:19069;height:4286;visibility:visible;mso-wrap-style:square" o:gfxdata="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">
+              <v:group w14:anchorId="27463C9C" id="Grupo 42" o:spid="_x0000_s1032" style="position:absolute;margin-left:0;margin-top:1.05pt;width:150.15pt;height:59.25pt;z-index:251691008;mso-position-horizontal:left;mso-position-horizontal-relative:margin" coordsize="19069,7524" o:gfxdata="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">
+                <v:shape id="Imagen 4" o:spid="_x0000_s1033" type="#_x0000_t75" alt="Dibujo en blanco y negro&#10;&#10;Descripción generada automáticamente con confianza media" style="position:absolute;width:19069;height:4286;visibility:visible;mso-wrap-style:square" o:gfxdata="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">
                   <v:imagedata r:id="rId15" o:title="Dibujo en blanco y negro&#10;&#10;Descripción generada automáticamente con confianza media"/>
-                  <v:path arrowok="t"/>
                 </v:shape>
                 <v:shape id="Cuadro de texto 41" o:spid="_x0000_s1034" type="#_x0000_t202" style="position:absolute;top:4857;width:19069;height:2667;visibility:visible;mso-wrap-style:square;v-text-anchor:top" o:gfxdata="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" stroked="f">
                   <v:textbox style="mso-fit-shape-to-text:t" inset="0,0,0,0">
@@ -2373,33 +2272,18 @@
                         <w:r>
                           <w:t xml:space="preserve">Ilustración </w:t>
                         </w:r>
+                        <w:fldSimple w:instr=" SEQ Ilustración \* ARABIC ">
+                          <w:r>
+                            <w:rPr>
+                              <w:noProof/>
+                            </w:rPr>
+                            <w:t>3</w:t>
+                          </w:r>
+                        </w:fldSimple>
                         <w:r>
-                          <w:fldChar w:fldCharType="begin"/>
-                        </w:r>
-                        <w:r>
-                          <w:instrText xml:space="preserve"> SEQ Ilustración \* ARABIC </w:instrText>
-                        </w:r>
-                        <w:r>
-                          <w:fldChar w:fldCharType="separate"/>
-                        </w:r>
-                        <w:r>
-                          <w:rPr>
-                            <w:noProof/>
-                          </w:rPr>
-                          <w:t>3</w:t>
-                        </w:r>
-                        <w:r>
-                          <w:fldChar w:fldCharType="end"/>
-                        </w:r>
-                        <w:r>
-                          <w:t xml:space="preserve"> Logo </w:t>
-                        </w:r>
-                        <w:proofErr w:type="spellStart"/>
-                        <w:r>
-                          <w:t>Kotlin</w:t>
+                          <w:t xml:space="preserve"> Logo Kotlin</w:t>
                         </w:r>
                         <w:bookmarkEnd w:id="9"/>
-                        <w:proofErr w:type="spellEnd"/>
                       </w:p>
                     </w:txbxContent>
                   </v:textbox>
@@ -2410,160 +2294,137 @@
           </mc:Fallback>
         </mc:AlternateContent>
       </w:r>
-      <w:proofErr w:type="spellStart"/>
       <w:r>
         <w:rPr>
           <w:b/>
           <w:bCs/>
           <w:color w:val="1F4E79" w:themeColor="accent1" w:themeShade="80"/>
         </w:rPr>
-        <w:t>Kotlin</w:t>
-      </w:r>
-      <w:proofErr w:type="spellEnd"/>
+        <w:t xml:space="preserve">Kotlin: </w:t>
+      </w:r>
+      <w:r>
+        <w:rPr>
+          <w:color w:val="1F4E79" w:themeColor="accent1" w:themeShade="80"/>
+        </w:rPr>
+        <w:t xml:space="preserve">Para desarrollo en Android, este lenguaje permite crear apps nativas de alta calidad y gran rendimiento en todas las plataformas soportadas por Android: smartphones, televisores, relojes, etc. </w:t>
+      </w:r>
+    </w:p>
+    <w:p>
+      <w:pPr>
+        <w:rPr>
+          <w:color w:val="1F4E79" w:themeColor="accent1" w:themeShade="80"/>
+        </w:rPr>
+      </w:pPr>
+      <w:r>
+        <w:rPr>
+          <w:color w:val="1F4E79" w:themeColor="accent1" w:themeShade="80"/>
+        </w:rPr>
+        <w:t>La principal desventaja de estos dos sistemas es que el desarrollo de aplicaciones en los lenguajes nativos no permite portar las aplicaciones entre sistemas operativos por lo cual se requiere duplicar el trabajo.</w:t>
+      </w:r>
+    </w:p>
+    <w:p>
+      <w:pPr>
+        <w:rPr>
+          <w:color w:val="1F4E79" w:themeColor="accent1" w:themeShade="80"/>
+        </w:rPr>
+      </w:pPr>
+      <w:r>
+        <w:rPr>
+          <w:color w:val="1F4E79" w:themeColor="accent1" w:themeShade="80"/>
+        </w:rPr>
+        <w:t xml:space="preserve">Para evitar esta duplicidad de trabajo se desarrollaron otras tecnologías para poder portar a ambos SO </w:t>
+      </w:r>
+    </w:p>
+    <w:p>
+      <w:pPr>
+        <w:rPr>
+          <w:color w:val="1F4E79" w:themeColor="accent1" w:themeShade="80"/>
+        </w:rPr>
+      </w:pPr>
       <w:r>
         <w:rPr>
           <w:b/>
           <w:bCs/>
           <w:color w:val="1F4E79" w:themeColor="accent1" w:themeShade="80"/>
         </w:rPr>
-        <w:t xml:space="preserve">: </w:t>
-      </w:r>
-      <w:r>
-        <w:rPr>
-          <w:color w:val="1F4E79" w:themeColor="accent1" w:themeShade="80"/>
-        </w:rPr>
-        <w:t xml:space="preserve">Para desarrollo en Android, este lenguaje permite crear apps nativas de alta calidad y gran rendimiento en todas las plataformas soportadas por Android: </w:t>
-      </w:r>
-      <w:proofErr w:type="spellStart"/>
-      <w:r>
-        <w:rPr>
-          <w:color w:val="1F4E79" w:themeColor="accent1" w:themeShade="80"/>
-        </w:rPr>
-        <w:t>smartphones</w:t>
-      </w:r>
-      <w:proofErr w:type="spellEnd"/>
-      <w:r>
-        <w:rPr>
-          <w:color w:val="1F4E79" w:themeColor="accent1" w:themeShade="80"/>
-        </w:rPr>
-        <w:t xml:space="preserve">, televisores, relojes, etc. </w:t>
-      </w:r>
-    </w:p>
-    <w:p>
-      <w:pPr>
-        <w:rPr>
-          <w:color w:val="1F4E79" w:themeColor="accent1" w:themeShade="80"/>
-        </w:rPr>
-      </w:pPr>
-      <w:r>
-        <w:rPr>
-          <w:color w:val="1F4E79" w:themeColor="accent1" w:themeShade="80"/>
-        </w:rPr>
-        <w:t>La principal desventaja de estos dos sistemas es que el desarrollo de aplicaciones en los lenguajes nativos no permite portar las aplicaciones entre sistemas operativos por lo cual se requiere duplicar el trabajo.</w:t>
-      </w:r>
-    </w:p>
-    <w:p>
-      <w:pPr>
-        <w:rPr>
-          <w:color w:val="1F4E79" w:themeColor="accent1" w:themeShade="80"/>
-        </w:rPr>
-      </w:pPr>
-      <w:r>
-        <w:rPr>
-          <w:color w:val="1F4E79" w:themeColor="accent1" w:themeShade="80"/>
-        </w:rPr>
-        <w:t xml:space="preserve">Para evitar esta duplicidad de trabajo se desarrollaron otras tecnologías para poder portar a ambos SO </w:t>
-      </w:r>
-    </w:p>
-    <w:p>
-      <w:pPr>
-        <w:rPr>
-          <w:color w:val="1F4E79" w:themeColor="accent1" w:themeShade="80"/>
-        </w:rPr>
-      </w:pPr>
-      <w:proofErr w:type="spellStart"/>
+        <w:t xml:space="preserve">Ionic: </w:t>
+      </w:r>
+      <w:r>
+        <w:rPr>
+          <w:color w:val="1F4E79" w:themeColor="accent1" w:themeShade="80"/>
+        </w:rPr>
+        <w:t>En primer lugar, tenemos ionic, el framework probablemente más popular que nos permite desarrollar aplicaciones multiplataforma. Nos ayuda a construir apps con HTML, CSS3 y Javascript empleando todo el potencial de las tecnologías de desarrollo web.</w:t>
+      </w:r>
+    </w:p>
+    <w:p>
+      <w:pPr>
+        <w:rPr>
+          <w:color w:val="1F4E79" w:themeColor="accent1" w:themeShade="80"/>
+        </w:rPr>
+      </w:pPr>
       <w:r>
         <w:rPr>
           <w:b/>
           <w:bCs/>
           <w:color w:val="1F4E79" w:themeColor="accent1" w:themeShade="80"/>
         </w:rPr>
-        <w:t>Ionic</w:t>
-      </w:r>
-      <w:proofErr w:type="spellEnd"/>
+        <w:t xml:space="preserve">Flutter: </w:t>
+      </w:r>
+      <w:r>
+        <w:rPr>
+          <w:color w:val="1F4E79" w:themeColor="accent1" w:themeShade="80"/>
+        </w:rPr>
+        <w:t>Seguidamente, encontramos Flutter, una herramienta desarrollada por Google para el desarrollo de aplicaciones multiplataforma. Está basada en Dart y aunque se presentó en 2015, no se lanzó hasta 2018. Una gran ventaja frente a otras soluciones es que la aplicación desarrollada puede funcionar hasta en 4 plataformas: iOS, Android, Web y Desktop.</w:t>
+      </w:r>
+    </w:p>
+    <w:p>
+      <w:pPr>
+        <w:rPr>
+          <w:color w:val="1F4E79" w:themeColor="accent1" w:themeShade="80"/>
+        </w:rPr>
+      </w:pPr>
       <w:r>
         <w:rPr>
           <w:b/>
           <w:bCs/>
           <w:color w:val="1F4E79" w:themeColor="accent1" w:themeShade="80"/>
         </w:rPr>
-        <w:t xml:space="preserve">: </w:t>
-      </w:r>
-      <w:r>
-        <w:rPr>
-          <w:color w:val="1F4E79" w:themeColor="accent1" w:themeShade="80"/>
-        </w:rPr>
-        <w:t xml:space="preserve">En primer lugar, tenemos </w:t>
-      </w:r>
-      <w:proofErr w:type="spellStart"/>
-      <w:r>
-        <w:rPr>
-          <w:color w:val="1F4E79" w:themeColor="accent1" w:themeShade="80"/>
-        </w:rPr>
-        <w:t>ionic</w:t>
-      </w:r>
-      <w:proofErr w:type="spellEnd"/>
-      <w:r>
-        <w:rPr>
-          <w:color w:val="1F4E79" w:themeColor="accent1" w:themeShade="80"/>
-        </w:rPr>
-        <w:t xml:space="preserve">, el </w:t>
-      </w:r>
-      <w:proofErr w:type="spellStart"/>
-      <w:r>
-        <w:rPr>
-          <w:color w:val="1F4E79" w:themeColor="accent1" w:themeShade="80"/>
-        </w:rPr>
-        <w:t>framework</w:t>
-      </w:r>
-      <w:proofErr w:type="spellEnd"/>
-      <w:r>
-        <w:rPr>
-          <w:color w:val="1F4E79" w:themeColor="accent1" w:themeShade="80"/>
-        </w:rPr>
-        <w:t xml:space="preserve"> probablemente más popular que nos permite desarrollar aplicaciones multiplataforma. Nos ayuda a construir apps con HTML, CSS3 y </w:t>
-      </w:r>
-      <w:proofErr w:type="spellStart"/>
-      <w:r>
-        <w:rPr>
-          <w:color w:val="1F4E79" w:themeColor="accent1" w:themeShade="80"/>
-        </w:rPr>
-        <w:t>Javascript</w:t>
-      </w:r>
-      <w:proofErr w:type="spellEnd"/>
-      <w:r>
-        <w:rPr>
-          <w:color w:val="1F4E79" w:themeColor="accent1" w:themeShade="80"/>
-        </w:rPr>
-        <w:t xml:space="preserve"> empleando todo el potencial de las tecnologías de desarrollo web.</w:t>
-      </w:r>
-    </w:p>
-    <w:p>
-      <w:pPr>
-        <w:rPr>
-          <w:color w:val="1F4E79" w:themeColor="accent1" w:themeShade="80"/>
-        </w:rPr>
-      </w:pPr>
-      <w:proofErr w:type="spellStart"/>
+        <w:t xml:space="preserve">React Native: </w:t>
+      </w:r>
+      <w:r>
+        <w:rPr>
+          <w:color w:val="1F4E79" w:themeColor="accent1" w:themeShade="80"/>
+        </w:rPr>
+        <w:t xml:space="preserve">Es un framework creado por Facebook en 2015 para el desarrollo de apps multiplataforma. </w:t>
+      </w:r>
+    </w:p>
+    <w:p>
+      <w:pPr>
+        <w:rPr>
+          <w:color w:val="1F4E79" w:themeColor="accent1" w:themeShade="80"/>
+        </w:rPr>
+      </w:pPr>
+      <w:r>
+        <w:rPr>
+          <w:color w:val="1F4E79" w:themeColor="accent1" w:themeShade="80"/>
+        </w:rPr>
+        <w:t>Al igual que Ionic, también utiliza Javascript, pero lo hace bajo el pretexto de orquestar controles de interfaz de usuario (UI) específicos de la plataforma.</w:t>
+      </w:r>
+    </w:p>
+    <w:p>
+      <w:pPr>
+        <w:rPr>
+          <w:color w:val="1F4E79" w:themeColor="accent1" w:themeShade="80"/>
+        </w:rPr>
+      </w:pPr>
       <w:r>
         <w:rPr>
           <w:b/>
           <w:bCs/>
           <w:color w:val="1F4E79" w:themeColor="accent1" w:themeShade="80"/>
         </w:rPr>
-        <w:t>Flutter</w:t>
-      </w:r>
-      <w:proofErr w:type="spellEnd"/>
+        <w:t>Unity</w:t>
+      </w:r>
       <w:r>
         <w:rPr>
           <w:b/>
@@ -2576,146 +2437,11 @@
         <w:rPr>
           <w:color w:val="1F4E79" w:themeColor="accent1" w:themeShade="80"/>
         </w:rPr>
-        <w:t xml:space="preserve">Seguidamente, encontramos </w:t>
-      </w:r>
-      <w:proofErr w:type="spellStart"/>
-      <w:r>
-        <w:rPr>
-          <w:color w:val="1F4E79" w:themeColor="accent1" w:themeShade="80"/>
-        </w:rPr>
-        <w:t>Flutter</w:t>
-      </w:r>
-      <w:proofErr w:type="spellEnd"/>
-      <w:r>
-        <w:rPr>
-          <w:color w:val="1F4E79" w:themeColor="accent1" w:themeShade="80"/>
-        </w:rPr>
-        <w:t xml:space="preserve">, una herramienta desarrollada por Google para el desarrollo de aplicaciones multiplataforma. Está basada en </w:t>
-      </w:r>
-      <w:proofErr w:type="spellStart"/>
-      <w:r>
-        <w:rPr>
-          <w:color w:val="1F4E79" w:themeColor="accent1" w:themeShade="80"/>
-        </w:rPr>
-        <w:t>Dart</w:t>
-      </w:r>
-      <w:proofErr w:type="spellEnd"/>
-      <w:r>
-        <w:rPr>
-          <w:color w:val="1F4E79" w:themeColor="accent1" w:themeShade="80"/>
-        </w:rPr>
-        <w:t xml:space="preserve"> y aunque se presentó en 2015, no se lanzó hasta 2018. Una gran ventaja frente a otras soluciones es que la aplicación desarrollada puede funcionar hasta en 4 plataformas: iOS, Android, Web y Desktop.</w:t>
-      </w:r>
-    </w:p>
-    <w:p>
-      <w:pPr>
-        <w:rPr>
-          <w:color w:val="1F4E79" w:themeColor="accent1" w:themeShade="80"/>
-        </w:rPr>
-      </w:pPr>
-      <w:proofErr w:type="spellStart"/>
-      <w:r>
-        <w:rPr>
-          <w:b/>
-          <w:bCs/>
-          <w:color w:val="1F4E79" w:themeColor="accent1" w:themeShade="80"/>
-        </w:rPr>
-        <w:t>React</w:t>
-      </w:r>
-      <w:proofErr w:type="spellEnd"/>
-      <w:r>
-        <w:rPr>
-          <w:b/>
-          <w:bCs/>
-          <w:color w:val="1F4E79" w:themeColor="accent1" w:themeShade="80"/>
-        </w:rPr>
-        <w:t xml:space="preserve"> </w:t>
-      </w:r>
-      <w:proofErr w:type="spellStart"/>
-      <w:r>
-        <w:rPr>
-          <w:b/>
-          <w:bCs/>
-          <w:color w:val="1F4E79" w:themeColor="accent1" w:themeShade="80"/>
-        </w:rPr>
-        <w:t>Native</w:t>
-      </w:r>
-      <w:proofErr w:type="spellEnd"/>
-      <w:r>
-        <w:rPr>
-          <w:b/>
-          <w:bCs/>
-          <w:color w:val="1F4E79" w:themeColor="accent1" w:themeShade="80"/>
-        </w:rPr>
-        <w:t xml:space="preserve">: </w:t>
-      </w:r>
-      <w:r>
-        <w:rPr>
-          <w:color w:val="1F4E79" w:themeColor="accent1" w:themeShade="80"/>
-        </w:rPr>
-        <w:t xml:space="preserve">Es un </w:t>
-      </w:r>
-      <w:proofErr w:type="spellStart"/>
-      <w:r>
-        <w:rPr>
-          <w:color w:val="1F4E79" w:themeColor="accent1" w:themeShade="80"/>
-        </w:rPr>
-        <w:t>framework</w:t>
-      </w:r>
-      <w:proofErr w:type="spellEnd"/>
-      <w:r>
-        <w:rPr>
-          <w:color w:val="1F4E79" w:themeColor="accent1" w:themeShade="80"/>
-        </w:rPr>
-        <w:t xml:space="preserve"> creado por Facebook en 2015 para el desarrollo de apps multiplataforma. </w:t>
-      </w:r>
-    </w:p>
-    <w:p>
-      <w:pPr>
-        <w:rPr>
-          <w:color w:val="1F4E79" w:themeColor="accent1" w:themeShade="80"/>
-        </w:rPr>
-      </w:pPr>
-      <w:r>
-        <w:rPr>
-          <w:color w:val="1F4E79" w:themeColor="accent1" w:themeShade="80"/>
-        </w:rPr>
-        <w:t xml:space="preserve">Al igual que </w:t>
-      </w:r>
-      <w:proofErr w:type="spellStart"/>
-      <w:r>
-        <w:rPr>
-          <w:color w:val="1F4E79" w:themeColor="accent1" w:themeShade="80"/>
-        </w:rPr>
-        <w:t>Ionic</w:t>
-      </w:r>
-      <w:proofErr w:type="spellEnd"/>
-      <w:r>
-        <w:rPr>
-          <w:color w:val="1F4E79" w:themeColor="accent1" w:themeShade="80"/>
-        </w:rPr>
-        <w:t xml:space="preserve">, también utiliza </w:t>
-      </w:r>
-      <w:proofErr w:type="spellStart"/>
-      <w:r>
-        <w:rPr>
-          <w:color w:val="1F4E79" w:themeColor="accent1" w:themeShade="80"/>
-        </w:rPr>
-        <w:t>Javascript</w:t>
-      </w:r>
-      <w:proofErr w:type="spellEnd"/>
-      <w:r>
-        <w:rPr>
-          <w:color w:val="1F4E79" w:themeColor="accent1" w:themeShade="80"/>
-        </w:rPr>
-        <w:t>, pero lo hace bajo el pretexto de orquestar controles de interfaz de usuario (UI) específicos de la plataforma.</w:t>
-      </w:r>
-    </w:p>
-    <w:p>
-      <w:pPr>
-        <w:pStyle w:val="Ttulo2"/>
-      </w:pPr>
-      <w:bookmarkStart w:id="6" w:name="_Toc147669252"/>
+        <w:t>por último, pero no menos importante Unity permite también el desarrollo de aplicaciones para dispositivos móviles además de para PC.</w:t>
+      </w:r>
+      <w:bookmarkStart w:id="10" w:name="_Toc147669252"/>
+    </w:p>
+    <w:p>
       <w:r>
         <w:rPr>
           <w:rStyle w:val="Ttulo2Car"/>
@@ -2726,7 +2452,7 @@
       <w:r>
         <w:t>s.</w:t>
       </w:r>
-      <w:bookmarkEnd w:id="6"/>
+      <w:bookmarkEnd w:id="10"/>
     </w:p>
     <w:p>
       <w:pPr>
@@ -2743,7 +2469,7 @@
         <mc:AlternateContent>
           <mc:Choice Requires="wpg">
             <w:drawing>
-              <wp:anchor distT="0" distB="0" distL="114300" distR="114300" simplePos="0" relativeHeight="251659264" behindDoc="1" locked="0" layoutInCell="1" allowOverlap="1" wp14:anchorId="080245D2" wp14:editId="5A3D4215">
+              <wp:anchor distT="0" distB="0" distL="114300" distR="114300" simplePos="0" relativeHeight="251659264" behindDoc="1" locked="0" layoutInCell="1" allowOverlap="1" wp14:anchorId="498241DA" wp14:editId="25252449">
                 <wp:simplePos x="0" y="0"/>
                 <wp:positionH relativeFrom="margin">
                   <wp:align>right</wp:align>
@@ -2832,8 +2558,8 @@
                                   <w:color w:val="1F4E79" w:themeColor="accent1" w:themeShade="80"/>
                                 </w:rPr>
                               </w:pPr>
-                              <w:bookmarkStart w:id="7" w:name="_Toc147665093"/>
-                              <w:bookmarkStart w:id="8" w:name="_Toc147669223"/>
+                              <w:bookmarkStart w:id="11" w:name="_Toc147665093"/>
+                              <w:bookmarkStart w:id="12" w:name="_Toc147669223"/>
                               <w:r>
                                 <w:t xml:space="preserve">Ilustración </w:t>
                               </w:r>
@@ -2846,26 +2572,10 @@
                                 </w:r>
                               </w:fldSimple>
                               <w:r>
-                                <w:t xml:space="preserve"> configuración de </w:t>
+                                <w:t xml:space="preserve"> configuración de Unity Hub para permitir la exportación a SO Android</w:t>
                               </w:r>
-                              <w:proofErr w:type="spellStart"/>
-                              <w:r>
-                                <w:t>Unity</w:t>
-                              </w:r>
-                              <w:proofErr w:type="spellEnd"/>
-                              <w:r>
-                                <w:t xml:space="preserve"> </w:t>
-                              </w:r>
-                              <w:proofErr w:type="spellStart"/>
-                              <w:r>
-                                <w:t>Hub</w:t>
-                              </w:r>
-                              <w:proofErr w:type="spellEnd"/>
-                              <w:r>
-                                <w:t xml:space="preserve"> para permitir la exportación a SO Android</w:t>
-                              </w:r>
-                              <w:bookmarkEnd w:id="7"/>
-                              <w:bookmarkEnd w:id="8"/>
+                              <w:bookmarkEnd w:id="11"/>
+                              <w:bookmarkEnd w:id="12"/>
                             </w:p>
                           </w:txbxContent>
                         </wps:txbx>
@@ -2890,10 +2600,9 @@
           </mc:Choice>
           <mc:Fallback>
             <w:pict>
-              <v:group w14:anchorId="080245D2" id="Grupo 2" o:spid="_x0000_s1035" style="position:absolute;margin-left:151.7pt;margin-top:9.15pt;width:202.9pt;height:147.3pt;z-index:-251657216;mso-position-horizontal:right;mso-position-horizontal-relative:margin;mso-width-relative:margin;mso-height-relative:margin" coordsize="32200,23374" o:gfxdata="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">
-                <v:shape id="Imagen 1" o:spid="_x0000_s1036" type="#_x0000_t75" style="position:absolute;width:32200;height:18783;visibility:visible;mso-wrap-style:square" o:gfxdata="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">
+              <v:group w14:anchorId="498241DA" id="Grupo 2" o:spid="_x0000_s1035" style="position:absolute;margin-left:151.7pt;margin-top:9.15pt;width:202.9pt;height:147.3pt;z-index:-251657216;mso-position-horizontal:right;mso-position-horizontal-relative:margin;mso-width-relative:margin;mso-height-relative:margin" coordsize="32200,23374" o:gfxdata="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">
+                <v:shape id="Imagen 1" o:spid="_x0000_s1036" type="#_x0000_t75" style="position:absolute;width:32200;height:18783;visibility:visible;mso-wrap-style:square" o:gfxdata="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">
                   <v:imagedata r:id="rId17" o:title=""/>
-                  <v:path arrowok="t"/>
                 </v:shape>
                 <v:shape id="Cuadro de texto 1" o:spid="_x0000_s1037" type="#_x0000_t202" style="position:absolute;top:19316;width:32200;height:4058;visibility:visible;mso-wrap-style:square;v-text-anchor:top" o:gfxdata="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" stroked="f">
                   <v:textbox inset="0,0,0,0">
@@ -2910,45 +2619,16 @@
                         <w:r>
                           <w:t xml:space="preserve">Ilustración </w:t>
                         </w:r>
+                        <w:fldSimple w:instr=" SEQ Ilustración \* ARABIC ">
+                          <w:r>
+                            <w:rPr>
+                              <w:noProof/>
+                            </w:rPr>
+                            <w:t>4</w:t>
+                          </w:r>
+                        </w:fldSimple>
                         <w:r>
-                          <w:fldChar w:fldCharType="begin"/>
-                        </w:r>
-                        <w:r>
-                          <w:instrText xml:space="preserve"> SEQ Ilustración \* ARABIC </w:instrText>
-                        </w:r>
-                        <w:r>
-                          <w:fldChar w:fldCharType="separate"/>
-                        </w:r>
-                        <w:r>
-                          <w:rPr>
-                            <w:noProof/>
-                          </w:rPr>
-                          <w:t>4</w:t>
-                        </w:r>
-                        <w:r>
-                          <w:rPr>
-                            <w:noProof/>
-                          </w:rPr>
-                          <w:fldChar w:fldCharType="end"/>
-                        </w:r>
-                        <w:r>
-                          <w:t xml:space="preserve"> configuración de </w:t>
-                        </w:r>
-                        <w:proofErr w:type="spellStart"/>
-                        <w:r>
-                          <w:t>Unity</w:t>
-                        </w:r>
-                        <w:proofErr w:type="spellEnd"/>
-                        <w:r>
-                          <w:t xml:space="preserve"> </w:t>
-                        </w:r>
-                        <w:proofErr w:type="spellStart"/>
-                        <w:r>
-                          <w:t>Hub</w:t>
-                        </w:r>
-                        <w:proofErr w:type="spellEnd"/>
-                        <w:r>
-                          <w:t xml:space="preserve"> para permitir la exportación a SO Android</w:t>
+                          <w:t xml:space="preserve"> configuración de Unity Hub para permitir la exportación a SO Android</w:t>
                         </w:r>
                         <w:bookmarkEnd w:id="13"/>
                         <w:bookmarkEnd w:id="14"/>
@@ -2968,14 +2648,12 @@
         </w:rPr>
         <w:t xml:space="preserve">Para desarrollar aplicaciones móviles instalamos </w:t>
       </w:r>
-      <w:proofErr w:type="spellStart"/>
       <w:r>
         <w:rPr>
           <w:color w:val="1F4E79" w:themeColor="accent1" w:themeShade="80"/>
         </w:rPr>
         <w:t>Unity</w:t>
       </w:r>
-      <w:proofErr w:type="spellEnd"/>
       <w:r>
         <w:rPr>
           <w:color w:val="1F4E79" w:themeColor="accent1" w:themeShade="80"/>
@@ -3007,7 +2685,6 @@
         </w:rPr>
         <w:t xml:space="preserve">Algunos de los </w:t>
       </w:r>
-      <w:proofErr w:type="spellStart"/>
       <w:r>
         <w:rPr>
           <w:color w:val="1F4E79" w:themeColor="accent1" w:themeShade="80"/>
@@ -3015,7 +2692,6 @@
         </w:rPr>
         <w:t>IDEs</w:t>
       </w:r>
-      <w:proofErr w:type="spellEnd"/>
       <w:r>
         <w:rPr>
           <w:color w:val="1F4E79" w:themeColor="accent1" w:themeShade="80"/>
@@ -3073,7 +2749,7 @@
         <mc:AlternateContent>
           <mc:Choice Requires="wpg">
             <w:drawing>
-              <wp:anchor distT="0" distB="0" distL="114300" distR="114300" simplePos="0" relativeHeight="251660288" behindDoc="1" locked="0" layoutInCell="1" allowOverlap="1" wp14:anchorId="7B1D13B1" wp14:editId="25895501">
+              <wp:anchor distT="0" distB="0" distL="114300" distR="114300" simplePos="0" relativeHeight="251660288" behindDoc="1" locked="0" layoutInCell="1" allowOverlap="1" wp14:anchorId="1CEDC110" wp14:editId="681453A8">
                 <wp:simplePos x="0" y="0"/>
                 <wp:positionH relativeFrom="margin">
                   <wp:posOffset>2787015</wp:posOffset>
@@ -3162,8 +2838,8 @@
                                   <w:color w:val="1F4E79" w:themeColor="accent1" w:themeShade="80"/>
                                 </w:rPr>
                               </w:pPr>
-                              <w:bookmarkStart w:id="9" w:name="_Toc147665094"/>
-                              <w:bookmarkStart w:id="10" w:name="_Toc147669224"/>
+                              <w:bookmarkStart w:id="15" w:name="_Toc147665094"/>
+                              <w:bookmarkStart w:id="16" w:name="_Toc147669224"/>
                               <w:r>
                                 <w:t xml:space="preserve">Ilustración </w:t>
                               </w:r>
@@ -3176,18 +2852,10 @@
                                 </w:r>
                               </w:fldSimple>
                               <w:r>
-                                <w:t xml:space="preserve"> Imagen del desarrollo del </w:t>
+                                <w:t xml:space="preserve"> Imagen del desarrollo del Pong como primer proyecto de clases</w:t>
                               </w:r>
-                              <w:proofErr w:type="spellStart"/>
-                              <w:r>
-                                <w:t>Pong</w:t>
-                              </w:r>
-                              <w:proofErr w:type="spellEnd"/>
-                              <w:r>
-                                <w:t xml:space="preserve"> como primer proyecto de clases</w:t>
-                              </w:r>
-                              <w:bookmarkEnd w:id="9"/>
-                              <w:bookmarkEnd w:id="10"/>
+                              <w:bookmarkEnd w:id="15"/>
+                              <w:bookmarkEnd w:id="16"/>
                             </w:p>
                           </w:txbxContent>
                         </wps:txbx>
@@ -3206,10 +2874,9 @@
           </mc:Choice>
           <mc:Fallback>
             <w:pict>
-              <v:group w14:anchorId="7B1D13B1" id="_x0000_s1038" style="position:absolute;margin-left:219.45pt;margin-top:34.25pt;width:205.7pt;height:140.7pt;z-index:-251656192;mso-position-horizontal-relative:margin" coordsize="26123,17868" o:gfxdata="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">
-                <v:shape id="Imagen 1" o:spid="_x0000_s1039" type="#_x0000_t75" style="position:absolute;width:26123;height:13239;visibility:visible;mso-wrap-style:square" o:gfxdata="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">
+              <v:group w14:anchorId="1CEDC110" id="_x0000_s1038" style="position:absolute;margin-left:219.45pt;margin-top:34.25pt;width:205.7pt;height:140.7pt;z-index:-251656192;mso-position-horizontal-relative:margin" coordsize="26123,17868" o:gfxdata="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">
+                <v:shape id="Imagen 1" o:spid="_x0000_s1039" type="#_x0000_t75" style="position:absolute;width:26123;height:13239;visibility:visible;mso-wrap-style:square" o:gfxdata="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">
                   <v:imagedata r:id="rId19" o:title=""/>
-                  <v:path arrowok="t"/>
                 </v:shape>
                 <v:shape id="Cuadro de texto 1" o:spid="_x0000_s1040" type="#_x0000_t202" style="position:absolute;top:13811;width:26123;height:4057;visibility:visible;mso-wrap-style:square;v-text-anchor:top" o:gfxdata="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" stroked="f">
                   <v:textbox style="mso-fit-shape-to-text:t" inset="0,0,0,0">
@@ -3226,37 +2893,16 @@
                         <w:r>
                           <w:t xml:space="preserve">Ilustración </w:t>
                         </w:r>
+                        <w:fldSimple w:instr=" SEQ Ilustración \* ARABIC ">
+                          <w:r>
+                            <w:rPr>
+                              <w:noProof/>
+                            </w:rPr>
+                            <w:t>5</w:t>
+                          </w:r>
+                        </w:fldSimple>
                         <w:r>
-                          <w:fldChar w:fldCharType="begin"/>
-                        </w:r>
-                        <w:r>
-                          <w:instrText xml:space="preserve"> SEQ Ilustración \* ARABIC </w:instrText>
-                        </w:r>
-                        <w:r>
-                          <w:fldChar w:fldCharType="separate"/>
-                        </w:r>
-                        <w:r>
-                          <w:rPr>
-                            <w:noProof/>
-                          </w:rPr>
-                          <w:t>5</w:t>
-                        </w:r>
-                        <w:r>
-                          <w:rPr>
-                            <w:noProof/>
-                          </w:rPr>
-                          <w:fldChar w:fldCharType="end"/>
-                        </w:r>
-                        <w:r>
-                          <w:t xml:space="preserve"> Imagen del desarrollo del </w:t>
-                        </w:r>
-                        <w:proofErr w:type="spellStart"/>
-                        <w:r>
-                          <w:t>Pong</w:t>
-                        </w:r>
-                        <w:proofErr w:type="spellEnd"/>
-                        <w:r>
-                          <w:t xml:space="preserve"> como primer proyecto de clases</w:t>
+                          <w:t xml:space="preserve"> Imagen del desarrollo del Pong como primer proyecto de clases</w:t>
                         </w:r>
                         <w:bookmarkEnd w:id="17"/>
                         <w:bookmarkEnd w:id="18"/>
@@ -3270,7 +2916,6 @@
           </mc:Fallback>
         </mc:AlternateContent>
       </w:r>
-      <w:proofErr w:type="spellStart"/>
       <w:r>
         <w:rPr>
           <w:b/>
@@ -3279,7 +2924,6 @@
         </w:rPr>
         <w:t>Xcode</w:t>
       </w:r>
-      <w:proofErr w:type="spellEnd"/>
       <w:r>
         <w:rPr>
           <w:color w:val="1F4E79" w:themeColor="accent1" w:themeShade="80"/>
@@ -3290,80 +2934,15 @@
         <w:rPr>
           <w:color w:val="1F4E79" w:themeColor="accent1" w:themeShade="80"/>
         </w:rPr>
-        <w:t xml:space="preserve"> es un IDE de uso común para los sistemas operativos </w:t>
-      </w:r>
-      <w:proofErr w:type="spellStart"/>
-      <w:r>
-        <w:rPr>
-          <w:color w:val="1F4E79" w:themeColor="accent1" w:themeShade="80"/>
-        </w:rPr>
-        <w:t>macOS</w:t>
-      </w:r>
-      <w:proofErr w:type="spellEnd"/>
-      <w:r>
-        <w:rPr>
-          <w:color w:val="1F4E79" w:themeColor="accent1" w:themeShade="80"/>
-        </w:rPr>
-        <w:t xml:space="preserve">. Utilizando este IDE, los desarrolladores pueden desarrollar software o aplicaciones en Mac que pueden utilizarse en iOS, </w:t>
-      </w:r>
-      <w:proofErr w:type="spellStart"/>
-      <w:r>
-        <w:rPr>
-          <w:color w:val="1F4E79" w:themeColor="accent1" w:themeShade="80"/>
-        </w:rPr>
-        <w:t>iPadOS</w:t>
-      </w:r>
-      <w:proofErr w:type="spellEnd"/>
-      <w:r>
-        <w:rPr>
-          <w:color w:val="1F4E79" w:themeColor="accent1" w:themeShade="80"/>
-        </w:rPr>
-        <w:t xml:space="preserve">, </w:t>
-      </w:r>
-      <w:proofErr w:type="spellStart"/>
-      <w:r>
-        <w:rPr>
-          <w:color w:val="1F4E79" w:themeColor="accent1" w:themeShade="80"/>
-        </w:rPr>
-        <w:t>macOS</w:t>
-      </w:r>
-      <w:proofErr w:type="spellEnd"/>
-      <w:r>
-        <w:rPr>
-          <w:color w:val="1F4E79" w:themeColor="accent1" w:themeShade="80"/>
-        </w:rPr>
-        <w:t xml:space="preserve">, </w:t>
-      </w:r>
-      <w:proofErr w:type="spellStart"/>
-      <w:r>
-        <w:rPr>
-          <w:color w:val="1F4E79" w:themeColor="accent1" w:themeShade="80"/>
-        </w:rPr>
-        <w:t>tvOS</w:t>
-      </w:r>
-      <w:proofErr w:type="spellEnd"/>
-      <w:r>
-        <w:rPr>
-          <w:color w:val="1F4E79" w:themeColor="accent1" w:themeShade="80"/>
-        </w:rPr>
-        <w:t xml:space="preserve"> y </w:t>
-      </w:r>
-      <w:proofErr w:type="spellStart"/>
-      <w:r>
-        <w:rPr>
-          <w:color w:val="1F4E79" w:themeColor="accent1" w:themeShade="80"/>
-        </w:rPr>
-        <w:t>watchOS</w:t>
-      </w:r>
-      <w:proofErr w:type="spellEnd"/>
-    </w:p>
-    <w:p>
-      <w:pPr>
-        <w:rPr>
-          <w:color w:val="1F4E79" w:themeColor="accent1" w:themeShade="80"/>
-        </w:rPr>
-      </w:pPr>
-      <w:proofErr w:type="spellStart"/>
+        <w:t xml:space="preserve"> es un IDE de uso común para los sistemas operativos macOS. Utilizando este IDE, los desarrolladores pueden desarrollar software o aplicaciones en Mac que pueden utilizarse en iOS, iPadOS, macOS, tvOS y watchOS</w:t>
+      </w:r>
+    </w:p>
+    <w:p>
+      <w:pPr>
+        <w:rPr>
+          <w:color w:val="1F4E79" w:themeColor="accent1" w:themeShade="80"/>
+        </w:rPr>
+      </w:pPr>
       <w:r>
         <w:rPr>
           <w:b/>
@@ -3372,7 +2951,6 @@
         </w:rPr>
         <w:t>Unity</w:t>
       </w:r>
-      <w:proofErr w:type="spellEnd"/>
       <w:r>
         <w:rPr>
           <w:color w:val="1F4E79" w:themeColor="accent1" w:themeShade="80"/>
@@ -3383,35 +2961,7 @@
         <w:rPr>
           <w:color w:val="1F4E79" w:themeColor="accent1" w:themeShade="80"/>
         </w:rPr>
-        <w:t xml:space="preserve"> es un motor de videojuego multiplataforma creado por </w:t>
-      </w:r>
-      <w:proofErr w:type="spellStart"/>
-      <w:r>
-        <w:rPr>
-          <w:color w:val="1F4E79" w:themeColor="accent1" w:themeShade="80"/>
-        </w:rPr>
-        <w:t>Unity</w:t>
-      </w:r>
-      <w:proofErr w:type="spellEnd"/>
-      <w:r>
-        <w:rPr>
-          <w:color w:val="1F4E79" w:themeColor="accent1" w:themeShade="80"/>
-        </w:rPr>
-        <w:t xml:space="preserve"> Technologies. </w:t>
-      </w:r>
-      <w:proofErr w:type="spellStart"/>
-      <w:r>
-        <w:rPr>
-          <w:color w:val="1F4E79" w:themeColor="accent1" w:themeShade="80"/>
-        </w:rPr>
-        <w:t>Unity</w:t>
-      </w:r>
-      <w:proofErr w:type="spellEnd"/>
-      <w:r>
-        <w:rPr>
-          <w:color w:val="1F4E79" w:themeColor="accent1" w:themeShade="80"/>
-        </w:rPr>
-        <w:t xml:space="preserve"> está disponible como plataforma de desarrollo para Microsoft Windows, Mac OS, Linux. La plataforma de desarrollo tiene soporte de compilación con diferentes tipos de plataformas </w:t>
+        <w:t xml:space="preserve"> es un motor de videojuego multiplataforma creado por Unity Technologies. Unity está disponible como plataforma de desarrollo para Microsoft Windows, Mac OS, Linux. La plataforma de desarrollo tiene soporte de compilación con diferentes tipos de plataformas </w:t>
       </w:r>
       <w:r>
         <w:rPr>
@@ -3423,24 +2973,37 @@
         <w:rPr>
           <w:color w:val="1F4E79" w:themeColor="accent1" w:themeShade="80"/>
         </w:rPr>
-        <w:t xml:space="preserve"> ellas móviles.</w:t>
-      </w:r>
-      <w:r>
+        <w:t xml:space="preserve"> ellas móviles</w:t>
+      </w:r>
+      <w:r>
+        <w:rPr>
+          <w:color w:val="1F4E79" w:themeColor="accent1" w:themeShade="80"/>
+        </w:rPr>
+        <w:t>.</w:t>
+      </w:r>
+    </w:p>
+    <w:p>
+      <w:pPr>
         <w:rPr>
           <w:noProof/>
         </w:rPr>
-        <w:t xml:space="preserve"> </w:t>
+      </w:pPr>
+      <w:r>
+        <w:rPr>
+          <w:color w:val="1F4E79" w:themeColor="accent1" w:themeShade="80"/>
+        </w:rPr>
+        <w:t>Para realizar la instalación de Unity es necesario instalar primero Unity hub y luego realizar la instalación de Unity seleccionando la versión, en este caso estamos 2022.3.9f1. Desde Unity hub podemos luego instalar módulos.</w:t>
       </w:r>
     </w:p>
     <w:p>
       <w:pPr>
         <w:pStyle w:val="Ttulo2"/>
       </w:pPr>
-      <w:bookmarkStart w:id="11" w:name="_Toc147669253"/>
+      <w:bookmarkStart w:id="19" w:name="_Toc147669253"/>
       <w:r>
         <w:t>e) Se han identificado configuraciones que clasifican los dispositivos móviles en base a sus características.</w:t>
       </w:r>
-      <w:bookmarkEnd w:id="11"/>
+      <w:bookmarkEnd w:id="19"/>
     </w:p>
     <w:p>
       <w:pPr>
@@ -3478,16 +3041,8 @@
         <w:rPr>
           <w:color w:val="1F4E79" w:themeColor="accent1" w:themeShade="80"/>
         </w:rPr>
-        <w:t xml:space="preserve">: Incluye dispositivos como computadoras, </w:t>
-      </w:r>
-      <w:proofErr w:type="spellStart"/>
-      <w:r>
-        <w:rPr>
-          <w:color w:val="1F4E79" w:themeColor="accent1" w:themeShade="80"/>
-        </w:rPr>
-        <w:t>tablets</w:t>
-      </w:r>
-      <w:proofErr w:type="spellEnd"/>
+        <w:t>: Incluye dispositivos como computadoras, tablets</w:t>
+      </w:r>
       <w:r>
         <w:rPr>
           <w:color w:val="1F4E79" w:themeColor="accent1" w:themeShade="80"/>
@@ -3528,21 +3083,7 @@
         <w:rPr>
           <w:color w:val="1F4E79" w:themeColor="accent1" w:themeShade="80"/>
         </w:rPr>
-        <w:t xml:space="preserve">Teléfonos inteligentes o </w:t>
-      </w:r>
-      <w:proofErr w:type="spellStart"/>
-      <w:r>
-        <w:rPr>
-          <w:color w:val="1F4E79" w:themeColor="accent1" w:themeShade="80"/>
-        </w:rPr>
-        <w:t>smartphones</w:t>
-      </w:r>
-      <w:proofErr w:type="spellEnd"/>
-      <w:r>
-        <w:rPr>
-          <w:color w:val="1F4E79" w:themeColor="accent1" w:themeShade="80"/>
-        </w:rPr>
-        <w:t xml:space="preserve">. Podemos decir que son como teléfonos móviles convencionales pero construidos sobre una estructura informática móvil, que les proporciona mayor capacidad de almacenamiento y de procesamiento. Se asemejan bastante a un ordenador. Son usados a menudo tanto para el entretenimiento como herramientas de trabajo. </w:t>
+        <w:t xml:space="preserve">Teléfonos inteligentes o smartphones. Podemos decir que son como teléfonos móviles convencionales pero construidos sobre una estructura informática móvil, que les proporciona mayor capacidad de almacenamiento y de procesamiento. Se asemejan bastante a un ordenador. Son usados a menudo tanto para el entretenimiento como herramientas de trabajo. </w:t>
       </w:r>
     </w:p>
     <w:p>
@@ -3561,6 +3102,7 @@
         <w:rPr>
           <w:color w:val="1F4E79" w:themeColor="accent1" w:themeShade="80"/>
         </w:rPr>
+        <w:lastRenderedPageBreak/>
         <w:t xml:space="preserve">Tabletas. Son ordenadores portátiles personales integrados en una pantalla táctil, con acceso a Internet y capacidad para ejecutar aplicaciones instaladas sobre un sistema operativo. Su manejo es fácil e intuitivo. </w:t>
       </w:r>
     </w:p>
@@ -3598,7 +3140,6 @@
         <w:rPr>
           <w:color w:val="1F4E79" w:themeColor="accent1" w:themeShade="80"/>
         </w:rPr>
-        <w:lastRenderedPageBreak/>
         <w:t>Ordenadores portátiles. Son ordenadores completos que, debido a su tamaño reducido y compacto, permiten su transporte y gracias a su batería, su uso mientras no esté conectado el cargador a la red eléctrica.</w:t>
       </w:r>
     </w:p>
@@ -3670,23 +3211,13 @@
         </w:rPr>
         <w:t xml:space="preserve">Nintendo </w:t>
       </w:r>
-      <w:proofErr w:type="spellStart"/>
       <w:r>
         <w:rPr>
           <w:b/>
           <w:bCs/>
           <w:color w:val="1F4E79" w:themeColor="accent1" w:themeShade="80"/>
         </w:rPr>
-        <w:t>Switch</w:t>
-      </w:r>
-      <w:proofErr w:type="spellEnd"/>
-      <w:r>
-        <w:rPr>
-          <w:b/>
-          <w:bCs/>
-          <w:color w:val="1F4E79" w:themeColor="accent1" w:themeShade="80"/>
-        </w:rPr>
-        <w:t xml:space="preserve">: </w:t>
+        <w:t xml:space="preserve">Switch: </w:t>
       </w:r>
       <w:r>
         <w:rPr>
@@ -3718,34 +3249,14 @@
           <w:color w:val="1F4E79" w:themeColor="accent1" w:themeShade="80"/>
         </w:rPr>
       </w:pPr>
-      <w:proofErr w:type="spellStart"/>
       <w:r>
         <w:rPr>
           <w:b/>
           <w:bCs/>
           <w:color w:val="1F4E79" w:themeColor="accent1" w:themeShade="80"/>
         </w:rPr>
-        <w:t>Steam</w:t>
-      </w:r>
-      <w:proofErr w:type="spellEnd"/>
-      <w:r>
-        <w:rPr>
-          <w:b/>
-          <w:bCs/>
-          <w:color w:val="1F4E79" w:themeColor="accent1" w:themeShade="80"/>
-        </w:rPr>
-        <w:t xml:space="preserve"> </w:t>
-      </w:r>
-      <w:proofErr w:type="spellStart"/>
-      <w:r>
-        <w:rPr>
-          <w:b/>
-          <w:bCs/>
-          <w:color w:val="1F4E79" w:themeColor="accent1" w:themeShade="80"/>
-        </w:rPr>
-        <w:t>Deck</w:t>
-      </w:r>
-      <w:proofErr w:type="spellEnd"/>
+        <w:t>Steam Deck</w:t>
+      </w:r>
       <w:r>
         <w:rPr>
           <w:color w:val="1F4E79" w:themeColor="accent1" w:themeShade="80"/>
@@ -3773,155 +3284,87 @@
         <w:t xml:space="preserve"> portátil desarrollado por </w:t>
       </w:r>
       <w:hyperlink r:id="rId21" w:tooltip="Valve Corporation" w:history="1">
-        <w:proofErr w:type="spellStart"/>
         <w:r>
           <w:rPr>
             <w:color w:val="1F4E79" w:themeColor="accent1" w:themeShade="80"/>
           </w:rPr>
-          <w:t>Valve</w:t>
-        </w:r>
-        <w:proofErr w:type="spellEnd"/>
+          <w:t>Valve Corporación</w:t>
+        </w:r>
+      </w:hyperlink>
+      <w:r>
+        <w:rPr>
+          <w:color w:val="1F4E79" w:themeColor="accent1" w:themeShade="80"/>
+        </w:rPr>
+        <w:t xml:space="preserve">. Lanzado el 25 de febrero de 2022, Steam Deck se puede usar como PC portátil o de sobremesa usando un monitor externo. El dispositivo está diseñada para soportar gran parte de la biblioteca de Steam utilizando </w:t>
+      </w:r>
+      <w:hyperlink r:id="rId22" w:tooltip="SteamOS" w:history="1">
         <w:r>
           <w:rPr>
             <w:color w:val="1F4E79" w:themeColor="accent1" w:themeShade="80"/>
           </w:rPr>
-          <w:t xml:space="preserve"> Corporación</w:t>
+          <w:t>SteamOS</w:t>
         </w:r>
       </w:hyperlink>
       <w:r>
         <w:rPr>
           <w:color w:val="1F4E79" w:themeColor="accent1" w:themeShade="80"/>
         </w:rPr>
-        <w:t xml:space="preserve">. Lanzado el 25 de febrero de 2022, </w:t>
-      </w:r>
-      <w:proofErr w:type="spellStart"/>
-      <w:r>
-        <w:rPr>
-          <w:color w:val="1F4E79" w:themeColor="accent1" w:themeShade="80"/>
-        </w:rPr>
-        <w:t>Steam</w:t>
-      </w:r>
-      <w:proofErr w:type="spellEnd"/>
-      <w:r>
-        <w:rPr>
-          <w:color w:val="1F4E79" w:themeColor="accent1" w:themeShade="80"/>
-        </w:rPr>
-        <w:t xml:space="preserve"> </w:t>
-      </w:r>
-      <w:proofErr w:type="spellStart"/>
-      <w:r>
-        <w:rPr>
-          <w:color w:val="1F4E79" w:themeColor="accent1" w:themeShade="80"/>
-        </w:rPr>
-        <w:t>Deck</w:t>
-      </w:r>
-      <w:proofErr w:type="spellEnd"/>
-      <w:r>
-        <w:rPr>
-          <w:color w:val="1F4E79" w:themeColor="accent1" w:themeShade="80"/>
-        </w:rPr>
-        <w:t xml:space="preserve"> se puede usar como PC portátil o de sobremesa usando un monitor externo. El dispositivo está diseñada para soportar gran parte de la biblioteca de </w:t>
-      </w:r>
-      <w:proofErr w:type="spellStart"/>
-      <w:r>
-        <w:rPr>
-          <w:color w:val="1F4E79" w:themeColor="accent1" w:themeShade="80"/>
-        </w:rPr>
-        <w:t>Steam</w:t>
-      </w:r>
-      <w:proofErr w:type="spellEnd"/>
+        <w:t>, un sistema operativo que estriba en un kernel Debian</w:t>
+      </w:r>
+      <w:hyperlink r:id="rId23" w:anchor="cite_note-1" w:history="1">
+        <w:r>
+          <w:rPr>
+            <w:color w:val="1F4E79" w:themeColor="accent1" w:themeShade="80"/>
+          </w:rPr>
+          <w:t>1</w:t>
+        </w:r>
+      </w:hyperlink>
+      <w:r>
+        <w:rPr>
+          <w:color w:val="1F4E79" w:themeColor="accent1" w:themeShade="80"/>
+        </w:rPr>
+        <w:t xml:space="preserve">​. Esto permite el soporte de un gran número de juegos de PC de </w:t>
+      </w:r>
+      <w:hyperlink r:id="rId24" w:tooltip="Windows" w:history="1">
+        <w:r>
+          <w:rPr>
+            <w:color w:val="1F4E79" w:themeColor="accent1" w:themeShade="80"/>
+          </w:rPr>
+          <w:t>Windows</w:t>
+        </w:r>
+      </w:hyperlink>
+      <w:r>
+        <w:rPr>
+          <w:color w:val="1F4E79" w:themeColor="accent1" w:themeShade="80"/>
+        </w:rPr>
+        <w:t xml:space="preserve"> a través de la capa de compatibilidad </w:t>
+      </w:r>
+      <w:hyperlink r:id="rId25" w:tooltip="Proton (software)" w:history="1">
+        <w:r>
+          <w:rPr>
+            <w:color w:val="1F4E79" w:themeColor="accent1" w:themeShade="80"/>
+          </w:rPr>
+          <w:t>Proton</w:t>
+        </w:r>
+      </w:hyperlink>
       <w:r>
         <w:rPr>
           <w:color w:val="1F4E79" w:themeColor="accent1" w:themeShade="80"/>
         </w:rPr>
         <w:t xml:space="preserve"> utilizando </w:t>
       </w:r>
-      <w:hyperlink r:id="rId22" w:tooltip="SteamOS" w:history="1">
-        <w:proofErr w:type="spellStart"/>
+      <w:hyperlink r:id="rId26" w:tooltip="Linux" w:history="1">
         <w:r>
           <w:rPr>
             <w:color w:val="1F4E79" w:themeColor="accent1" w:themeShade="80"/>
           </w:rPr>
-          <w:t>SteamOS</w:t>
-        </w:r>
-        <w:proofErr w:type="spellEnd"/>
+          <w:t>Linux</w:t>
+        </w:r>
       </w:hyperlink>
       <w:r>
         <w:rPr>
           <w:color w:val="1F4E79" w:themeColor="accent1" w:themeShade="80"/>
         </w:rPr>
-        <w:t xml:space="preserve">, un sistema operativo que estriba en un </w:t>
-      </w:r>
-      <w:proofErr w:type="spellStart"/>
-      <w:r>
-        <w:rPr>
-          <w:color w:val="1F4E79" w:themeColor="accent1" w:themeShade="80"/>
-        </w:rPr>
-        <w:t>kernel</w:t>
-      </w:r>
-      <w:proofErr w:type="spellEnd"/>
-      <w:r>
-        <w:rPr>
-          <w:color w:val="1F4E79" w:themeColor="accent1" w:themeShade="80"/>
-        </w:rPr>
-        <w:t xml:space="preserve"> Debian</w:t>
-      </w:r>
-      <w:hyperlink r:id="rId23" w:anchor="cite_note-1" w:history="1">
-        <w:r>
-          <w:rPr>
-            <w:color w:val="1F4E79" w:themeColor="accent1" w:themeShade="80"/>
-          </w:rPr>
-          <w:t>1</w:t>
-        </w:r>
-      </w:hyperlink>
-      <w:r>
-        <w:rPr>
-          <w:color w:val="1F4E79" w:themeColor="accent1" w:themeShade="80"/>
-        </w:rPr>
-        <w:t xml:space="preserve">​. Esto permite el soporte de un gran número de juegos de PC de </w:t>
-      </w:r>
-      <w:hyperlink r:id="rId24" w:tooltip="Windows" w:history="1">
-        <w:r>
-          <w:rPr>
-            <w:color w:val="1F4E79" w:themeColor="accent1" w:themeShade="80"/>
-          </w:rPr>
-          <w:t>Windows</w:t>
-        </w:r>
-      </w:hyperlink>
-      <w:r>
-        <w:rPr>
-          <w:color w:val="1F4E79" w:themeColor="accent1" w:themeShade="80"/>
-        </w:rPr>
-        <w:t xml:space="preserve"> a través de la capa de compatibilidad </w:t>
-      </w:r>
-      <w:hyperlink r:id="rId25" w:tooltip="Proton (software)" w:history="1">
-        <w:proofErr w:type="spellStart"/>
-        <w:r>
-          <w:rPr>
-            <w:color w:val="1F4E79" w:themeColor="accent1" w:themeShade="80"/>
-          </w:rPr>
-          <w:t>Proton</w:t>
-        </w:r>
-        <w:proofErr w:type="spellEnd"/>
-      </w:hyperlink>
-      <w:r>
-        <w:rPr>
-          <w:color w:val="1F4E79" w:themeColor="accent1" w:themeShade="80"/>
-        </w:rPr>
-        <w:t xml:space="preserve"> utilizando </w:t>
-      </w:r>
-      <w:hyperlink r:id="rId26" w:tooltip="Linux" w:history="1">
-        <w:r>
-          <w:rPr>
-            <w:color w:val="1F4E79" w:themeColor="accent1" w:themeShade="80"/>
-          </w:rPr>
-          <w:t>Linux</w:t>
-        </w:r>
-      </w:hyperlink>
-      <w:r>
-        <w:rPr>
-          <w:color w:val="1F4E79" w:themeColor="accent1" w:themeShade="80"/>
-        </w:rPr>
         <w:t>. El sistema es una plataforma abierta, permitiendo a los usuarios instalar otros juegos compatibles con el dispositivo o incluso otros sistemas operativos</w:t>
       </w:r>
       <w:r>
@@ -3935,11 +3378,11 @@
       <w:pPr>
         <w:pStyle w:val="Ttulo2"/>
       </w:pPr>
-      <w:bookmarkStart w:id="12" w:name="_Toc147669254"/>
+      <w:bookmarkStart w:id="20" w:name="_Toc147669254"/>
       <w:r>
         <w:t>g) Se ha analizado la estructura de aplicaciones existentes para dispositivos móviles identificando las clases utilizadas.</w:t>
       </w:r>
-      <w:bookmarkEnd w:id="12"/>
+      <w:bookmarkEnd w:id="20"/>
     </w:p>
     <w:p>
       <w:pPr>
@@ -3956,7 +3399,7 @@
         <mc:AlternateContent>
           <mc:Choice Requires="wpg">
             <w:drawing>
-              <wp:anchor distT="0" distB="0" distL="114300" distR="114300" simplePos="0" relativeHeight="251663360" behindDoc="0" locked="0" layoutInCell="1" allowOverlap="1" wp14:anchorId="208EC9D4" wp14:editId="20E181EA">
+              <wp:anchor distT="0" distB="0" distL="114300" distR="114300" simplePos="0" relativeHeight="251663360" behindDoc="0" locked="0" layoutInCell="1" allowOverlap="1" wp14:anchorId="6EDA53DB" wp14:editId="48CFF41D">
                 <wp:simplePos x="0" y="0"/>
                 <wp:positionH relativeFrom="margin">
                   <wp:align>right</wp:align>
@@ -4045,8 +3488,8 @@
                                   <w:color w:val="1F4E79" w:themeColor="accent1" w:themeShade="80"/>
                                 </w:rPr>
                               </w:pPr>
-                              <w:bookmarkStart w:id="13" w:name="_Toc147665095"/>
-                              <w:bookmarkStart w:id="14" w:name="_Toc147669225"/>
+                              <w:bookmarkStart w:id="21" w:name="_Toc147665095"/>
+                              <w:bookmarkStart w:id="22" w:name="_Toc147669225"/>
                               <w:r>
                                 <w:t xml:space="preserve">Ilustración </w:t>
                               </w:r>
@@ -4059,23 +3502,10 @@
                                 </w:r>
                               </w:fldSimple>
                               <w:r>
-                                <w:t xml:space="preserve"> </w:t>
+                                <w:t xml:space="preserve"> Scripst utilizados en el Pong</w:t>
                               </w:r>
-                              <w:proofErr w:type="spellStart"/>
-                              <w:r>
-                                <w:t>Scripst</w:t>
-                              </w:r>
-                              <w:proofErr w:type="spellEnd"/>
-                              <w:r>
-                                <w:t xml:space="preserve"> utilizados en el </w:t>
-                              </w:r>
-                              <w:proofErr w:type="spellStart"/>
-                              <w:r>
-                                <w:t>Pong</w:t>
-                              </w:r>
-                              <w:bookmarkEnd w:id="13"/>
-                              <w:bookmarkEnd w:id="14"/>
-                              <w:proofErr w:type="spellEnd"/>
+                              <w:bookmarkEnd w:id="21"/>
+                              <w:bookmarkEnd w:id="22"/>
                             </w:p>
                           </w:txbxContent>
                         </wps:txbx>
@@ -4100,10 +3530,9 @@
           </mc:Choice>
           <mc:Fallback>
             <w:pict>
-              <v:group w14:anchorId="208EC9D4" id="Grupo 5" o:spid="_x0000_s1041" style="position:absolute;margin-left:170.15pt;margin-top:6.55pt;width:221.35pt;height:155.25pt;z-index:251663360;mso-position-horizontal:right;mso-position-horizontal-relative:margin;mso-width-relative:margin;mso-height-relative:margin" coordsize="25679,18008" o:gfxdata="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">
-                <v:shape id="Imagen 1" o:spid="_x0000_s1042" type="#_x0000_t75" alt="Interfaz de usuario gráfica, Aplicación&#10;&#10;Descripción generada automáticamente" style="position:absolute;width:25679;height:14700;visibility:visible;mso-wrap-style:square" o:gfxdata="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">
+              <v:group w14:anchorId="6EDA53DB" id="Grupo 5" o:spid="_x0000_s1041" style="position:absolute;margin-left:170.15pt;margin-top:6.55pt;width:221.35pt;height:155.25pt;z-index:251663360;mso-position-horizontal:right;mso-position-horizontal-relative:margin;mso-width-relative:margin;mso-height-relative:margin" coordsize="25679,18008" o:gfxdata="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">
+                <v:shape id="Imagen 1" o:spid="_x0000_s1042" type="#_x0000_t75" alt="Interfaz de usuario gráfica, Aplicación&#10;&#10;Descripción generada automáticamente" style="position:absolute;width:25679;height:14700;visibility:visible;mso-wrap-style:square" o:gfxdata="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">
                   <v:imagedata r:id="rId28" o:title="Interfaz de usuario gráfica, Aplicación&#10;&#10;Descripción generada automáticamente"/>
-                  <v:path arrowok="t"/>
                 </v:shape>
                 <v:shape id="Cuadro de texto 1" o:spid="_x0000_s1043" type="#_x0000_t202" style="position:absolute;top:15341;width:25679;height:2667;visibility:visible;mso-wrap-style:square;v-text-anchor:top" o:gfxdata="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" stroked="f">
                   <v:textbox inset="0,0,0,0">
@@ -4120,45 +3549,19 @@
                         <w:r>
                           <w:t xml:space="preserve">Ilustración </w:t>
                         </w:r>
+                        <w:fldSimple w:instr=" SEQ Ilustración \* ARABIC ">
+                          <w:r>
+                            <w:rPr>
+                              <w:noProof/>
+                            </w:rPr>
+                            <w:t>6</w:t>
+                          </w:r>
+                        </w:fldSimple>
                         <w:r>
-                          <w:fldChar w:fldCharType="begin"/>
-                        </w:r>
-                        <w:r>
-                          <w:instrText xml:space="preserve"> SEQ Ilustración \* ARABIC </w:instrText>
-                        </w:r>
-                        <w:r>
-                          <w:fldChar w:fldCharType="separate"/>
-                        </w:r>
-                        <w:r>
-                          <w:rPr>
-                            <w:noProof/>
-                          </w:rPr>
-                          <w:t>6</w:t>
-                        </w:r>
-                        <w:r>
-                          <w:rPr>
-                            <w:noProof/>
-                          </w:rPr>
-                          <w:fldChar w:fldCharType="end"/>
-                        </w:r>
-                        <w:r>
-                          <w:t xml:space="preserve"> </w:t>
-                        </w:r>
-                        <w:proofErr w:type="spellStart"/>
-                        <w:r>
-                          <w:t>Scripst</w:t>
-                        </w:r>
-                        <w:proofErr w:type="spellEnd"/>
-                        <w:r>
-                          <w:t xml:space="preserve"> utilizados en el </w:t>
-                        </w:r>
-                        <w:proofErr w:type="spellStart"/>
-                        <w:r>
-                          <w:t>Pong</w:t>
+                          <w:t xml:space="preserve"> Scripst utilizados en el Pong</w:t>
                         </w:r>
                         <w:bookmarkEnd w:id="23"/>
                         <w:bookmarkEnd w:id="24"/>
-                        <w:proofErr w:type="spellEnd"/>
                       </w:p>
                     </w:txbxContent>
                   </v:textbox>
@@ -4173,21 +3576,7 @@
         <w:rPr>
           <w:color w:val="1F4E79" w:themeColor="accent1" w:themeShade="80"/>
         </w:rPr>
-        <w:t xml:space="preserve">Para el desarrollo del </w:t>
-      </w:r>
-      <w:proofErr w:type="spellStart"/>
-      <w:r>
-        <w:rPr>
-          <w:color w:val="1F4E79" w:themeColor="accent1" w:themeShade="80"/>
-        </w:rPr>
-        <w:t>pong</w:t>
-      </w:r>
-      <w:proofErr w:type="spellEnd"/>
-      <w:r>
-        <w:rPr>
-          <w:color w:val="1F4E79" w:themeColor="accent1" w:themeShade="80"/>
-        </w:rPr>
-        <w:t xml:space="preserve"> utilizo 6 Scripts.</w:t>
+        <w:t>Para el desarrollo del pong utilizo 6 Scripts.</w:t>
       </w:r>
     </w:p>
     <w:p>
@@ -4204,7 +3593,6 @@
         </w:rPr>
         <w:t xml:space="preserve">Script </w:t>
       </w:r>
-      <w:proofErr w:type="spellStart"/>
       <w:r>
         <w:rPr>
           <w:b/>
@@ -4213,7 +3601,6 @@
         </w:rPr>
         <w:t>GameManager</w:t>
       </w:r>
-      <w:proofErr w:type="spellEnd"/>
       <w:r>
         <w:rPr>
           <w:color w:val="1F4E79" w:themeColor="accent1" w:themeShade="80"/>
@@ -4254,36 +3641,47 @@
           <w:bCs/>
           <w:color w:val="1F4E79" w:themeColor="accent1" w:themeShade="80"/>
         </w:rPr>
-        <w:t xml:space="preserve"> </w:t>
-      </w:r>
-      <w:proofErr w:type="spellStart"/>
+        <w:t xml:space="preserve"> MenuInicio</w:t>
+      </w:r>
+      <w:r>
+        <w:rPr>
+          <w:color w:val="1F4E79" w:themeColor="accent1" w:themeShade="80"/>
+        </w:rPr>
+        <w:t xml:space="preserve"> para gestionar el menú de Inicio. El cual se encargará de llamar a la Escena del Juego y También permitirá salir / cerrar el juego.</w:t>
+      </w:r>
+    </w:p>
+    <w:p>
+      <w:pPr>
+        <w:rPr>
+          <w:color w:val="1F4E79" w:themeColor="accent1" w:themeShade="80"/>
+        </w:rPr>
+      </w:pPr>
+      <w:r>
+        <w:rPr>
+          <w:color w:val="1F4E79" w:themeColor="accent1" w:themeShade="80"/>
+        </w:rPr>
+        <w:t>El resto de Los scripts se encargan del funcionamiento interno del Juego.</w:t>
+      </w:r>
+    </w:p>
+    <w:p>
+      <w:pPr>
+        <w:rPr>
+          <w:color w:val="1F4E79" w:themeColor="accent1" w:themeShade="80"/>
+        </w:rPr>
+      </w:pPr>
       <w:r>
         <w:rPr>
           <w:b/>
           <w:bCs/>
           <w:color w:val="1F4E79" w:themeColor="accent1" w:themeShade="80"/>
         </w:rPr>
-        <w:t>MenuInicio</w:t>
-      </w:r>
-      <w:proofErr w:type="spellEnd"/>
-      <w:r>
-        <w:rPr>
-          <w:color w:val="1F4E79" w:themeColor="accent1" w:themeShade="80"/>
-        </w:rPr>
-        <w:t xml:space="preserve"> para gestionar el menú de Inicio. El cual se encargará de llamar a la Escena del Juego y También permitirá salir / cerrar el juego.</w:t>
-      </w:r>
-    </w:p>
-    <w:p>
-      <w:pPr>
-        <w:rPr>
-          <w:color w:val="1F4E79" w:themeColor="accent1" w:themeShade="80"/>
-        </w:rPr>
-      </w:pPr>
-      <w:r>
-        <w:rPr>
-          <w:color w:val="1F4E79" w:themeColor="accent1" w:themeShade="80"/>
-        </w:rPr>
-        <w:t>El resto de Los scripts se encargan del funcionamiento interno del Juego.</w:t>
+        <w:t xml:space="preserve">Script PauseControl </w:t>
+      </w:r>
+      <w:r>
+        <w:rPr>
+          <w:color w:val="1F4E79" w:themeColor="accent1" w:themeShade="80"/>
+        </w:rPr>
+        <w:t>que se ocupa de detener y reanudar el juego utilizando la función Time.timeScale que detiene el paso de tiempo en el Juego deteniendo así la bola y las palas.</w:t>
       </w:r>
     </w:p>
     <w:p>
@@ -4298,71 +3696,8 @@
           <w:bCs/>
           <w:color w:val="1F4E79" w:themeColor="accent1" w:themeShade="80"/>
         </w:rPr>
-        <w:t xml:space="preserve">Script </w:t>
-      </w:r>
-      <w:proofErr w:type="spellStart"/>
-      <w:r>
-        <w:rPr>
-          <w:b/>
-          <w:bCs/>
-          <w:color w:val="1F4E79" w:themeColor="accent1" w:themeShade="80"/>
-        </w:rPr>
-        <w:t>PauseControl</w:t>
-      </w:r>
-      <w:proofErr w:type="spellEnd"/>
-      <w:r>
-        <w:rPr>
-          <w:b/>
-          <w:bCs/>
-          <w:color w:val="1F4E79" w:themeColor="accent1" w:themeShade="80"/>
-        </w:rPr>
-        <w:t xml:space="preserve"> </w:t>
-      </w:r>
-      <w:r>
-        <w:rPr>
-          <w:color w:val="1F4E79" w:themeColor="accent1" w:themeShade="80"/>
-        </w:rPr>
-        <w:t xml:space="preserve">que se ocupa de detener y reanudar el juego utilizando la función </w:t>
-      </w:r>
-      <w:proofErr w:type="spellStart"/>
-      <w:r>
-        <w:rPr>
-          <w:color w:val="1F4E79" w:themeColor="accent1" w:themeShade="80"/>
-        </w:rPr>
-        <w:t>Time.timeScale</w:t>
-      </w:r>
-      <w:proofErr w:type="spellEnd"/>
-      <w:r>
-        <w:rPr>
-          <w:color w:val="1F4E79" w:themeColor="accent1" w:themeShade="80"/>
-        </w:rPr>
-        <w:t xml:space="preserve"> que detiene el paso de tiempo en el Juego deteniendo así la bola y las palas.</w:t>
-      </w:r>
-    </w:p>
-    <w:p>
-      <w:pPr>
-        <w:rPr>
-          <w:color w:val="1F4E79" w:themeColor="accent1" w:themeShade="80"/>
-        </w:rPr>
-      </w:pPr>
-      <w:r>
-        <w:rPr>
-          <w:b/>
-          <w:bCs/>
-          <w:color w:val="1F4E79" w:themeColor="accent1" w:themeShade="80"/>
-        </w:rPr>
-        <w:t xml:space="preserve">Script </w:t>
-      </w:r>
-      <w:proofErr w:type="spellStart"/>
-      <w:r>
-        <w:rPr>
-          <w:b/>
-          <w:bCs/>
-          <w:color w:val="1F4E79" w:themeColor="accent1" w:themeShade="80"/>
-        </w:rPr>
-        <w:t>EscapeControl</w:t>
-      </w:r>
-      <w:proofErr w:type="spellEnd"/>
+        <w:t>Script EscapeControl</w:t>
+      </w:r>
       <w:r>
         <w:rPr>
           <w:b/>
@@ -4396,7 +3731,7 @@
         <mc:AlternateContent>
           <mc:Choice Requires="wpg">
             <w:drawing>
-              <wp:anchor distT="0" distB="0" distL="114300" distR="114300" simplePos="0" relativeHeight="251664384" behindDoc="0" locked="0" layoutInCell="1" allowOverlap="1" wp14:anchorId="0641B4D2" wp14:editId="21C2825B">
+              <wp:anchor distT="0" distB="0" distL="114300" distR="114300" simplePos="0" relativeHeight="251664384" behindDoc="0" locked="0" layoutInCell="1" allowOverlap="1" wp14:anchorId="6CD4EA9A" wp14:editId="3F390FA1">
                 <wp:simplePos x="0" y="0"/>
                 <wp:positionH relativeFrom="margin">
                   <wp:align>right</wp:align>
@@ -4485,8 +3820,8 @@
                                   <w:color w:val="1F4E79" w:themeColor="accent1" w:themeShade="80"/>
                                 </w:rPr>
                               </w:pPr>
-                              <w:bookmarkStart w:id="15" w:name="_Toc147665096"/>
-                              <w:bookmarkStart w:id="16" w:name="_Toc147669226"/>
+                              <w:bookmarkStart w:id="25" w:name="_Toc147665096"/>
+                              <w:bookmarkStart w:id="26" w:name="_Toc147669226"/>
                               <w:r>
                                 <w:t xml:space="preserve">Ilustración </w:t>
                               </w:r>
@@ -4499,15 +3834,10 @@
                                 </w:r>
                               </w:fldSimple>
                               <w:r>
-                                <w:t xml:space="preserve"> Script </w:t>
+                                <w:t xml:space="preserve"> Script BallMovement</w:t>
                               </w:r>
-                              <w:proofErr w:type="spellStart"/>
-                              <w:r>
-                                <w:t>BallMovement</w:t>
-                              </w:r>
-                              <w:bookmarkEnd w:id="15"/>
-                              <w:bookmarkEnd w:id="16"/>
-                              <w:proofErr w:type="spellEnd"/>
+                              <w:bookmarkEnd w:id="25"/>
+                              <w:bookmarkEnd w:id="26"/>
                             </w:p>
                           </w:txbxContent>
                         </wps:txbx>
@@ -4526,10 +3856,9 @@
           </mc:Choice>
           <mc:Fallback>
             <w:pict>
-              <v:group w14:anchorId="0641B4D2" id="Grupo 6" o:spid="_x0000_s1044" style="position:absolute;margin-left:138.7pt;margin-top:35.65pt;width:189.9pt;height:139.3pt;z-index:251664384;mso-position-horizontal:right;mso-position-horizontal-relative:margin" coordsize="24117,17691" o:gfxdata="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">
-                <v:shape id="Imagen 1" o:spid="_x0000_s1045" type="#_x0000_t75" alt="Texto&#10;&#10;Descripción generada automáticamente" style="position:absolute;width:24117;height:14490;visibility:visible;mso-wrap-style:square" o:gfxdata="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">
+              <v:group w14:anchorId="6CD4EA9A" id="Grupo 6" o:spid="_x0000_s1044" style="position:absolute;margin-left:138.7pt;margin-top:35.65pt;width:189.9pt;height:139.3pt;z-index:251664384;mso-position-horizontal:right;mso-position-horizontal-relative:margin" coordsize="24117,17691" o:gfxdata="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">
+                <v:shape id="Imagen 1" o:spid="_x0000_s1045" type="#_x0000_t75" alt="Texto&#10;&#10;Descripción generada automáticamente" style="position:absolute;width:24117;height:14490;visibility:visible;mso-wrap-style:square" o:gfxdata="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">
                   <v:imagedata r:id="rId30" o:title="Texto&#10;&#10;Descripción generada automáticamente"/>
-                  <v:path arrowok="t"/>
                 </v:shape>
                 <v:shape id="Cuadro de texto 1" o:spid="_x0000_s1046" type="#_x0000_t202" style="position:absolute;top:15024;width:24117;height:2667;visibility:visible;mso-wrap-style:square;v-text-anchor:top" o:gfxdata="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" stroked="f">
                   <v:textbox style="mso-fit-shape-to-text:t" inset="0,0,0,0">
@@ -4546,37 +3875,19 @@
                         <w:r>
                           <w:t xml:space="preserve">Ilustración </w:t>
                         </w:r>
+                        <w:fldSimple w:instr=" SEQ Ilustración \* ARABIC ">
+                          <w:r>
+                            <w:rPr>
+                              <w:noProof/>
+                            </w:rPr>
+                            <w:t>7</w:t>
+                          </w:r>
+                        </w:fldSimple>
                         <w:r>
-                          <w:fldChar w:fldCharType="begin"/>
-                        </w:r>
-                        <w:r>
-                          <w:instrText xml:space="preserve"> SEQ Ilustración \* ARABIC </w:instrText>
-                        </w:r>
-                        <w:r>
-                          <w:fldChar w:fldCharType="separate"/>
-                        </w:r>
-                        <w:r>
-                          <w:rPr>
-                            <w:noProof/>
-                          </w:rPr>
-                          <w:t>7</w:t>
-                        </w:r>
-                        <w:r>
-                          <w:rPr>
-                            <w:noProof/>
-                          </w:rPr>
-                          <w:fldChar w:fldCharType="end"/>
-                        </w:r>
-                        <w:r>
-                          <w:t xml:space="preserve"> Script </w:t>
-                        </w:r>
-                        <w:proofErr w:type="spellStart"/>
-                        <w:r>
-                          <w:t>BallMovement</w:t>
+                          <w:t xml:space="preserve"> Script BallMovement</w:t>
                         </w:r>
                         <w:bookmarkEnd w:id="27"/>
                         <w:bookmarkEnd w:id="28"/>
-                        <w:proofErr w:type="spellEnd"/>
                       </w:p>
                     </w:txbxContent>
                   </v:textbox>
@@ -4593,126 +3904,34 @@
           <w:bCs/>
           <w:color w:val="1F4E79" w:themeColor="accent1" w:themeShade="80"/>
         </w:rPr>
-        <w:t xml:space="preserve">Script </w:t>
-      </w:r>
-      <w:proofErr w:type="spellStart"/>
+        <w:t xml:space="preserve">Script PalasMove </w:t>
+      </w:r>
+      <w:r>
+        <w:rPr>
+          <w:color w:val="1F4E79" w:themeColor="accent1" w:themeShade="80"/>
+        </w:rPr>
+        <w:t>Da funcionalidad a las palas para que se puedan mover cada una independientemente hacia arriba y abajo, teniendo un límite de posición.</w:t>
+      </w:r>
+    </w:p>
+    <w:p>
+      <w:pPr>
+        <w:rPr>
+          <w:color w:val="1F4E79" w:themeColor="accent1" w:themeShade="80"/>
+        </w:rPr>
+      </w:pPr>
       <w:r>
         <w:rPr>
           <w:b/>
           <w:bCs/>
           <w:color w:val="1F4E79" w:themeColor="accent1" w:themeShade="80"/>
         </w:rPr>
-        <w:t>PalasMove</w:t>
-      </w:r>
-      <w:proofErr w:type="spellEnd"/>
-      <w:r>
-        <w:rPr>
-          <w:b/>
-          <w:bCs/>
-          <w:color w:val="1F4E79" w:themeColor="accent1" w:themeShade="80"/>
-        </w:rPr>
-        <w:t xml:space="preserve"> </w:t>
-      </w:r>
-      <w:r>
-        <w:rPr>
-          <w:color w:val="1F4E79" w:themeColor="accent1" w:themeShade="80"/>
-        </w:rPr>
-        <w:t>Da funcionalidad a las palas para que se puedan mover cada una independientemente hacia arriba y abajo, teniendo un límite de posición.</w:t>
-      </w:r>
-    </w:p>
-    <w:p>
-      <w:pPr>
-        <w:rPr>
-          <w:color w:val="1F4E79" w:themeColor="accent1" w:themeShade="80"/>
-        </w:rPr>
-      </w:pPr>
-      <w:r>
-        <w:rPr>
-          <w:b/>
-          <w:bCs/>
-          <w:color w:val="1F4E79" w:themeColor="accent1" w:themeShade="80"/>
-        </w:rPr>
-        <w:t xml:space="preserve">Script </w:t>
-      </w:r>
-      <w:proofErr w:type="spellStart"/>
-      <w:r>
-        <w:rPr>
-          <w:b/>
-          <w:bCs/>
-          <w:color w:val="1F4E79" w:themeColor="accent1" w:themeShade="80"/>
-        </w:rPr>
-        <w:t>BallMovement</w:t>
-      </w:r>
-      <w:proofErr w:type="spellEnd"/>
-      <w:r>
-        <w:rPr>
-          <w:b/>
-          <w:bCs/>
-          <w:color w:val="1F4E79" w:themeColor="accent1" w:themeShade="80"/>
-        </w:rPr>
-        <w:t xml:space="preserve"> </w:t>
-      </w:r>
-      <w:r>
-        <w:rPr>
-          <w:color w:val="1F4E79" w:themeColor="accent1" w:themeShade="80"/>
-        </w:rPr>
-        <w:t xml:space="preserve">este además del </w:t>
-      </w:r>
-      <w:proofErr w:type="spellStart"/>
-      <w:r>
-        <w:rPr>
-          <w:color w:val="1F4E79" w:themeColor="accent1" w:themeShade="80"/>
-        </w:rPr>
-        <w:t>GameManager</w:t>
-      </w:r>
-      <w:proofErr w:type="spellEnd"/>
-      <w:r>
-        <w:rPr>
-          <w:color w:val="1F4E79" w:themeColor="accent1" w:themeShade="80"/>
-        </w:rPr>
-        <w:t xml:space="preserve"> es de los más complejos ya que controla los </w:t>
-      </w:r>
-      <w:proofErr w:type="spellStart"/>
-      <w:r>
-        <w:rPr>
-          <w:color w:val="1F4E79" w:themeColor="accent1" w:themeShade="80"/>
-        </w:rPr>
-        <w:t>coliders</w:t>
-      </w:r>
-      <w:proofErr w:type="spellEnd"/>
-      <w:r>
-        <w:rPr>
-          <w:color w:val="1F4E79" w:themeColor="accent1" w:themeShade="80"/>
-        </w:rPr>
-        <w:t xml:space="preserve"> con las palas aumentando la velocidad tanto de la bola como las palas con cada impacto a estas, limitando su velocidad. Esta monitorizando si el </w:t>
-      </w:r>
-      <w:proofErr w:type="spellStart"/>
-      <w:r>
-        <w:rPr>
-          <w:color w:val="1F4E79" w:themeColor="accent1" w:themeShade="80"/>
-        </w:rPr>
-        <w:t>triger</w:t>
-      </w:r>
-      <w:proofErr w:type="spellEnd"/>
-      <w:r>
-        <w:rPr>
-          <w:color w:val="1F4E79" w:themeColor="accent1" w:themeShade="80"/>
-        </w:rPr>
-        <w:t xml:space="preserve"> de las porterías es activado para que el </w:t>
-      </w:r>
-      <w:proofErr w:type="spellStart"/>
-      <w:r>
-        <w:rPr>
-          <w:color w:val="1F4E79" w:themeColor="accent1" w:themeShade="80"/>
-        </w:rPr>
-        <w:t>GameManager</w:t>
-      </w:r>
-      <w:proofErr w:type="spellEnd"/>
-      <w:r>
-        <w:rPr>
-          <w:color w:val="1F4E79" w:themeColor="accent1" w:themeShade="80"/>
-        </w:rPr>
-        <w:t xml:space="preserve"> aumente el marcador y relance la bola desde el centro utilizando un lanzamiento aleatorio.</w:t>
+        <w:t xml:space="preserve">Script BallMovement </w:t>
+      </w:r>
+      <w:r>
+        <w:rPr>
+          <w:color w:val="1F4E79" w:themeColor="accent1" w:themeShade="80"/>
+        </w:rPr>
+        <w:t>este además del GameManager es de los más complejos ya que controla los coliders con las palas aumentando la velocidad tanto de la bola como las palas con cada impacto a estas, limitando su velocidad. Esta monitorizando si el triger de las porterías es activado para que el GameManager aumente el marcador y relance la bola desde el centro utilizando un lanzamiento aleatorio.</w:t>
       </w:r>
     </w:p>
     <w:p>
@@ -4726,65 +3945,23 @@
       <w:pPr>
         <w:pStyle w:val="Ttulo2"/>
       </w:pPr>
-      <w:bookmarkStart w:id="17" w:name="_Toc147669255"/>
+      <w:bookmarkStart w:id="29" w:name="_Toc147669255"/>
       <w:r>
         <w:t>h) Se han realizado modificaciones sobre aplicaciones existentes.</w:t>
       </w:r>
-      <w:bookmarkEnd w:id="17"/>
-    </w:p>
-    <w:p>
-      <w:pPr>
-        <w:rPr>
-          <w:color w:val="1F4E79" w:themeColor="accent1" w:themeShade="80"/>
-        </w:rPr>
-      </w:pPr>
-      <w:r>
-        <w:rPr>
-          <w:color w:val="1F4E79" w:themeColor="accent1" w:themeShade="80"/>
-        </w:rPr>
-        <w:t xml:space="preserve">Para realizar el </w:t>
-      </w:r>
-      <w:proofErr w:type="spellStart"/>
-      <w:r>
-        <w:rPr>
-          <w:color w:val="1F4E79" w:themeColor="accent1" w:themeShade="80"/>
-        </w:rPr>
-        <w:t>Pong</w:t>
-      </w:r>
-      <w:proofErr w:type="spellEnd"/>
-      <w:r>
-        <w:rPr>
-          <w:color w:val="1F4E79" w:themeColor="accent1" w:themeShade="80"/>
-        </w:rPr>
-        <w:t xml:space="preserve"> no me apoye en la documentación entregada en Moodle, lo realice con la ayuda de compañeros para entender el funcionamiento de </w:t>
-      </w:r>
-      <w:proofErr w:type="spellStart"/>
-      <w:r>
-        <w:rPr>
-          <w:color w:val="1F4E79" w:themeColor="accent1" w:themeShade="80"/>
-        </w:rPr>
-        <w:t>Unity</w:t>
-      </w:r>
-      <w:proofErr w:type="spellEnd"/>
-      <w:r>
-        <w:rPr>
-          <w:color w:val="1F4E79" w:themeColor="accent1" w:themeShade="80"/>
-        </w:rPr>
-        <w:t xml:space="preserve">, como se conectan los Scripts con los objetos y como se controla el juego desde el </w:t>
-      </w:r>
-      <w:proofErr w:type="spellStart"/>
-      <w:r>
-        <w:rPr>
-          <w:color w:val="1F4E79" w:themeColor="accent1" w:themeShade="80"/>
-        </w:rPr>
-        <w:t>GameManager</w:t>
-      </w:r>
-      <w:proofErr w:type="spellEnd"/>
-      <w:r>
-        <w:rPr>
-          <w:color w:val="1F4E79" w:themeColor="accent1" w:themeShade="80"/>
-        </w:rPr>
-        <w:t>.</w:t>
+      <w:bookmarkEnd w:id="29"/>
+    </w:p>
+    <w:p>
+      <w:pPr>
+        <w:rPr>
+          <w:color w:val="1F4E79" w:themeColor="accent1" w:themeShade="80"/>
+        </w:rPr>
+      </w:pPr>
+      <w:r>
+        <w:rPr>
+          <w:color w:val="1F4E79" w:themeColor="accent1" w:themeShade="80"/>
+        </w:rPr>
+        <w:t>Para realizar el Pong no me apoye en la documentación entregada en Moodle, lo realice con la ayuda de compañeros para entender el funcionamiento de Unity, como se conectan los Scripts con los objetos y como se controla el juego desde el GameManager.</w:t>
       </w:r>
     </w:p>
     <w:p>
@@ -4815,21 +3992,7 @@
         <w:rPr>
           <w:color w:val="1F4E79" w:themeColor="accent1" w:themeShade="80"/>
         </w:rPr>
-        <w:t xml:space="preserve">Una escena de menú de inicio que me parece que no está incluida en el documento y añado el botón de Iniciar y el botón de </w:t>
-      </w:r>
-      <w:proofErr w:type="spellStart"/>
-      <w:r>
-        <w:rPr>
-          <w:color w:val="1F4E79" w:themeColor="accent1" w:themeShade="80"/>
-        </w:rPr>
-        <w:t>Exit</w:t>
-      </w:r>
-      <w:proofErr w:type="spellEnd"/>
-      <w:r>
-        <w:rPr>
-          <w:color w:val="1F4E79" w:themeColor="accent1" w:themeShade="80"/>
-        </w:rPr>
-        <w:t xml:space="preserve"> para salir del juego.</w:t>
+        <w:t>Una escena de menú de inicio que me parece que no está incluida en el documento y añado el botón de Iniciar y el botón de Exit para salir del juego.</w:t>
       </w:r>
     </w:p>
     <w:p>
@@ -4866,7 +4029,7 @@
         <mc:AlternateContent>
           <mc:Choice Requires="wpg">
             <w:drawing>
-              <wp:anchor distT="0" distB="0" distL="114300" distR="114300" simplePos="0" relativeHeight="251669504" behindDoc="0" locked="0" layoutInCell="1" allowOverlap="1" wp14:anchorId="3E0F9B06" wp14:editId="77BB1755">
+              <wp:anchor distT="0" distB="0" distL="114300" distR="114300" simplePos="0" relativeHeight="251669504" behindDoc="0" locked="0" layoutInCell="1" allowOverlap="1" wp14:anchorId="0B196CBB" wp14:editId="2C90F113">
                 <wp:simplePos x="0" y="0"/>
                 <wp:positionH relativeFrom="margin">
                   <wp:align>right</wp:align>
@@ -4961,8 +4124,8 @@
                                   <w:color w:val="1F4E79" w:themeColor="accent1" w:themeShade="80"/>
                                 </w:rPr>
                               </w:pPr>
-                              <w:bookmarkStart w:id="18" w:name="_Toc147665097"/>
-                              <w:bookmarkStart w:id="19" w:name="_Toc147669227"/>
+                              <w:bookmarkStart w:id="30" w:name="_Toc147665097"/>
+                              <w:bookmarkStart w:id="31" w:name="_Toc147669227"/>
                               <w:r>
                                 <w:t xml:space="preserve">Ilustración </w:t>
                               </w:r>
@@ -4977,8 +4140,8 @@
                               <w:r>
                                 <w:t xml:space="preserve"> Script para controlar la aceleración de la bola.</w:t>
                               </w:r>
-                              <w:bookmarkEnd w:id="18"/>
-                              <w:bookmarkEnd w:id="19"/>
+                              <w:bookmarkEnd w:id="30"/>
+                              <w:bookmarkEnd w:id="31"/>
                             </w:p>
                           </w:txbxContent>
                         </wps:txbx>
@@ -5003,10 +4166,9 @@
           </mc:Choice>
           <mc:Fallback>
             <w:pict>
-              <v:group w14:anchorId="3E0F9B06" id="Grupo 25" o:spid="_x0000_s1047" style="position:absolute;left:0;text-align:left;margin-left:194.85pt;margin-top:13.15pt;width:246.05pt;height:87.4pt;z-index:251669504;mso-position-horizontal:right;mso-position-horizontal-relative:margin;mso-width-relative:margin;mso-height-relative:margin" coordsize="53911,19145" o:gfxdata="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">
-                <v:shape id="Imagen 26" o:spid="_x0000_s1048" type="#_x0000_t75" style="position:absolute;width:53911;height:15906;visibility:visible;mso-wrap-style:square" o:gfxdata="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">
+              <v:group w14:anchorId="0B196CBB" id="Grupo 25" o:spid="_x0000_s1047" style="position:absolute;left:0;text-align:left;margin-left:194.85pt;margin-top:13.15pt;width:246.05pt;height:87.4pt;z-index:251669504;mso-position-horizontal:right;mso-position-horizontal-relative:margin;mso-width-relative:margin;mso-height-relative:margin" coordsize="53911,19145" o:gfxdata="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">
+                <v:shape id="Imagen 26" o:spid="_x0000_s1048" type="#_x0000_t75" style="position:absolute;width:53911;height:15906;visibility:visible;mso-wrap-style:square" o:gfxdata="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">
                   <v:imagedata r:id="rId32" o:title=""/>
-                  <v:path arrowok="t"/>
                 </v:shape>
                 <v:shape id="Cuadro de texto 27" o:spid="_x0000_s1049" type="#_x0000_t202" style="position:absolute;top:16478;width:53911;height:2667;visibility:visible;mso-wrap-style:square;v-text-anchor:top" o:gfxdata="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" stroked="f">
                   <v:textbox inset="0,0,0,0">
@@ -5024,24 +4186,14 @@
                         <w:r>
                           <w:t xml:space="preserve">Ilustración </w:t>
                         </w:r>
-                        <w:r>
-                          <w:fldChar w:fldCharType="begin"/>
-                        </w:r>
-                        <w:r>
-                          <w:instrText xml:space="preserve"> SEQ Ilustración \* ARABIC </w:instrText>
-                        </w:r>
-                        <w:r>
-                          <w:fldChar w:fldCharType="separate"/>
-                        </w:r>
-                        <w:r>
-                          <w:rPr>
-                            <w:noProof/>
-                          </w:rPr>
-                          <w:t>8</w:t>
-                        </w:r>
-                        <w:r>
-                          <w:fldChar w:fldCharType="end"/>
-                        </w:r>
+                        <w:fldSimple w:instr=" SEQ Ilustración \* ARABIC ">
+                          <w:r>
+                            <w:rPr>
+                              <w:noProof/>
+                            </w:rPr>
+                            <w:t>8</w:t>
+                          </w:r>
+                        </w:fldSimple>
                         <w:r>
                           <w:t xml:space="preserve"> Script para controlar la aceleración de la bola.</w:t>
                         </w:r>
@@ -5075,7 +4227,7 @@
       <w:pPr>
         <w:pStyle w:val="Ttulo2"/>
       </w:pPr>
-      <w:bookmarkStart w:id="20" w:name="_Toc147669256"/>
+      <w:bookmarkStart w:id="34" w:name="_Toc147669256"/>
       <w:r>
         <w:rPr>
           <w:noProof/>
@@ -5083,7 +4235,7 @@
           <w:lang w:eastAsia="es-ES"/>
         </w:rPr>
         <w:drawing>
-          <wp:anchor distT="0" distB="0" distL="114300" distR="114300" simplePos="0" relativeHeight="251679744" behindDoc="1" locked="0" layoutInCell="1" allowOverlap="1" wp14:anchorId="5F7B1622" wp14:editId="100CF2BE">
+          <wp:anchor distT="0" distB="0" distL="114300" distR="114300" simplePos="0" relativeHeight="251679744" behindDoc="1" locked="0" layoutInCell="1" allowOverlap="1" wp14:anchorId="15FB18B4" wp14:editId="5CEF7C9E">
             <wp:simplePos x="0" y="0"/>
             <wp:positionH relativeFrom="margin">
               <wp:align>right</wp:align>
@@ -5159,7 +4311,7 @@
       <w:r>
         <w:t>onamiento de las aplicaciones.</w:t>
       </w:r>
-      <w:bookmarkEnd w:id="20"/>
+      <w:bookmarkEnd w:id="34"/>
       <w:r>
         <w:t xml:space="preserve"> </w:t>
       </w:r>
@@ -5170,7 +4322,6 @@
           <w:color w:val="1F4E79" w:themeColor="accent1" w:themeShade="80"/>
         </w:rPr>
       </w:pPr>
-      <w:proofErr w:type="spellStart"/>
       <w:r>
         <w:rPr>
           <w:b/>
@@ -5178,7 +4329,6 @@
         </w:rPr>
         <w:t>Yuzu</w:t>
       </w:r>
-      <w:proofErr w:type="spellEnd"/>
       <w:r>
         <w:rPr>
           <w:b/>
@@ -5190,21 +4340,7 @@
         <w:rPr>
           <w:color w:val="1F4E79" w:themeColor="accent1" w:themeShade="80"/>
         </w:rPr>
-        <w:t xml:space="preserve">Este emulador de libre y de código abierto emula a la Nintendo </w:t>
-      </w:r>
-      <w:proofErr w:type="spellStart"/>
-      <w:r>
-        <w:rPr>
-          <w:color w:val="1F4E79" w:themeColor="accent1" w:themeShade="80"/>
-        </w:rPr>
-        <w:t>Switch</w:t>
-      </w:r>
-      <w:proofErr w:type="spellEnd"/>
-      <w:r>
-        <w:rPr>
-          <w:color w:val="1F4E79" w:themeColor="accent1" w:themeShade="80"/>
-        </w:rPr>
-        <w:t xml:space="preserve">, fue lanzado en 2018, </w:t>
+        <w:t xml:space="preserve">Este emulador de libre y de código abierto emula a la Nintendo Switch, fue lanzado en 2018, </w:t>
       </w:r>
       <w:r>
         <w:rPr>
@@ -5216,21 +4352,7 @@
         <w:rPr>
           <w:color w:val="1F4E79" w:themeColor="accent1" w:themeShade="80"/>
         </w:rPr>
-        <w:t xml:space="preserve"> escrito en C++ y puede ser ejecutado tanto en Windows como Linux. Al ser un software libre y de código abierto utiliza la licencia GPLv2. En un principio solo podía utilizar programas de prueba y </w:t>
-      </w:r>
-      <w:proofErr w:type="spellStart"/>
-      <w:r>
-        <w:rPr>
-          <w:color w:val="1F4E79" w:themeColor="accent1" w:themeShade="80"/>
-        </w:rPr>
-        <w:t>homebrew</w:t>
-      </w:r>
-      <w:proofErr w:type="spellEnd"/>
-      <w:r>
-        <w:rPr>
-          <w:color w:val="1F4E79" w:themeColor="accent1" w:themeShade="80"/>
-        </w:rPr>
-        <w:t>. Pero con el tiempo ya permite correr sin problemas una gran cantidad de juegos.</w:t>
+        <w:t xml:space="preserve"> escrito en C++ y puede ser ejecutado tanto en Windows como Linux. Al ser un software libre y de código abierto utiliza la licencia GPLv2. En un principio solo podía utilizar programas de prueba y homebrew. Pero con el tiempo ya permite correr sin problemas una gran cantidad de juegos.</w:t>
       </w:r>
     </w:p>
     <w:p>
@@ -5249,7 +4371,7 @@
           <w:lang w:eastAsia="es-ES"/>
         </w:rPr>
         <w:drawing>
-          <wp:anchor distT="0" distB="0" distL="114300" distR="114300" simplePos="0" relativeHeight="251680768" behindDoc="1" locked="0" layoutInCell="1" allowOverlap="1" wp14:anchorId="5BC91513" wp14:editId="4C3A60A1">
+          <wp:anchor distT="0" distB="0" distL="114300" distR="114300" simplePos="0" relativeHeight="251680768" behindDoc="1" locked="0" layoutInCell="1" allowOverlap="1" wp14:anchorId="6A8CA152" wp14:editId="4D32AFD9">
             <wp:simplePos x="0" y="0"/>
             <wp:positionH relativeFrom="margin">
               <wp:align>left</wp:align>
@@ -5319,21 +4441,12 @@
           </wp:anchor>
         </w:drawing>
       </w:r>
-      <w:proofErr w:type="spellStart"/>
       <w:r>
         <w:rPr>
           <w:b/>
           <w:color w:val="1F4E79" w:themeColor="accent1" w:themeShade="80"/>
         </w:rPr>
-        <w:t>BlueStack</w:t>
-      </w:r>
-      <w:proofErr w:type="spellEnd"/>
-      <w:r>
-        <w:rPr>
-          <w:b/>
-          <w:color w:val="1F4E79" w:themeColor="accent1" w:themeShade="80"/>
-        </w:rPr>
-        <w:t xml:space="preserve">: </w:t>
+        <w:t xml:space="preserve">BlueStack: </w:t>
       </w:r>
       <w:r>
         <w:rPr>
@@ -5359,7 +4472,7 @@
         <mc:AlternateContent>
           <mc:Choice Requires="wpg">
             <w:drawing>
-              <wp:anchor distT="0" distB="0" distL="114300" distR="114300" simplePos="0" relativeHeight="251684864" behindDoc="0" locked="0" layoutInCell="1" allowOverlap="1" wp14:anchorId="7699DB73" wp14:editId="0784B840">
+              <wp:anchor distT="0" distB="0" distL="114300" distR="114300" simplePos="0" relativeHeight="251684864" behindDoc="0" locked="0" layoutInCell="1" allowOverlap="1" wp14:anchorId="4E20F436" wp14:editId="6145A9E9">
                 <wp:simplePos x="0" y="0"/>
                 <wp:positionH relativeFrom="column">
                   <wp:posOffset>2723697</wp:posOffset>
@@ -5454,7 +4567,7 @@
                                   <w:color w:val="1F4E79" w:themeColor="accent1" w:themeShade="80"/>
                                 </w:rPr>
                               </w:pPr>
-                              <w:bookmarkStart w:id="21" w:name="_Toc147669228"/>
+                              <w:bookmarkStart w:id="35" w:name="_Toc147669228"/>
                               <w:r>
                                 <w:t xml:space="preserve">Ilustración </w:t>
                               </w:r>
@@ -5467,17 +4580,9 @@
                                 </w:r>
                               </w:fldSimple>
                               <w:r>
-                                <w:t xml:space="preserve"> </w:t>
+                                <w:t xml:space="preserve"> Unity Emulación de dispositivo móvil</w:t>
                               </w:r>
-                              <w:proofErr w:type="spellStart"/>
-                              <w:r>
-                                <w:t>Unity</w:t>
-                              </w:r>
-                              <w:proofErr w:type="spellEnd"/>
-                              <w:r>
-                                <w:t xml:space="preserve"> Emulación de dispositivo móvil</w:t>
-                              </w:r>
-                              <w:bookmarkEnd w:id="21"/>
+                              <w:bookmarkEnd w:id="35"/>
                             </w:p>
                           </w:txbxContent>
                         </wps:txbx>
@@ -5502,10 +4607,9 @@
           </mc:Choice>
           <mc:Fallback>
             <w:pict>
-              <v:group w14:anchorId="7699DB73" id="Grupo 39" o:spid="_x0000_s1050" style="position:absolute;margin-left:214.45pt;margin-top:0;width:210.5pt;height:212.3pt;z-index:251684864;mso-width-relative:margin;mso-height-relative:margin" coordorigin="1714" coordsize="21526,21717" o:gfxdata="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">
-                <v:shape id="Imagen 37" o:spid="_x0000_s1051" type="#_x0000_t75" style="position:absolute;left:1714;width:21488;height:18757;visibility:visible;mso-wrap-style:square" o:gfxdata="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">
+              <v:group w14:anchorId="4E20F436" id="Grupo 39" o:spid="_x0000_s1050" style="position:absolute;margin-left:214.45pt;margin-top:0;width:210.5pt;height:212.3pt;z-index:251684864;mso-width-relative:margin;mso-height-relative:margin" coordorigin="1714" coordsize="21526,21717" o:gfxdata="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">
+                <v:shape id="Imagen 37" o:spid="_x0000_s1051" type="#_x0000_t75" style="position:absolute;left:1714;width:21488;height:18757;visibility:visible;mso-wrap-style:square" o:gfxdata="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">
                   <v:imagedata r:id="rId36" o:title=""/>
-                  <v:path arrowok="t"/>
                 </v:shape>
                 <v:shape id="Cuadro de texto 38" o:spid="_x0000_s1052" type="#_x0000_t202" style="position:absolute;left:1994;top:19050;width:21247;height:2667;visibility:visible;mso-wrap-style:square;v-text-anchor:top" o:gfxdata="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" stroked="f">
                   <v:textbox inset="0,0,0,0">
@@ -5522,34 +4626,16 @@
                         <w:r>
                           <w:t xml:space="preserve">Ilustración </w:t>
                         </w:r>
+                        <w:fldSimple w:instr=" SEQ Ilustración \* ARABIC ">
+                          <w:r>
+                            <w:rPr>
+                              <w:noProof/>
+                            </w:rPr>
+                            <w:t>9</w:t>
+                          </w:r>
+                        </w:fldSimple>
                         <w:r>
-                          <w:fldChar w:fldCharType="begin"/>
-                        </w:r>
-                        <w:r>
-                          <w:instrText xml:space="preserve"> SEQ Ilustración \* ARABIC </w:instrText>
-                        </w:r>
-                        <w:r>
-                          <w:fldChar w:fldCharType="separate"/>
-                        </w:r>
-                        <w:r>
-                          <w:rPr>
-                            <w:noProof/>
-                          </w:rPr>
-                          <w:t>9</w:t>
-                        </w:r>
-                        <w:r>
-                          <w:fldChar w:fldCharType="end"/>
-                        </w:r>
-                        <w:r>
-                          <w:t xml:space="preserve"> </w:t>
-                        </w:r>
-                        <w:proofErr w:type="spellStart"/>
-                        <w:r>
-                          <w:t>Unity</w:t>
-                        </w:r>
-                        <w:proofErr w:type="spellEnd"/>
-                        <w:r>
-                          <w:t xml:space="preserve"> Emulación de dispositivo móvil</w:t>
+                          <w:t xml:space="preserve"> Unity Emulación de dispositivo móvil</w:t>
                         </w:r>
                         <w:bookmarkEnd w:id="36"/>
                       </w:p>
@@ -5562,7 +4648,6 @@
           </mc:Fallback>
         </mc:AlternateContent>
       </w:r>
-      <w:proofErr w:type="spellStart"/>
       <w:r>
         <w:rPr>
           <w:b/>
@@ -5570,7 +4655,6 @@
         </w:rPr>
         <w:t>Unity</w:t>
       </w:r>
-      <w:proofErr w:type="spellEnd"/>
       <w:r>
         <w:rPr>
           <w:b/>
@@ -5635,21 +4719,21 @@
       <w:pPr>
         <w:pStyle w:val="Ttulo1"/>
       </w:pPr>
-      <w:bookmarkStart w:id="22" w:name="_Toc147669257"/>
+      <w:bookmarkStart w:id="37" w:name="_Toc147669257"/>
       <w:r>
         <w:t>RA2</w:t>
       </w:r>
-      <w:bookmarkEnd w:id="22"/>
+      <w:bookmarkEnd w:id="37"/>
     </w:p>
     <w:p>
       <w:pPr>
         <w:pStyle w:val="Ttulo2"/>
       </w:pPr>
-      <w:bookmarkStart w:id="23" w:name="_Toc147669258"/>
+      <w:bookmarkStart w:id="38" w:name="_Toc147669258"/>
       <w:r>
         <w:t>a) Se ha generado la estructura de clases necesaria para la aplicación.</w:t>
       </w:r>
-      <w:bookmarkEnd w:id="23"/>
+      <w:bookmarkEnd w:id="38"/>
       <w:r>
         <w:t xml:space="preserve"> </w:t>
       </w:r>
@@ -5664,21 +4748,7 @@
         <w:rPr>
           <w:color w:val="1F4E79" w:themeColor="accent1" w:themeShade="80"/>
         </w:rPr>
-        <w:t xml:space="preserve">En el siguiente esquema se muestra el funcionamiento de los Scripts del Juego </w:t>
-      </w:r>
-      <w:proofErr w:type="spellStart"/>
-      <w:r>
-        <w:rPr>
-          <w:color w:val="1F4E79" w:themeColor="accent1" w:themeShade="80"/>
-        </w:rPr>
-        <w:t>Pong</w:t>
-      </w:r>
-      <w:proofErr w:type="spellEnd"/>
-      <w:r>
-        <w:rPr>
-          <w:color w:val="1F4E79" w:themeColor="accent1" w:themeShade="80"/>
-        </w:rPr>
-        <w:t xml:space="preserve"> y como se relacionan entre ellos desde el Inicio del Programa hasta su cierre.</w:t>
+        <w:t>En el siguiente esquema se muestra el funcionamiento de los Scripts del Juego Pong y como se relacionan entre ellos desde el Inicio del Programa hasta su cierre.</w:t>
       </w:r>
     </w:p>
     <w:p>
@@ -5709,7 +4779,7 @@
         <mc:AlternateContent>
           <mc:Choice Requires="wpg">
             <w:drawing>
-              <wp:anchor distT="0" distB="0" distL="114300" distR="114300" simplePos="0" relativeHeight="251666432" behindDoc="0" locked="0" layoutInCell="1" allowOverlap="1" wp14:anchorId="099D3144" wp14:editId="6E77B227">
+              <wp:anchor distT="0" distB="0" distL="114300" distR="114300" simplePos="0" relativeHeight="251666432" behindDoc="0" locked="0" layoutInCell="1" allowOverlap="1" wp14:anchorId="489437DF" wp14:editId="793032E3">
                 <wp:simplePos x="0" y="0"/>
                 <wp:positionH relativeFrom="margin">
                   <wp:align>center</wp:align>
@@ -5796,8 +4866,8 @@
                                   <w:color w:val="1F4E79" w:themeColor="accent1" w:themeShade="80"/>
                                 </w:rPr>
                               </w:pPr>
-                              <w:bookmarkStart w:id="24" w:name="_Toc147665098"/>
-                              <w:bookmarkStart w:id="25" w:name="_Toc147669229"/>
+                              <w:bookmarkStart w:id="39" w:name="_Toc147665098"/>
+                              <w:bookmarkStart w:id="40" w:name="_Toc147669229"/>
                               <w:r>
                                 <w:t xml:space="preserve">Ilustración </w:t>
                               </w:r>
@@ -5810,18 +4880,10 @@
                                 </w:r>
                               </w:fldSimple>
                               <w:r>
-                                <w:t xml:space="preserve"> Diagrama de como utiliza el Juego </w:t>
+                                <w:t xml:space="preserve"> Diagrama de como utiliza el Juego Pong los Scripts en la ejecución de la aplicación</w:t>
                               </w:r>
-                              <w:proofErr w:type="spellStart"/>
-                              <w:r>
-                                <w:t>Pong</w:t>
-                              </w:r>
-                              <w:proofErr w:type="spellEnd"/>
-                              <w:r>
-                                <w:t xml:space="preserve"> los Scripts en la ejecución de la aplicación</w:t>
-                              </w:r>
-                              <w:bookmarkEnd w:id="24"/>
-                              <w:bookmarkEnd w:id="25"/>
+                              <w:bookmarkEnd w:id="39"/>
+                              <w:bookmarkEnd w:id="40"/>
                             </w:p>
                           </w:txbxContent>
                         </wps:txbx>
@@ -5846,10 +4908,9 @@
           </mc:Choice>
           <mc:Fallback>
             <w:pict>
-              <v:group w14:anchorId="099D3144" id="Grupo 9" o:spid="_x0000_s1053" style="position:absolute;margin-left:0;margin-top:18.25pt;width:219.25pt;height:283.55pt;z-index:251666432;mso-position-horizontal:center;mso-position-horizontal-relative:margin;mso-width-relative:margin;mso-height-relative:margin" coordsize="28146,36394" o:gfxdata="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">
-                <v:shape id="Imagen 8" o:spid="_x0000_s1054" type="#_x0000_t75" style="position:absolute;width:27432;height:32131;visibility:visible;mso-wrap-style:square" o:gfxdata="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">
+              <v:group w14:anchorId="489437DF" id="Grupo 9" o:spid="_x0000_s1053" style="position:absolute;margin-left:0;margin-top:18.25pt;width:219.25pt;height:283.55pt;z-index:251666432;mso-position-horizontal:center;mso-position-horizontal-relative:margin;mso-width-relative:margin;mso-height-relative:margin" coordsize="28146,36394" o:gfxdata="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">
+                <v:shape id="Imagen 8" o:spid="_x0000_s1054" type="#_x0000_t75" style="position:absolute;width:27432;height:32131;visibility:visible;mso-wrap-style:square" o:gfxdata="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">
                   <v:imagedata r:id="rId38" o:title=""/>
-                  <v:path arrowok="t"/>
                 </v:shape>
                 <v:shape id="Cuadro de texto 1" o:spid="_x0000_s1055" type="#_x0000_t202" style="position:absolute;left:238;top:32679;width:27908;height:3715;visibility:visible;mso-wrap-style:square;v-text-anchor:top" o:gfxdata="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" stroked="f">
                   <v:textbox inset="0,0,0,0">
@@ -5867,37 +4928,16 @@
                         <w:r>
                           <w:t xml:space="preserve">Ilustración </w:t>
                         </w:r>
+                        <w:fldSimple w:instr=" SEQ Ilustración \* ARABIC ">
+                          <w:r>
+                            <w:rPr>
+                              <w:noProof/>
+                            </w:rPr>
+                            <w:t>10</w:t>
+                          </w:r>
+                        </w:fldSimple>
                         <w:r>
-                          <w:fldChar w:fldCharType="begin"/>
-                        </w:r>
-                        <w:r>
-                          <w:instrText xml:space="preserve"> SEQ Ilustración \* ARABIC </w:instrText>
-                        </w:r>
-                        <w:r>
-                          <w:fldChar w:fldCharType="separate"/>
-                        </w:r>
-                        <w:r>
-                          <w:rPr>
-                            <w:noProof/>
-                          </w:rPr>
-                          <w:t>10</w:t>
-                        </w:r>
-                        <w:r>
-                          <w:rPr>
-                            <w:noProof/>
-                          </w:rPr>
-                          <w:fldChar w:fldCharType="end"/>
-                        </w:r>
-                        <w:r>
-                          <w:t xml:space="preserve"> Diagrama de como utiliza el Juego </w:t>
-                        </w:r>
-                        <w:proofErr w:type="spellStart"/>
-                        <w:r>
-                          <w:t>Pong</w:t>
-                        </w:r>
-                        <w:proofErr w:type="spellEnd"/>
-                        <w:r>
-                          <w:t xml:space="preserve"> los Scripts en la ejecución de la aplicación</w:t>
+                          <w:t xml:space="preserve"> Diagrama de como utiliza el Juego Pong los Scripts en la ejecución de la aplicación</w:t>
                         </w:r>
                         <w:bookmarkEnd w:id="41"/>
                         <w:bookmarkEnd w:id="42"/>
@@ -5972,12 +5012,12 @@
       <w:pPr>
         <w:pStyle w:val="Ttulo2"/>
       </w:pPr>
-      <w:bookmarkStart w:id="26" w:name="_Toc147669259"/>
+      <w:bookmarkStart w:id="43" w:name="_Toc147669259"/>
       <w:r>
         <w:lastRenderedPageBreak/>
         <w:t>b) Se han analizado y utilizado las clases que modelan ventanas, menús, alertas y controles para el desarrollo de aplicaciones gráficas sencillas.</w:t>
       </w:r>
-      <w:bookmarkEnd w:id="26"/>
+      <w:bookmarkEnd w:id="43"/>
       <w:r>
         <w:t xml:space="preserve"> </w:t>
       </w:r>
@@ -5997,7 +5037,7 @@
         <mc:AlternateContent>
           <mc:Choice Requires="wpg">
             <w:drawing>
-              <wp:anchor distT="0" distB="0" distL="114300" distR="114300" simplePos="0" relativeHeight="251665408" behindDoc="0" locked="0" layoutInCell="1" allowOverlap="1" wp14:anchorId="00FA61B5" wp14:editId="208300A6">
+              <wp:anchor distT="0" distB="0" distL="114300" distR="114300" simplePos="0" relativeHeight="251665408" behindDoc="0" locked="0" layoutInCell="1" allowOverlap="1" wp14:anchorId="491D163E" wp14:editId="7BEB1206">
                 <wp:simplePos x="0" y="0"/>
                 <wp:positionH relativeFrom="margin">
                   <wp:align>right</wp:align>
@@ -6086,8 +5126,8 @@
                                   <w:color w:val="1F4E79" w:themeColor="accent1" w:themeShade="80"/>
                                 </w:rPr>
                               </w:pPr>
-                              <w:bookmarkStart w:id="27" w:name="_Toc147665099"/>
-                              <w:bookmarkStart w:id="28" w:name="_Toc147669230"/>
+                              <w:bookmarkStart w:id="44" w:name="_Toc147665099"/>
+                              <w:bookmarkStart w:id="45" w:name="_Toc147669230"/>
                               <w:r>
                                 <w:t xml:space="preserve">Ilustración </w:t>
                               </w:r>
@@ -6100,31 +5140,10 @@
                                 </w:r>
                               </w:fldSimple>
                               <w:r>
-                                <w:t xml:space="preserve"> </w:t>
+                                <w:t xml:space="preserve"> Canvas del Menu de Inicio del juego Pong</w:t>
                               </w:r>
-                              <w:proofErr w:type="spellStart"/>
-                              <w:r>
-                                <w:t>Canvas</w:t>
-                              </w:r>
-                              <w:proofErr w:type="spellEnd"/>
-                              <w:r>
-                                <w:t xml:space="preserve"> del </w:t>
-                              </w:r>
-                              <w:proofErr w:type="spellStart"/>
-                              <w:r>
-                                <w:t>Menu</w:t>
-                              </w:r>
-                              <w:proofErr w:type="spellEnd"/>
-                              <w:r>
-                                <w:t xml:space="preserve"> de Inicio del juego </w:t>
-                              </w:r>
-                              <w:proofErr w:type="spellStart"/>
-                              <w:r>
-                                <w:t>Pong</w:t>
-                              </w:r>
-                              <w:bookmarkEnd w:id="27"/>
-                              <w:bookmarkEnd w:id="28"/>
-                              <w:proofErr w:type="spellEnd"/>
+                              <w:bookmarkEnd w:id="44"/>
+                              <w:bookmarkEnd w:id="45"/>
                             </w:p>
                           </w:txbxContent>
                         </wps:txbx>
@@ -6143,10 +5162,9 @@
           </mc:Choice>
           <mc:Fallback>
             <w:pict>
-              <v:group w14:anchorId="00FA61B5" id="Grupo 7" o:spid="_x0000_s1056" style="position:absolute;margin-left:132.2pt;margin-top:.8pt;width:183.4pt;height:167.15pt;z-index:251665408;mso-position-horizontal:right;mso-position-horizontal-relative:margin" coordsize="23291,21228" o:gfxdata="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">
-                <v:shape id="Imagen 1" o:spid="_x0000_s1057" type="#_x0000_t75" style="position:absolute;width:23291;height:16630;visibility:visible;mso-wrap-style:square" o:gfxdata="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">
+              <v:group w14:anchorId="491D163E" id="Grupo 7" o:spid="_x0000_s1056" style="position:absolute;margin-left:132.2pt;margin-top:.8pt;width:183.4pt;height:167.15pt;z-index:251665408;mso-position-horizontal:right;mso-position-horizontal-relative:margin" coordsize="23291,21228" o:gfxdata="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">
+                <v:shape id="Imagen 1" o:spid="_x0000_s1057" type="#_x0000_t75" style="position:absolute;width:23291;height:16630;visibility:visible;mso-wrap-style:square" o:gfxdata="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">
                   <v:imagedata r:id="rId40" o:title=""/>
-                  <v:path arrowok="t"/>
                 </v:shape>
                 <v:shape id="Cuadro de texto 1" o:spid="_x0000_s1058" type="#_x0000_t202" style="position:absolute;top:17170;width:23291;height:4058;visibility:visible;mso-wrap-style:square;v-text-anchor:top" o:gfxdata="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" stroked="f">
                   <v:textbox style="mso-fit-shape-to-text:t" inset="0,0,0,0">
@@ -6163,53 +5181,19 @@
                         <w:r>
                           <w:t xml:space="preserve">Ilustración </w:t>
                         </w:r>
+                        <w:fldSimple w:instr=" SEQ Ilustración \* ARABIC ">
+                          <w:r>
+                            <w:rPr>
+                              <w:noProof/>
+                            </w:rPr>
+                            <w:t>11</w:t>
+                          </w:r>
+                        </w:fldSimple>
                         <w:r>
-                          <w:fldChar w:fldCharType="begin"/>
-                        </w:r>
-                        <w:r>
-                          <w:instrText xml:space="preserve"> SEQ Ilustración \* ARABIC </w:instrText>
-                        </w:r>
-                        <w:r>
-                          <w:fldChar w:fldCharType="separate"/>
-                        </w:r>
-                        <w:r>
-                          <w:rPr>
-                            <w:noProof/>
-                          </w:rPr>
-                          <w:t>11</w:t>
-                        </w:r>
-                        <w:r>
-                          <w:rPr>
-                            <w:noProof/>
-                          </w:rPr>
-                          <w:fldChar w:fldCharType="end"/>
-                        </w:r>
-                        <w:r>
-                          <w:t xml:space="preserve"> </w:t>
-                        </w:r>
-                        <w:proofErr w:type="spellStart"/>
-                        <w:r>
-                          <w:t>Canvas</w:t>
-                        </w:r>
-                        <w:proofErr w:type="spellEnd"/>
-                        <w:r>
-                          <w:t xml:space="preserve"> del </w:t>
-                        </w:r>
-                        <w:proofErr w:type="spellStart"/>
-                        <w:r>
-                          <w:t>Menu</w:t>
-                        </w:r>
-                        <w:proofErr w:type="spellEnd"/>
-                        <w:r>
-                          <w:t xml:space="preserve"> de Inicio del juego </w:t>
-                        </w:r>
-                        <w:proofErr w:type="spellStart"/>
-                        <w:r>
-                          <w:t>Pong</w:t>
+                          <w:t xml:space="preserve"> Canvas del Menu de Inicio del juego Pong</w:t>
                         </w:r>
                         <w:bookmarkEnd w:id="46"/>
                         <w:bookmarkEnd w:id="47"/>
-                        <w:proofErr w:type="spellEnd"/>
                       </w:p>
                     </w:txbxContent>
                   </v:textbox>
@@ -6224,35 +5208,7 @@
         <w:rPr>
           <w:color w:val="1F4E79" w:themeColor="accent1" w:themeShade="80"/>
         </w:rPr>
-        <w:t xml:space="preserve">Para realizar el menú de inicio del juego incorpore otra escena en la cual se añade un </w:t>
-      </w:r>
-      <w:proofErr w:type="spellStart"/>
-      <w:r>
-        <w:rPr>
-          <w:color w:val="1F4E79" w:themeColor="accent1" w:themeShade="80"/>
-        </w:rPr>
-        <w:t>canvas</w:t>
-      </w:r>
-      <w:proofErr w:type="spellEnd"/>
-      <w:r>
-        <w:rPr>
-          <w:color w:val="1F4E79" w:themeColor="accent1" w:themeShade="80"/>
-        </w:rPr>
-        <w:t xml:space="preserve"> para añadir a este los Botones de Iniciar y </w:t>
-      </w:r>
-      <w:proofErr w:type="spellStart"/>
-      <w:r>
-        <w:rPr>
-          <w:color w:val="1F4E79" w:themeColor="accent1" w:themeShade="80"/>
-        </w:rPr>
-        <w:t>Exit</w:t>
-      </w:r>
-      <w:proofErr w:type="spellEnd"/>
-      <w:r>
-        <w:rPr>
-          <w:color w:val="1F4E79" w:themeColor="accent1" w:themeShade="80"/>
-        </w:rPr>
-        <w:t>. Los cuales cambian de color al presionarlos.</w:t>
+        <w:t>Para realizar el menú de inicio del juego incorpore otra escena en la cual se añade un canvas para añadir a este los Botones de Iniciar y Exit. Los cuales cambian de color al presionarlos.</w:t>
       </w:r>
     </w:p>
     <w:p>
@@ -6278,21 +5234,7 @@
         <w:rPr>
           <w:color w:val="1F4E79" w:themeColor="accent1" w:themeShade="80"/>
         </w:rPr>
-        <w:t xml:space="preserve">Este utiliza el Script </w:t>
-      </w:r>
-      <w:proofErr w:type="spellStart"/>
-      <w:r>
-        <w:rPr>
-          <w:color w:val="1F4E79" w:themeColor="accent1" w:themeShade="80"/>
-        </w:rPr>
-        <w:t>MenuInicio</w:t>
-      </w:r>
-      <w:proofErr w:type="spellEnd"/>
-      <w:r>
-        <w:rPr>
-          <w:color w:val="1F4E79" w:themeColor="accent1" w:themeShade="80"/>
-        </w:rPr>
-        <w:t xml:space="preserve"> para lanzar la escena del juego.</w:t>
+        <w:t>Este utiliza el Script MenuInicio para lanzar la escena del juego.</w:t>
       </w:r>
     </w:p>
     <w:p>
@@ -6472,56 +5414,48 @@
         </w:rPr>
         <w:t xml:space="preserve"> </w:t>
       </w:r>
-      <w:proofErr w:type="spellStart"/>
       <w:r>
         <w:rPr>
           <w:color w:val="1F4E79" w:themeColor="accent1" w:themeShade="80"/>
         </w:rPr>
         <w:t>bluetoothManager</w:t>
       </w:r>
-      <w:proofErr w:type="spellEnd"/>
       <w:r>
         <w:rPr>
           <w:color w:val="1F4E79" w:themeColor="accent1" w:themeShade="80"/>
         </w:rPr>
         <w:t xml:space="preserve">, </w:t>
       </w:r>
-      <w:proofErr w:type="spellStart"/>
       <w:r>
         <w:rPr>
           <w:color w:val="1F4E79" w:themeColor="accent1" w:themeShade="80"/>
         </w:rPr>
         <w:t>bluetoothAdapter</w:t>
       </w:r>
-      <w:proofErr w:type="spellEnd"/>
       <w:r>
         <w:rPr>
           <w:color w:val="1F4E79" w:themeColor="accent1" w:themeShade="80"/>
         </w:rPr>
         <w:t xml:space="preserve">, </w:t>
       </w:r>
-      <w:proofErr w:type="spellStart"/>
       <w:r>
         <w:rPr>
           <w:color w:val="1F4E79" w:themeColor="accent1" w:themeShade="80"/>
         </w:rPr>
         <w:t>BluetoothDevice</w:t>
       </w:r>
-      <w:proofErr w:type="spellEnd"/>
       <w:r>
         <w:rPr>
           <w:color w:val="1F4E79" w:themeColor="accent1" w:themeShade="80"/>
         </w:rPr>
         <w:t xml:space="preserve">, </w:t>
       </w:r>
-      <w:proofErr w:type="spellStart"/>
       <w:r>
         <w:rPr>
           <w:color w:val="1F4E79" w:themeColor="accent1" w:themeShade="80"/>
         </w:rPr>
         <w:t>BluetoothSocket</w:t>
       </w:r>
-      <w:proofErr w:type="spellEnd"/>
       <w:r>
         <w:rPr>
           <w:color w:val="1F4E79" w:themeColor="accent1" w:themeShade="80"/>
@@ -6598,19 +5532,70 @@
         <w:rPr>
           <w:color w:val="FF0000"/>
         </w:rPr>
-        <w:t>Albano tambien la tiene Pendiente investigar</w:t>
-      </w:r>
-    </w:p>
-    <w:p>
-      <w:pPr>
+        <w:t>Para realizar las comunicaciones entre usuarios necesitaríamos tener un servidor que gestione las comunicaciones y utilizando las clases U</w:t>
+      </w:r>
+      <w:r>
         <w:rPr>
           <w:color w:val="FF0000"/>
         </w:rPr>
-      </w:pPr>
+        <w:t>nityEngine.Networking</w:t>
+      </w:r>
       <w:r>
         <w:rPr>
           <w:color w:val="FF0000"/>
         </w:rPr>
+        <w:t xml:space="preserve"> y </w:t>
+      </w:r>
+      <w:r>
+        <w:rPr>
+          <w:color w:val="FF0000"/>
+        </w:rPr>
+        <w:t>UnityEngine.Networking.NetworkSystem</w:t>
+      </w:r>
+      <w:r>
+        <w:rPr>
+          <w:color w:val="FF0000"/>
+        </w:rPr>
+        <w:t xml:space="preserve"> podemos desplegar un servicio de mensageria</w:t>
+      </w:r>
+    </w:p>
+    <w:p>
+      <w:pPr>
+        <w:rPr>
+          <w:color w:val="FF0000"/>
+        </w:rPr>
+      </w:pPr>
+    </w:p>
+    <w:p>
+      <w:pPr>
+        <w:rPr>
+          <w:color w:val="FF0000"/>
+        </w:rPr>
+      </w:pPr>
+    </w:p>
+    <w:p>
+      <w:pPr>
+        <w:rPr>
+          <w:color w:val="FF0000"/>
+        </w:rPr>
+      </w:pPr>
+      <w:r>
+        <w:rPr>
+          <w:color w:val="FF0000"/>
+        </w:rPr>
+        <w:t>Para Android Studio podemos utilizar las claces: …. En la documentacion podemos obtener mas información.</w:t>
+      </w:r>
+    </w:p>
+    <w:p>
+      <w:pPr>
+        <w:rPr>
+          <w:color w:val="FF0000"/>
+        </w:rPr>
+      </w:pPr>
+      <w:r>
+        <w:rPr>
+          <w:color w:val="FF0000"/>
+        </w:rPr>
         <w:t>SMS</w:t>
       </w:r>
     </w:p>
@@ -6639,7 +5624,6 @@
         <w:rPr>
           <w:color w:val="FF0000"/>
         </w:rPr>
-        <w:lastRenderedPageBreak/>
         <w:t>MMS</w:t>
       </w:r>
     </w:p>
@@ -6664,18 +5648,16 @@
           <w:color w:val="FF0000"/>
         </w:rPr>
       </w:pPr>
-      <w:bookmarkStart w:id="29" w:name="_GoBack"/>
-      <w:bookmarkEnd w:id="29"/>
     </w:p>
     <w:p>
       <w:pPr>
         <w:pStyle w:val="Ttulo2"/>
       </w:pPr>
-      <w:bookmarkStart w:id="30" w:name="_Toc147669260"/>
+      <w:bookmarkStart w:id="48" w:name="_Toc147669260"/>
       <w:r>
         <w:t>e) Se han utilizado las clases necesarias para establecer conexiones y comunicaciones HTTP y HTTPS.</w:t>
       </w:r>
-      <w:bookmarkEnd w:id="30"/>
+      <w:bookmarkEnd w:id="48"/>
       <w:r>
         <w:t xml:space="preserve"> </w:t>
       </w:r>
@@ -6690,116 +5672,52 @@
         <w:rPr>
           <w:color w:val="1F4E79" w:themeColor="accent1" w:themeShade="80"/>
         </w:rPr>
-        <w:t xml:space="preserve">Revisando la documentación de </w:t>
-      </w:r>
-      <w:proofErr w:type="spellStart"/>
-      <w:r>
-        <w:rPr>
-          <w:color w:val="1F4E79" w:themeColor="accent1" w:themeShade="80"/>
-        </w:rPr>
-        <w:t>Unity</w:t>
-      </w:r>
-      <w:proofErr w:type="spellEnd"/>
-      <w:r>
-        <w:rPr>
-          <w:color w:val="1F4E79" w:themeColor="accent1" w:themeShade="80"/>
-        </w:rPr>
-        <w:t xml:space="preserve"> encontramos la Clase “</w:t>
-      </w:r>
-      <w:proofErr w:type="spellStart"/>
-      <w:r>
-        <w:rPr>
-          <w:color w:val="1F4E79" w:themeColor="accent1" w:themeShade="80"/>
-        </w:rPr>
-        <w:t>UnityEngine.Networking</w:t>
-      </w:r>
-      <w:proofErr w:type="spellEnd"/>
-      <w:r>
-        <w:rPr>
-          <w:color w:val="1F4E79" w:themeColor="accent1" w:themeShade="80"/>
-        </w:rPr>
-        <w:t>” la cual permite gestionar las conexiones y comunicaciones HTTP y HTTPS.</w:t>
-      </w:r>
-    </w:p>
-    <w:p>
-      <w:pPr>
-        <w:rPr>
-          <w:color w:val="1F4E79" w:themeColor="accent1" w:themeShade="80"/>
-        </w:rPr>
-      </w:pPr>
-      <w:r>
-        <w:rPr>
-          <w:color w:val="1F4E79" w:themeColor="accent1" w:themeShade="80"/>
-        </w:rPr>
-        <w:t xml:space="preserve">Esta clase implementa metodos para el acceso y </w:t>
-      </w:r>
-      <w:proofErr w:type="spellStart"/>
-      <w:r>
-        <w:rPr>
-          <w:color w:val="1F4E79" w:themeColor="accent1" w:themeShade="80"/>
-        </w:rPr>
-        <w:t>el</w:t>
-      </w:r>
-      <w:proofErr w:type="spellEnd"/>
-      <w:r>
-        <w:rPr>
-          <w:color w:val="1F4E79" w:themeColor="accent1" w:themeShade="80"/>
-        </w:rPr>
-        <w:t xml:space="preserve"> envió de información. Ademas de propiedades para la configuración de la conexión.</w:t>
-      </w:r>
-    </w:p>
-    <w:p>
-      <w:pPr>
-        <w:rPr>
-          <w:color w:val="1F4E79" w:themeColor="accent1" w:themeShade="80"/>
-        </w:rPr>
-      </w:pPr>
-      <w:r>
-        <w:rPr>
-          <w:color w:val="1F4E79" w:themeColor="accent1" w:themeShade="80"/>
-        </w:rPr>
-        <w:t xml:space="preserve">Tenemos por ejemplo el método </w:t>
-      </w:r>
-      <w:proofErr w:type="spellStart"/>
-      <w:r>
-        <w:rPr>
-          <w:color w:val="1F4E79" w:themeColor="accent1" w:themeShade="80"/>
-        </w:rPr>
-        <w:t>UnityWebRequest.Post</w:t>
-      </w:r>
-      <w:proofErr w:type="spellEnd"/>
-      <w:r>
-        <w:rPr>
-          <w:color w:val="1F4E79" w:themeColor="accent1" w:themeShade="80"/>
-        </w:rPr>
-        <w:t xml:space="preserve"> que permite enviar información de un formulario a un servidor http.</w:t>
-      </w:r>
-    </w:p>
-    <w:p>
-      <w:pPr>
-        <w:rPr>
-          <w:color w:val="1F4E79" w:themeColor="accent1" w:themeShade="80"/>
-        </w:rPr>
-      </w:pPr>
-      <w:r>
-        <w:rPr>
-          <w:color w:val="1F4E79" w:themeColor="accent1" w:themeShade="80"/>
-        </w:rPr>
-        <w:t xml:space="preserve">En el siguiente link tenemos acceso a toda la información de la Clase </w:t>
-      </w:r>
-      <w:proofErr w:type="spellStart"/>
-      <w:r>
-        <w:rPr>
-          <w:color w:val="1F4E79" w:themeColor="accent1" w:themeShade="80"/>
-        </w:rPr>
-        <w:t>UnityEngine.Networking</w:t>
-      </w:r>
-      <w:proofErr w:type="spellEnd"/>
-    </w:p>
-    <w:p>
-      <w:pPr>
-        <w:rPr>
-          <w:color w:val="1F4E79" w:themeColor="accent1" w:themeShade="80"/>
+        <w:t>Revisando la documentación de Unity encontramos la Clase “UnityEngine.Networking” la cual permite gestionar las conexiones y comunicaciones HTTP y HTTPS.</w:t>
+      </w:r>
+    </w:p>
+    <w:p>
+      <w:pPr>
+        <w:rPr>
+          <w:color w:val="1F4E79" w:themeColor="accent1" w:themeShade="80"/>
+        </w:rPr>
+      </w:pPr>
+      <w:r>
+        <w:rPr>
+          <w:color w:val="1F4E79" w:themeColor="accent1" w:themeShade="80"/>
+        </w:rPr>
+        <w:t>Esta clase implementa metodos para el acceso y el envió de información. Ademas de propiedades para la configuración de la conexión.</w:t>
+      </w:r>
+    </w:p>
+    <w:p>
+      <w:pPr>
+        <w:rPr>
+          <w:color w:val="1F4E79" w:themeColor="accent1" w:themeShade="80"/>
+        </w:rPr>
+      </w:pPr>
+      <w:r>
+        <w:rPr>
+          <w:color w:val="1F4E79" w:themeColor="accent1" w:themeShade="80"/>
+        </w:rPr>
+        <w:t>Tenemos por ejemplo el método UnityWebRequest.Post que permite enviar información de un formulario a un servidor http.</w:t>
+      </w:r>
+    </w:p>
+    <w:p>
+      <w:pPr>
+        <w:rPr>
+          <w:color w:val="1F4E79" w:themeColor="accent1" w:themeShade="80"/>
+        </w:rPr>
+      </w:pPr>
+      <w:r>
+        <w:rPr>
+          <w:color w:val="1F4E79" w:themeColor="accent1" w:themeShade="80"/>
+        </w:rPr>
+        <w:t>En el siguiente link tenemos acceso a toda la información de la Clase UnityEngine.Networking</w:t>
+      </w:r>
+    </w:p>
+    <w:p>
+      <w:pPr>
+        <w:rPr>
+          <w:rStyle w:val="Hipervnculo"/>
         </w:rPr>
       </w:pPr>
       <w:hyperlink r:id="rId45" w:history="1">
@@ -6815,18 +5733,27 @@
       <w:pPr>
         <w:rPr>
           <w:color w:val="1F4E79" w:themeColor="accent1" w:themeShade="80"/>
-        </w:rPr>
-      </w:pPr>
+          <w:u w:val="single"/>
+        </w:rPr>
+      </w:pPr>
+      <w:hyperlink r:id="rId46" w:history="1">
+        <w:r>
+          <w:rPr>
+            <w:rStyle w:val="Hipervnculo"/>
+          </w:rPr>
+          <w:t>Operaciones comunes: utilizando HLAPI - Unity Manual (unity3d.com)</w:t>
+        </w:r>
+      </w:hyperlink>
     </w:p>
     <w:p>
       <w:pPr>
         <w:pStyle w:val="Ttulo2"/>
       </w:pPr>
-      <w:bookmarkStart w:id="31" w:name="_Toc147669261"/>
+      <w:bookmarkStart w:id="49" w:name="_Toc147669261"/>
       <w:r>
         <w:t>f) Se han utilizado las clases necesarias para establecer conexiones con almacenes de datos garantizando la persistencia.</w:t>
       </w:r>
-      <w:bookmarkEnd w:id="31"/>
+      <w:bookmarkEnd w:id="49"/>
       <w:r>
         <w:t xml:space="preserve"> </w:t>
       </w:r>
@@ -6846,7 +5773,7 @@
         <mc:AlternateContent>
           <mc:Choice Requires="wpg">
             <w:drawing>
-              <wp:anchor distT="0" distB="0" distL="114300" distR="114300" simplePos="0" relativeHeight="251678720" behindDoc="0" locked="0" layoutInCell="1" allowOverlap="1" wp14:anchorId="5CBC9401" wp14:editId="4986DC71">
+              <wp:anchor distT="0" distB="0" distL="114300" distR="114300" simplePos="0" relativeHeight="251678720" behindDoc="0" locked="0" layoutInCell="1" allowOverlap="1" wp14:anchorId="041F77A7" wp14:editId="463E04BB">
                 <wp:simplePos x="0" y="0"/>
                 <wp:positionH relativeFrom="margin">
                   <wp:posOffset>2961640</wp:posOffset>
@@ -6887,7 +5814,7 @@
                           </pic:cNvPicPr>
                         </pic:nvPicPr>
                         <pic:blipFill>
-                          <a:blip r:embed="rId46" cstate="print">
+                          <a:blip r:embed="rId47" cstate="print">
                             <a:extLst>
                               <a:ext uri="{28A0092B-C50C-407E-A947-70E740481C1C}">
                                 <a14:useLocalDpi xmlns:a14="http://schemas.microsoft.com/office/drawing/2010/main" val="0"/>
@@ -6941,8 +5868,8 @@
                                   <w:color w:val="1F4E79" w:themeColor="accent1" w:themeShade="80"/>
                                 </w:rPr>
                               </w:pPr>
-                              <w:bookmarkStart w:id="32" w:name="_Toc147665100"/>
-                              <w:bookmarkStart w:id="33" w:name="_Toc147669231"/>
+                              <w:bookmarkStart w:id="50" w:name="_Toc147665100"/>
+                              <w:bookmarkStart w:id="51" w:name="_Toc147669231"/>
                               <w:r>
                                 <w:t xml:space="preserve">Ilustración </w:t>
                               </w:r>
@@ -6955,26 +5882,10 @@
                                 </w:r>
                               </w:fldSimple>
                               <w:r>
-                                <w:t xml:space="preserve"> Pagina Web Learn.Microsoft.com con la </w:t>
+                                <w:t xml:space="preserve"> Pagina Web Learn.Microsoft.com con la explicacion del codigo para conectarnos a BBDD</w:t>
                               </w:r>
-                              <w:proofErr w:type="spellStart"/>
-                              <w:r>
-                                <w:t>explicacion</w:t>
-                              </w:r>
-                              <w:proofErr w:type="spellEnd"/>
-                              <w:r>
-                                <w:t xml:space="preserve"> del </w:t>
-                              </w:r>
-                              <w:proofErr w:type="spellStart"/>
-                              <w:r>
-                                <w:t>codigo</w:t>
-                              </w:r>
-                              <w:proofErr w:type="spellEnd"/>
-                              <w:r>
-                                <w:t xml:space="preserve"> para conectarnos a BBDD</w:t>
-                              </w:r>
-                              <w:bookmarkEnd w:id="32"/>
-                              <w:bookmarkEnd w:id="33"/>
+                              <w:bookmarkEnd w:id="50"/>
+                              <w:bookmarkEnd w:id="51"/>
                             </w:p>
                           </w:txbxContent>
                         </wps:txbx>
@@ -6999,10 +5910,9 @@
           </mc:Choice>
           <mc:Fallback>
             <w:pict>
-              <v:group w14:anchorId="5CBC9401" id="Grupo 16" o:spid="_x0000_s1059" style="position:absolute;margin-left:233.2pt;margin-top:4.05pt;width:191.25pt;height:136.1pt;z-index:251678720;mso-position-horizontal-relative:margin;mso-width-relative:margin;mso-height-relative:margin" coordsize="25241,17964" o:gfxdata="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">
-                <v:shape id="Imagen 14" o:spid="_x0000_s1060" type="#_x0000_t75" style="position:absolute;width:25241;height:13373;visibility:visible;mso-wrap-style:square" o:gfxdata="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">
-                  <v:imagedata r:id="rId47" o:title=""/>
-                  <v:path arrowok="t"/>
+              <v:group w14:anchorId="041F77A7" id="Grupo 16" o:spid="_x0000_s1059" style="position:absolute;margin-left:233.2pt;margin-top:4.05pt;width:191.25pt;height:136.1pt;z-index:251678720;mso-position-horizontal-relative:margin;mso-width-relative:margin;mso-height-relative:margin" coordsize="25241,17964" o:gfxdata="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">
+                <v:shape id="Imagen 14" o:spid="_x0000_s1060" type="#_x0000_t75" style="position:absolute;width:25241;height:13373;visibility:visible;mso-wrap-style:square" o:gfxdata="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">
+                  <v:imagedata r:id="rId48" o:title=""/>
                 </v:shape>
                 <v:shape id="Cuadro de texto 15" o:spid="_x0000_s1061" type="#_x0000_t202" style="position:absolute;top:13906;width:25241;height:4058;visibility:visible;mso-wrap-style:square;v-text-anchor:top" o:gfxdata="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" stroked="f">
                   <v:textbox inset="0,0,0,0">
@@ -7015,50 +5925,24 @@
                             <w:color w:val="1F4E79" w:themeColor="accent1" w:themeShade="80"/>
                           </w:rPr>
                         </w:pPr>
-                        <w:bookmarkStart w:id="53" w:name="_Toc147665100"/>
-                        <w:bookmarkStart w:id="54" w:name="_Toc147669231"/>
+                        <w:bookmarkStart w:id="52" w:name="_Toc147665100"/>
+                        <w:bookmarkStart w:id="53" w:name="_Toc147669231"/>
                         <w:r>
                           <w:t xml:space="preserve">Ilustración </w:t>
                         </w:r>
+                        <w:fldSimple w:instr=" SEQ Ilustración \* ARABIC ">
+                          <w:r>
+                            <w:rPr>
+                              <w:noProof/>
+                            </w:rPr>
+                            <w:t>12</w:t>
+                          </w:r>
+                        </w:fldSimple>
                         <w:r>
-                          <w:fldChar w:fldCharType="begin"/>
+                          <w:t xml:space="preserve"> Pagina Web Learn.Microsoft.com con la explicacion del codigo para conectarnos a BBDD</w:t>
                         </w:r>
-                        <w:r>
-                          <w:instrText xml:space="preserve"> SEQ Ilustración \* ARABIC </w:instrText>
-                        </w:r>
-                        <w:r>
-                          <w:fldChar w:fldCharType="separate"/>
-                        </w:r>
-                        <w:r>
-                          <w:rPr>
-                            <w:noProof/>
-                          </w:rPr>
-                          <w:t>12</w:t>
-                        </w:r>
-                        <w:r>
-                          <w:fldChar w:fldCharType="end"/>
-                        </w:r>
-                        <w:r>
-                          <w:t xml:space="preserve"> Pagina Web Learn.Microsoft.com con la </w:t>
-                        </w:r>
-                        <w:proofErr w:type="spellStart"/>
-                        <w:r>
-                          <w:t>explicacion</w:t>
-                        </w:r>
-                        <w:proofErr w:type="spellEnd"/>
-                        <w:r>
-                          <w:t xml:space="preserve"> del </w:t>
-                        </w:r>
-                        <w:proofErr w:type="spellStart"/>
-                        <w:r>
-                          <w:t>codigo</w:t>
-                        </w:r>
-                        <w:proofErr w:type="spellEnd"/>
-                        <w:r>
-                          <w:t xml:space="preserve"> para conectarnos a BBDD</w:t>
-                        </w:r>
+                        <w:bookmarkEnd w:id="52"/>
                         <w:bookmarkEnd w:id="53"/>
-                        <w:bookmarkEnd w:id="54"/>
                       </w:p>
                     </w:txbxContent>
                   </v:textbox>
@@ -7069,76 +5953,24 @@
           </mc:Fallback>
         </mc:AlternateContent>
       </w:r>
-      <w:proofErr w:type="spellStart"/>
-      <w:r>
-        <w:rPr>
-          <w:color w:val="1F4E79" w:themeColor="accent1" w:themeShade="80"/>
-        </w:rPr>
-        <w:t>Unity</w:t>
-      </w:r>
-      <w:proofErr w:type="spellEnd"/>
-      <w:r>
-        <w:rPr>
-          <w:color w:val="1F4E79" w:themeColor="accent1" w:themeShade="80"/>
-        </w:rPr>
-        <w:t xml:space="preserve"> no tiene como tal una clase específica para gestionar las conexiones a BBDD, por ende, es necesario apoyarnos en C# .NET, utilizando la clase </w:t>
-      </w:r>
-      <w:proofErr w:type="spellStart"/>
-      <w:proofErr w:type="gramStart"/>
-      <w:r>
-        <w:rPr>
-          <w:color w:val="1F4E79" w:themeColor="accent1" w:themeShade="80"/>
-        </w:rPr>
-        <w:t>Microsoft.Data.SqlClient</w:t>
-      </w:r>
-      <w:proofErr w:type="spellEnd"/>
-      <w:proofErr w:type="gramEnd"/>
-      <w:r>
-        <w:rPr>
-          <w:color w:val="1F4E79" w:themeColor="accent1" w:themeShade="80"/>
-        </w:rPr>
-        <w:t xml:space="preserve"> que permite crear la configuración necesaria para conectarnos a una BBDD y trabajar con ella.</w:t>
-      </w:r>
-    </w:p>
-    <w:p>
-      <w:pPr>
-        <w:rPr>
-          <w:color w:val="1F4E79" w:themeColor="accent1" w:themeShade="80"/>
-        </w:rPr>
-      </w:pPr>
-      <w:r>
-        <w:rPr>
-          <w:color w:val="1F4E79" w:themeColor="accent1" w:themeShade="80"/>
-        </w:rPr>
-        <w:t xml:space="preserve">De manera local sí que podemos guardar información mediante </w:t>
-      </w:r>
-      <w:proofErr w:type="spellStart"/>
-      <w:r>
-        <w:rPr>
-          <w:color w:val="1F4E79" w:themeColor="accent1" w:themeShade="80"/>
-        </w:rPr>
-        <w:t>Unity</w:t>
-      </w:r>
-      <w:proofErr w:type="spellEnd"/>
-      <w:r>
-        <w:rPr>
-          <w:color w:val="1F4E79" w:themeColor="accent1" w:themeShade="80"/>
-        </w:rPr>
-        <w:t xml:space="preserve">, podemos utilizar la clase </w:t>
-      </w:r>
-      <w:proofErr w:type="spellStart"/>
-      <w:r>
-        <w:rPr>
-          <w:color w:val="1F4E79" w:themeColor="accent1" w:themeShade="80"/>
-        </w:rPr>
-        <w:t>PlayerPref</w:t>
-      </w:r>
-      <w:proofErr w:type="spellEnd"/>
-      <w:r>
-        <w:rPr>
-          <w:color w:val="1F4E79" w:themeColor="accent1" w:themeShade="80"/>
-        </w:rPr>
-        <w:t xml:space="preserve"> que nos permite almacenar las preferencias del jugador entre las sesiones del juego. Pero esta información no está cifrada por lo cual se puede modificar fácilmente.</w:t>
+      <w:r>
+        <w:rPr>
+          <w:color w:val="1F4E79" w:themeColor="accent1" w:themeShade="80"/>
+        </w:rPr>
+        <w:t>Unity no tiene como tal una clase específica para gestionar las conexiones a BBDD, por ende, es necesario apoyarnos en C# .NET, utilizando la clase Microsoft.Data.SqlClient que permite crear la configuración necesaria para conectarnos a una BBDD y trabajar con ella.</w:t>
+      </w:r>
+    </w:p>
+    <w:p>
+      <w:pPr>
+        <w:rPr>
+          <w:color w:val="1F4E79" w:themeColor="accent1" w:themeShade="80"/>
+        </w:rPr>
+      </w:pPr>
+      <w:r>
+        <w:rPr>
+          <w:color w:val="1F4E79" w:themeColor="accent1" w:themeShade="80"/>
+        </w:rPr>
+        <w:t>De manera local sí que podemos guardar información mediante Unity, podemos utilizar la clase PlayerPref que nos permite almacenar las preferencias del jugador entre las sesiones del juego. Pero esta información no está cifrada por lo cual se puede modificar fácilmente.</w:t>
       </w:r>
     </w:p>
     <w:p>
@@ -7171,12 +6003,12 @@
       <w:pPr>
         <w:pStyle w:val="Ttulo2"/>
       </w:pPr>
-      <w:bookmarkStart w:id="34" w:name="_Toc147669262"/>
+      <w:bookmarkStart w:id="54" w:name="_Toc147669262"/>
       <w:r>
         <w:lastRenderedPageBreak/>
         <w:t>g) Se han realizado pruebas de interacción usuario-aplicación para optimizar las aplicaciones desarrolladas a partir de emuladores.</w:t>
       </w:r>
-      <w:bookmarkEnd w:id="34"/>
+      <w:bookmarkEnd w:id="54"/>
       <w:r>
         <w:t xml:space="preserve"> </w:t>
       </w:r>
@@ -7196,7 +6028,7 @@
         <mc:AlternateContent>
           <mc:Choice Requires="wpg">
             <w:drawing>
-              <wp:anchor distT="0" distB="0" distL="114300" distR="114300" simplePos="0" relativeHeight="251670528" behindDoc="0" locked="0" layoutInCell="1" allowOverlap="1" wp14:anchorId="55C3B6C3" wp14:editId="50473D44">
+              <wp:anchor distT="0" distB="0" distL="114300" distR="114300" simplePos="0" relativeHeight="251670528" behindDoc="0" locked="0" layoutInCell="1" allowOverlap="1" wp14:anchorId="54484336" wp14:editId="7347612E">
                 <wp:simplePos x="0" y="0"/>
                 <wp:positionH relativeFrom="margin">
                   <wp:align>right</wp:align>
@@ -7237,7 +6069,7 @@
                           </pic:cNvPicPr>
                         </pic:nvPicPr>
                         <pic:blipFill>
-                          <a:blip r:embed="rId48" cstate="print">
+                          <a:blip r:embed="rId49" cstate="print">
                             <a:extLst>
                               <a:ext uri="{28A0092B-C50C-407E-A947-70E740481C1C}">
                                 <a14:useLocalDpi xmlns:a14="http://schemas.microsoft.com/office/drawing/2010/main" val="0"/>
@@ -7291,8 +6123,8 @@
                                   <w:color w:val="FF0000"/>
                                 </w:rPr>
                               </w:pPr>
-                              <w:bookmarkStart w:id="35" w:name="_Toc147665101"/>
-                              <w:bookmarkStart w:id="36" w:name="_Toc147669232"/>
+                              <w:bookmarkStart w:id="55" w:name="_Toc147665101"/>
+                              <w:bookmarkStart w:id="56" w:name="_Toc147669232"/>
                               <w:r>
                                 <w:t xml:space="preserve">Ilustración </w:t>
                               </w:r>
@@ -7305,23 +6137,10 @@
                                 </w:r>
                               </w:fldSimple>
                               <w:r>
-                                <w:t xml:space="preserve"> Pruebas del </w:t>
+                                <w:t xml:space="preserve"> Pruebas del Pong utilizando el Emulador de Unity</w:t>
                               </w:r>
-                              <w:proofErr w:type="spellStart"/>
-                              <w:r>
-                                <w:t>Pong</w:t>
-                              </w:r>
-                              <w:proofErr w:type="spellEnd"/>
-                              <w:r>
-                                <w:t xml:space="preserve"> utilizando el Emulador de </w:t>
-                              </w:r>
-                              <w:proofErr w:type="spellStart"/>
-                              <w:r>
-                                <w:t>Unity</w:t>
-                              </w:r>
-                              <w:bookmarkEnd w:id="35"/>
-                              <w:bookmarkEnd w:id="36"/>
-                              <w:proofErr w:type="spellEnd"/>
+                              <w:bookmarkEnd w:id="55"/>
+                              <w:bookmarkEnd w:id="56"/>
                             </w:p>
                           </w:txbxContent>
                         </wps:txbx>
@@ -7346,10 +6165,9 @@
           </mc:Choice>
           <mc:Fallback>
             <w:pict>
-              <v:group w14:anchorId="55C3B6C3" id="Grupo 28" o:spid="_x0000_s1062" style="position:absolute;margin-left:175.65pt;margin-top:1.2pt;width:226.85pt;height:152.25pt;z-index:251670528;mso-position-horizontal:right;mso-position-horizontal-relative:margin;mso-width-relative:margin;mso-height-relative:margin" coordsize="29241,19621" o:gfxdata="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">
-                <v:shape id="Imagen 29" o:spid="_x0000_s1063" type="#_x0000_t75" style="position:absolute;width:29241;height:16427;visibility:visible;mso-wrap-style:square" o:gfxdata="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">
-                  <v:imagedata r:id="rId49" o:title=""/>
-                  <v:path arrowok="t"/>
+              <v:group w14:anchorId="54484336" id="Grupo 28" o:spid="_x0000_s1062" style="position:absolute;margin-left:175.65pt;margin-top:1.2pt;width:226.85pt;height:152.25pt;z-index:251670528;mso-position-horizontal:right;mso-position-horizontal-relative:margin;mso-width-relative:margin;mso-height-relative:margin" coordsize="29241,19621" o:gfxdata="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">
+                <v:shape id="Imagen 29" o:spid="_x0000_s1063" type="#_x0000_t75" style="position:absolute;width:29241;height:16427;visibility:visible;mso-wrap-style:square" o:gfxdata="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">
+                  <v:imagedata r:id="rId50" o:title=""/>
                 </v:shape>
                 <v:shape id="Cuadro de texto 30" o:spid="_x0000_s1064" type="#_x0000_t202" style="position:absolute;top:16954;width:29146;height:2667;visibility:visible;mso-wrap-style:square;v-text-anchor:top" o:gfxdata="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" stroked="f">
                   <v:textbox inset="0,0,0,0">
@@ -7362,47 +6180,24 @@
                             <w:color w:val="FF0000"/>
                           </w:rPr>
                         </w:pPr>
-                        <w:bookmarkStart w:id="58" w:name="_Toc147665101"/>
-                        <w:bookmarkStart w:id="59" w:name="_Toc147669232"/>
+                        <w:bookmarkStart w:id="57" w:name="_Toc147665101"/>
+                        <w:bookmarkStart w:id="58" w:name="_Toc147669232"/>
                         <w:r>
                           <w:t xml:space="preserve">Ilustración </w:t>
                         </w:r>
+                        <w:fldSimple w:instr=" SEQ Ilustración \* ARABIC ">
+                          <w:r>
+                            <w:rPr>
+                              <w:noProof/>
+                            </w:rPr>
+                            <w:t>13</w:t>
+                          </w:r>
+                        </w:fldSimple>
                         <w:r>
-                          <w:fldChar w:fldCharType="begin"/>
+                          <w:t xml:space="preserve"> Pruebas del Pong utilizando el Emulador de Unity</w:t>
                         </w:r>
-                        <w:r>
-                          <w:instrText xml:space="preserve"> SEQ Ilustración \* ARABIC </w:instrText>
-                        </w:r>
-                        <w:r>
-                          <w:fldChar w:fldCharType="separate"/>
-                        </w:r>
-                        <w:r>
-                          <w:rPr>
-                            <w:noProof/>
-                          </w:rPr>
-                          <w:t>13</w:t>
-                        </w:r>
-                        <w:r>
-                          <w:fldChar w:fldCharType="end"/>
-                        </w:r>
-                        <w:r>
-                          <w:t xml:space="preserve"> Pruebas del </w:t>
-                        </w:r>
-                        <w:proofErr w:type="spellStart"/>
-                        <w:r>
-                          <w:t>Pong</w:t>
-                        </w:r>
-                        <w:proofErr w:type="spellEnd"/>
-                        <w:r>
-                          <w:t xml:space="preserve"> utilizando el Emulador de </w:t>
-                        </w:r>
-                        <w:proofErr w:type="spellStart"/>
-                        <w:r>
-                          <w:t>Unity</w:t>
-                        </w:r>
+                        <w:bookmarkEnd w:id="57"/>
                         <w:bookmarkEnd w:id="58"/>
-                        <w:bookmarkEnd w:id="59"/>
-                        <w:proofErr w:type="spellEnd"/>
                       </w:p>
                     </w:txbxContent>
                   </v:textbox>
@@ -7570,11 +6365,11 @@
       <w:pPr>
         <w:pStyle w:val="Ttulo2"/>
       </w:pPr>
-      <w:bookmarkStart w:id="37" w:name="_Toc147669263"/>
+      <w:bookmarkStart w:id="59" w:name="_Toc147669263"/>
       <w:r>
         <w:t>h) Se han empaquetado y desplegado las aplicaciones desarrolladas en dispositivos móviles reales.</w:t>
       </w:r>
-      <w:bookmarkEnd w:id="37"/>
+      <w:bookmarkEnd w:id="59"/>
       <w:r>
         <w:t xml:space="preserve"> </w:t>
       </w:r>
@@ -7594,7 +6389,7 @@
         <mc:AlternateContent>
           <mc:Choice Requires="wpg">
             <w:drawing>
-              <wp:anchor distT="0" distB="0" distL="114300" distR="114300" simplePos="0" relativeHeight="251671552" behindDoc="0" locked="0" layoutInCell="1" allowOverlap="1" wp14:anchorId="58063F28" wp14:editId="02B1B920">
+              <wp:anchor distT="0" distB="0" distL="114300" distR="114300" simplePos="0" relativeHeight="251671552" behindDoc="0" locked="0" layoutInCell="1" allowOverlap="1" wp14:anchorId="14681780" wp14:editId="785A51A7">
                 <wp:simplePos x="0" y="0"/>
                 <wp:positionH relativeFrom="margin">
                   <wp:align>right</wp:align>
@@ -7635,7 +6430,7 @@
                           </pic:cNvPicPr>
                         </pic:nvPicPr>
                         <pic:blipFill>
-                          <a:blip r:embed="rId50" cstate="print">
+                          <a:blip r:embed="rId51" cstate="print">
                             <a:extLst>
                               <a:ext uri="{28A0092B-C50C-407E-A947-70E740481C1C}">
                                 <a14:useLocalDpi xmlns:a14="http://schemas.microsoft.com/office/drawing/2010/main" val="0"/>
@@ -7688,8 +6483,8 @@
                                   <w:noProof/>
                                 </w:rPr>
                               </w:pPr>
-                              <w:bookmarkStart w:id="38" w:name="_Toc147665102"/>
-                              <w:bookmarkStart w:id="39" w:name="_Toc147669233"/>
+                              <w:bookmarkStart w:id="60" w:name="_Toc147665102"/>
+                              <w:bookmarkStart w:id="61" w:name="_Toc147669233"/>
                               <w:r>
                                 <w:t xml:space="preserve">Ilustración </w:t>
                               </w:r>
@@ -7702,18 +6497,10 @@
                                 </w:r>
                               </w:fldSimple>
                               <w:r>
-                                <w:t xml:space="preserve"> </w:t>
+                                <w:t xml:space="preserve"> Build de APK</w:t>
                               </w:r>
-                              <w:proofErr w:type="spellStart"/>
-                              <w:r>
-                                <w:t>Build</w:t>
-                              </w:r>
-                              <w:proofErr w:type="spellEnd"/>
-                              <w:r>
-                                <w:t xml:space="preserve"> de APK</w:t>
-                              </w:r>
-                              <w:bookmarkEnd w:id="38"/>
-                              <w:bookmarkEnd w:id="39"/>
+                              <w:bookmarkEnd w:id="60"/>
+                              <w:bookmarkEnd w:id="61"/>
                             </w:p>
                           </w:txbxContent>
                         </wps:txbx>
@@ -7738,10 +6525,9 @@
           </mc:Choice>
           <mc:Fallback>
             <w:pict>
-              <v:group w14:anchorId="58063F28" id="_x0000_s1065" style="position:absolute;margin-left:87.25pt;margin-top:.55pt;width:138.45pt;height:159pt;z-index:251671552;mso-position-horizontal:right;mso-position-horizontal-relative:margin;mso-width-relative:margin;mso-height-relative:margin" coordsize="22809,26193" o:gfxdata="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">
-                <v:shape id="Imagen 7" o:spid="_x0000_s1066" type="#_x0000_t75" style="position:absolute;width:22809;height:22923;visibility:visible;mso-wrap-style:square" o:gfxdata="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">
-                  <v:imagedata r:id="rId51" o:title=""/>
-                  <v:path arrowok="t"/>
+              <v:group w14:anchorId="14681780" id="_x0000_s1065" style="position:absolute;margin-left:87.25pt;margin-top:.55pt;width:138.45pt;height:159pt;z-index:251671552;mso-position-horizontal:right;mso-position-horizontal-relative:margin;mso-width-relative:margin;mso-height-relative:margin" coordsize="22809,26193" o:gfxdata="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">
+                <v:shape id="Imagen 7" o:spid="_x0000_s1066" type="#_x0000_t75" style="position:absolute;width:22809;height:22923;visibility:visible;mso-wrap-style:square" o:gfxdata="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">
+                  <v:imagedata r:id="rId52" o:title=""/>
                 </v:shape>
                 <v:shape id="Cuadro de texto 8" o:spid="_x0000_s1067" type="#_x0000_t202" style="position:absolute;top:23526;width:22809;height:2667;visibility:visible;mso-wrap-style:square;v-text-anchor:top" o:gfxdata="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" stroked="f">
                   <v:textbox inset="0,0,0,0">
@@ -7753,42 +6539,24 @@
                             <w:noProof/>
                           </w:rPr>
                         </w:pPr>
-                        <w:bookmarkStart w:id="63" w:name="_Toc147665102"/>
-                        <w:bookmarkStart w:id="64" w:name="_Toc147669233"/>
+                        <w:bookmarkStart w:id="62" w:name="_Toc147665102"/>
+                        <w:bookmarkStart w:id="63" w:name="_Toc147669233"/>
                         <w:r>
                           <w:t xml:space="preserve">Ilustración </w:t>
                         </w:r>
+                        <w:fldSimple w:instr=" SEQ Ilustración \* ARABIC ">
+                          <w:r>
+                            <w:rPr>
+                              <w:noProof/>
+                            </w:rPr>
+                            <w:t>14</w:t>
+                          </w:r>
+                        </w:fldSimple>
                         <w:r>
-                          <w:fldChar w:fldCharType="begin"/>
+                          <w:t xml:space="preserve"> Build de APK</w:t>
                         </w:r>
-                        <w:r>
-                          <w:instrText xml:space="preserve"> SEQ Ilustración \* ARABIC </w:instrText>
-                        </w:r>
-                        <w:r>
-                          <w:fldChar w:fldCharType="separate"/>
-                        </w:r>
-                        <w:r>
-                          <w:rPr>
-                            <w:noProof/>
-                          </w:rPr>
-                          <w:t>14</w:t>
-                        </w:r>
-                        <w:r>
-                          <w:fldChar w:fldCharType="end"/>
-                        </w:r>
-                        <w:r>
-                          <w:t xml:space="preserve"> </w:t>
-                        </w:r>
-                        <w:proofErr w:type="spellStart"/>
-                        <w:r>
-                          <w:t>Build</w:t>
-                        </w:r>
-                        <w:proofErr w:type="spellEnd"/>
-                        <w:r>
-                          <w:t xml:space="preserve"> de APK</w:t>
-                        </w:r>
+                        <w:bookmarkEnd w:id="62"/>
                         <w:bookmarkEnd w:id="63"/>
-                        <w:bookmarkEnd w:id="64"/>
                       </w:p>
                     </w:txbxContent>
                   </v:textbox>
@@ -7803,35 +6571,7 @@
         <w:rPr>
           <w:color w:val="1F4E79" w:themeColor="accent1" w:themeShade="80"/>
         </w:rPr>
-        <w:t xml:space="preserve">Despues de realizar los ajustes necesarios para poder crear el </w:t>
-      </w:r>
-      <w:proofErr w:type="spellStart"/>
-      <w:r>
-        <w:rPr>
-          <w:color w:val="1F4E79" w:themeColor="accent1" w:themeShade="80"/>
-        </w:rPr>
-        <w:t>build</w:t>
-      </w:r>
-      <w:proofErr w:type="spellEnd"/>
-      <w:r>
-        <w:rPr>
-          <w:color w:val="1F4E79" w:themeColor="accent1" w:themeShade="80"/>
-        </w:rPr>
-        <w:t xml:space="preserve"> instalo el juego en el dispositivo y compruebo que funciona. Me quedo pendiente ajustar el </w:t>
-      </w:r>
-      <w:proofErr w:type="spellStart"/>
-      <w:r>
-        <w:rPr>
-          <w:color w:val="1F4E79" w:themeColor="accent1" w:themeShade="80"/>
-        </w:rPr>
-        <w:t>canvas</w:t>
-      </w:r>
-      <w:proofErr w:type="spellEnd"/>
-      <w:r>
-        <w:rPr>
-          <w:color w:val="1F4E79" w:themeColor="accent1" w:themeShade="80"/>
-        </w:rPr>
-        <w:t xml:space="preserve"> y modificar los controles.</w:t>
+        <w:t>Despues de realizar los ajustes necesarios para poder crear el build instalo el juego en el dispositivo y compruebo que funciona. Me quedo pendiente ajustar el canvas y modificar los controles.</w:t>
       </w:r>
     </w:p>
     <w:p>
@@ -7847,7 +6587,7 @@
           <w:lang w:eastAsia="es-ES"/>
         </w:rPr>
         <w:drawing>
-          <wp:anchor distT="0" distB="0" distL="114300" distR="114300" simplePos="0" relativeHeight="251673600" behindDoc="1" locked="0" layoutInCell="1" allowOverlap="1" wp14:anchorId="7717C10F" wp14:editId="655664BF">
+          <wp:anchor distT="0" distB="0" distL="114300" distR="114300" simplePos="0" relativeHeight="251673600" behindDoc="1" locked="0" layoutInCell="1" allowOverlap="1" wp14:anchorId="3BFB70CC" wp14:editId="38232923">
             <wp:simplePos x="0" y="0"/>
             <wp:positionH relativeFrom="margin">
               <wp:posOffset>-9525</wp:posOffset>
@@ -7880,7 +6620,7 @@
                     </pic:cNvPicPr>
                   </pic:nvPicPr>
                   <pic:blipFill>
-                    <a:blip r:embed="rId52" cstate="print">
+                    <a:blip r:embed="rId53" cstate="print">
                       <a:extLst>
                         <a:ext uri="{28A0092B-C50C-407E-A947-70E740481C1C}">
                           <a14:useLocalDpi xmlns:a14="http://schemas.microsoft.com/office/drawing/2010/main" val="0"/>
@@ -7931,7 +6671,7 @@
           <w:lang w:eastAsia="es-ES"/>
         </w:rPr>
         <w:drawing>
-          <wp:anchor distT="0" distB="0" distL="114300" distR="114300" simplePos="0" relativeHeight="251674624" behindDoc="0" locked="0" layoutInCell="1" allowOverlap="1" wp14:anchorId="3E63CD60" wp14:editId="15CABB7D">
+          <wp:anchor distT="0" distB="0" distL="114300" distR="114300" simplePos="0" relativeHeight="251674624" behindDoc="0" locked="0" layoutInCell="1" allowOverlap="1" wp14:anchorId="37EDF430" wp14:editId="3EBDB26D">
             <wp:simplePos x="0" y="0"/>
             <wp:positionH relativeFrom="column">
               <wp:posOffset>996315</wp:posOffset>
@@ -7951,75 +6691,6 @@
                 <pic:pic xmlns:pic="http://schemas.openxmlformats.org/drawingml/2006/picture">
                   <pic:nvPicPr>
                     <pic:cNvPr id="0" name="Picture 8" descr="C:\Users\produccion\AppData\Local\Microsoft\Windows\INetCache\Content.Word\pongPlay.jpg"/>
-                    <pic:cNvPicPr>
-                      <a:picLocks noChangeAspect="1" noChangeArrowheads="1"/>
-                    </pic:cNvPicPr>
-                  </pic:nvPicPr>
-                  <pic:blipFill>
-                    <a:blip r:embed="rId53" cstate="print">
-                      <a:extLst>
-                        <a:ext uri="{28A0092B-C50C-407E-A947-70E740481C1C}">
-                          <a14:useLocalDpi xmlns:a14="http://schemas.microsoft.com/office/drawing/2010/main" val="0"/>
-                        </a:ext>
-                      </a:extLst>
-                    </a:blip>
-                    <a:srcRect/>
-                    <a:stretch>
-                      <a:fillRect/>
-                    </a:stretch>
-                  </pic:blipFill>
-                  <pic:spPr bwMode="auto">
-                    <a:xfrm>
-                      <a:off x="0" y="0"/>
-                      <a:ext cx="1943100" cy="897255"/>
-                    </a:xfrm>
-                    <a:prstGeom prst="rect">
-                      <a:avLst/>
-                    </a:prstGeom>
-                    <a:noFill/>
-                    <a:ln>
-                      <a:noFill/>
-                    </a:ln>
-                  </pic:spPr>
-                </pic:pic>
-              </a:graphicData>
-            </a:graphic>
-            <wp14:sizeRelH relativeFrom="page">
-              <wp14:pctWidth>0</wp14:pctWidth>
-            </wp14:sizeRelH>
-            <wp14:sizeRelV relativeFrom="page">
-              <wp14:pctHeight>0</wp14:pctHeight>
-            </wp14:sizeRelV>
-          </wp:anchor>
-        </w:drawing>
-      </w:r>
-      <w:r>
-        <w:rPr>
-          <w:noProof/>
-          <w:color w:val="1F4E79" w:themeColor="accent1" w:themeShade="80"/>
-          <w:lang w:eastAsia="es-ES"/>
-        </w:rPr>
-        <w:drawing>
-          <wp:anchor distT="0" distB="0" distL="114300" distR="114300" simplePos="0" relativeHeight="251675648" behindDoc="0" locked="0" layoutInCell="1" allowOverlap="1" wp14:anchorId="1D875532" wp14:editId="6BDC2E23">
-            <wp:simplePos x="0" y="0"/>
-            <wp:positionH relativeFrom="column">
-              <wp:posOffset>996315</wp:posOffset>
-            </wp:positionH>
-            <wp:positionV relativeFrom="paragraph">
-              <wp:posOffset>1022350</wp:posOffset>
-            </wp:positionV>
-            <wp:extent cx="1943100" cy="897255"/>
-            <wp:effectExtent l="0" t="0" r="0" b="0"/>
-            <wp:wrapSquare wrapText="bothSides"/>
-            <wp:docPr id="33" name="Imagen 33" descr="C:\Users\produccion\AppData\Local\Microsoft\Windows\INetCache\Content.Word\PongMenuInicio.jpg"/>
-            <wp:cNvGraphicFramePr>
-              <a:graphicFrameLocks xmlns:a="http://schemas.openxmlformats.org/drawingml/2006/main" noChangeAspect="1"/>
-            </wp:cNvGraphicFramePr>
-            <a:graphic xmlns:a="http://schemas.openxmlformats.org/drawingml/2006/main">
-              <a:graphicData uri="http://schemas.openxmlformats.org/drawingml/2006/picture">
-                <pic:pic xmlns:pic="http://schemas.openxmlformats.org/drawingml/2006/picture">
-                  <pic:nvPicPr>
-                    <pic:cNvPr id="0" name="Picture 9" descr="C:\Users\produccion\AppData\Local\Microsoft\Windows\INetCache\Content.Word\PongMenuInicio.jpg"/>
                     <pic:cNvPicPr>
                       <a:picLocks noChangeAspect="1" noChangeArrowheads="1"/>
                     </pic:cNvPicPr>
@@ -8062,6 +6733,75 @@
           </wp:anchor>
         </w:drawing>
       </w:r>
+      <w:r>
+        <w:rPr>
+          <w:noProof/>
+          <w:color w:val="1F4E79" w:themeColor="accent1" w:themeShade="80"/>
+          <w:lang w:eastAsia="es-ES"/>
+        </w:rPr>
+        <w:drawing>
+          <wp:anchor distT="0" distB="0" distL="114300" distR="114300" simplePos="0" relativeHeight="251675648" behindDoc="0" locked="0" layoutInCell="1" allowOverlap="1" wp14:anchorId="0E72C309" wp14:editId="63B0F607">
+            <wp:simplePos x="0" y="0"/>
+            <wp:positionH relativeFrom="column">
+              <wp:posOffset>996315</wp:posOffset>
+            </wp:positionH>
+            <wp:positionV relativeFrom="paragraph">
+              <wp:posOffset>1022350</wp:posOffset>
+            </wp:positionV>
+            <wp:extent cx="1943100" cy="897255"/>
+            <wp:effectExtent l="0" t="0" r="0" b="0"/>
+            <wp:wrapSquare wrapText="bothSides"/>
+            <wp:docPr id="33" name="Imagen 33" descr="C:\Users\produccion\AppData\Local\Microsoft\Windows\INetCache\Content.Word\PongMenuInicio.jpg"/>
+            <wp:cNvGraphicFramePr>
+              <a:graphicFrameLocks xmlns:a="http://schemas.openxmlformats.org/drawingml/2006/main" noChangeAspect="1"/>
+            </wp:cNvGraphicFramePr>
+            <a:graphic xmlns:a="http://schemas.openxmlformats.org/drawingml/2006/main">
+              <a:graphicData uri="http://schemas.openxmlformats.org/drawingml/2006/picture">
+                <pic:pic xmlns:pic="http://schemas.openxmlformats.org/drawingml/2006/picture">
+                  <pic:nvPicPr>
+                    <pic:cNvPr id="0" name="Picture 9" descr="C:\Users\produccion\AppData\Local\Microsoft\Windows\INetCache\Content.Word\PongMenuInicio.jpg"/>
+                    <pic:cNvPicPr>
+                      <a:picLocks noChangeAspect="1" noChangeArrowheads="1"/>
+                    </pic:cNvPicPr>
+                  </pic:nvPicPr>
+                  <pic:blipFill>
+                    <a:blip r:embed="rId55" cstate="print">
+                      <a:extLst>
+                        <a:ext uri="{28A0092B-C50C-407E-A947-70E740481C1C}">
+                          <a14:useLocalDpi xmlns:a14="http://schemas.microsoft.com/office/drawing/2010/main" val="0"/>
+                        </a:ext>
+                      </a:extLst>
+                    </a:blip>
+                    <a:srcRect/>
+                    <a:stretch>
+                      <a:fillRect/>
+                    </a:stretch>
+                  </pic:blipFill>
+                  <pic:spPr bwMode="auto">
+                    <a:xfrm>
+                      <a:off x="0" y="0"/>
+                      <a:ext cx="1943100" cy="897255"/>
+                    </a:xfrm>
+                    <a:prstGeom prst="rect">
+                      <a:avLst/>
+                    </a:prstGeom>
+                    <a:noFill/>
+                    <a:ln>
+                      <a:noFill/>
+                    </a:ln>
+                  </pic:spPr>
+                </pic:pic>
+              </a:graphicData>
+            </a:graphic>
+            <wp14:sizeRelH relativeFrom="page">
+              <wp14:pctWidth>0</wp14:pctWidth>
+            </wp14:sizeRelH>
+            <wp14:sizeRelV relativeFrom="page">
+              <wp14:pctHeight>0</wp14:pctHeight>
+            </wp14:sizeRelV>
+          </wp:anchor>
+        </w:drawing>
+      </w:r>
     </w:p>
     <w:p>
       <w:pPr>
@@ -8112,7 +6852,7 @@
         <mc:AlternateContent>
           <mc:Choice Requires="wps">
             <w:drawing>
-              <wp:anchor distT="0" distB="0" distL="114300" distR="114300" simplePos="0" relativeHeight="251676672" behindDoc="1" locked="0" layoutInCell="1" allowOverlap="1" wp14:anchorId="78E2DFC9" wp14:editId="32B01197">
+              <wp:anchor distT="0" distB="0" distL="114300" distR="114300" simplePos="0" relativeHeight="251676672" behindDoc="1" locked="0" layoutInCell="1" allowOverlap="1" wp14:anchorId="16DB4882" wp14:editId="75794E28">
                 <wp:simplePos x="0" y="0"/>
                 <wp:positionH relativeFrom="margin">
                   <wp:posOffset>-635</wp:posOffset>
@@ -8162,8 +6902,8 @@
                                 <w:color w:val="1F4E79" w:themeColor="accent1" w:themeShade="80"/>
                               </w:rPr>
                             </w:pPr>
-                            <w:bookmarkStart w:id="40" w:name="_Toc147665103"/>
-                            <w:bookmarkStart w:id="41" w:name="_Toc147669234"/>
+                            <w:bookmarkStart w:id="64" w:name="_Toc147665103"/>
+                            <w:bookmarkStart w:id="65" w:name="_Toc147669234"/>
                             <w:r>
                               <w:t xml:space="preserve">Ilustración </w:t>
                             </w:r>
@@ -8176,18 +6916,10 @@
                               </w:r>
                             </w:fldSimple>
                             <w:r>
-                              <w:t xml:space="preserve"> Instalación y prueba del </w:t>
+                              <w:t xml:space="preserve"> Instalación y prueba del Pong en Android</w:t>
                             </w:r>
-                            <w:proofErr w:type="spellStart"/>
-                            <w:r>
-                              <w:t>Pong</w:t>
-                            </w:r>
-                            <w:proofErr w:type="spellEnd"/>
-                            <w:r>
-                              <w:t xml:space="preserve"> en Android</w:t>
-                            </w:r>
-                            <w:bookmarkEnd w:id="40"/>
-                            <w:bookmarkEnd w:id="41"/>
+                            <w:bookmarkEnd w:id="64"/>
+                            <w:bookmarkEnd w:id="65"/>
                           </w:p>
                         </w:txbxContent>
                       </wps:txbx>
@@ -8211,7 +6943,7 @@
           </mc:Choice>
           <mc:Fallback>
             <w:pict>
-              <v:shape w14:anchorId="78E2DFC9" id="Cuadro de texto 12" o:spid="_x0000_s1068" type="#_x0000_t202" style="position:absolute;margin-left:-.05pt;margin-top:25.7pt;width:250.5pt;height:18pt;z-index:-251639808;visibility:visible;mso-wrap-style:square;mso-width-percent:0;mso-height-percent:0;mso-wrap-distance-left:9pt;mso-wrap-distance-top:0;mso-wrap-distance-right:9pt;mso-wrap-distance-bottom:0;mso-position-horizontal:absolute;mso-position-horizontal-relative:margin;mso-position-vertical:absolute;mso-position-vertical-relative:text;mso-width-percent:0;mso-height-percent:0;mso-width-relative:margin;mso-height-relative:margin;v-text-anchor:top" o:gfxdata="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" stroked="f">
+              <v:shape w14:anchorId="16DB4882" id="Cuadro de texto 12" o:spid="_x0000_s1068" type="#_x0000_t202" style="position:absolute;margin-left:-.05pt;margin-top:25.7pt;width:250.5pt;height:18pt;z-index:-251639808;visibility:visible;mso-wrap-style:square;mso-width-percent:0;mso-height-percent:0;mso-wrap-distance-left:9pt;mso-wrap-distance-top:0;mso-wrap-distance-right:9pt;mso-wrap-distance-bottom:0;mso-position-horizontal:absolute;mso-position-horizontal-relative:margin;mso-position-vertical:absolute;mso-position-vertical-relative:text;mso-width-percent:0;mso-height-percent:0;mso-width-relative:margin;mso-height-relative:margin;v-text-anchor:top" o:gfxdata="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" stroked="f">
                 <v:textbox inset="0,0,0,0">
                   <w:txbxContent>
                     <w:p>
@@ -8222,42 +6954,24 @@
                           <w:color w:val="1F4E79" w:themeColor="accent1" w:themeShade="80"/>
                         </w:rPr>
                       </w:pPr>
-                      <w:bookmarkStart w:id="67" w:name="_Toc147665103"/>
-                      <w:bookmarkStart w:id="68" w:name="_Toc147669234"/>
+                      <w:bookmarkStart w:id="66" w:name="_Toc147665103"/>
+                      <w:bookmarkStart w:id="67" w:name="_Toc147669234"/>
                       <w:r>
                         <w:t xml:space="preserve">Ilustración </w:t>
                       </w:r>
+                      <w:fldSimple w:instr=" SEQ Ilustración \* ARABIC ">
+                        <w:r>
+                          <w:rPr>
+                            <w:noProof/>
+                          </w:rPr>
+                          <w:t>15</w:t>
+                        </w:r>
+                      </w:fldSimple>
                       <w:r>
-                        <w:fldChar w:fldCharType="begin"/>
+                        <w:t xml:space="preserve"> Instalación y prueba del Pong en Android</w:t>
                       </w:r>
-                      <w:r>
-                        <w:instrText xml:space="preserve"> SEQ Ilustración \* ARABIC </w:instrText>
-                      </w:r>
-                      <w:r>
-                        <w:fldChar w:fldCharType="separate"/>
-                      </w:r>
-                      <w:r>
-                        <w:rPr>
-                          <w:noProof/>
-                        </w:rPr>
-                        <w:t>15</w:t>
-                      </w:r>
-                      <w:r>
-                        <w:fldChar w:fldCharType="end"/>
-                      </w:r>
-                      <w:r>
-                        <w:t xml:space="preserve"> Instalación y prueba del </w:t>
-                      </w:r>
-                      <w:proofErr w:type="spellStart"/>
-                      <w:r>
-                        <w:t>Pong</w:t>
-                      </w:r>
-                      <w:proofErr w:type="spellEnd"/>
-                      <w:r>
-                        <w:t xml:space="preserve"> en Android</w:t>
-                      </w:r>
+                      <w:bookmarkEnd w:id="66"/>
                       <w:bookmarkEnd w:id="67"/>
-                      <w:bookmarkEnd w:id="68"/>
                     </w:p>
                   </w:txbxContent>
                 </v:textbox>
@@ -8286,7 +7000,7 @@
       <w:pPr>
         <w:pStyle w:val="Ttulo2"/>
       </w:pPr>
-      <w:bookmarkStart w:id="42" w:name="_Toc147669264"/>
+      <w:bookmarkStart w:id="68" w:name="_Toc147669264"/>
       <w:r>
         <w:rPr>
           <w:noProof/>
@@ -8294,7 +7008,7 @@
         </w:rPr>
         <w:lastRenderedPageBreak/>
         <w:drawing>
-          <wp:anchor distT="0" distB="0" distL="114300" distR="114300" simplePos="0" relativeHeight="251668480" behindDoc="0" locked="0" layoutInCell="1" allowOverlap="1" wp14:anchorId="279F932A" wp14:editId="2FDD8CC6">
+          <wp:anchor distT="0" distB="0" distL="114300" distR="114300" simplePos="0" relativeHeight="251668480" behindDoc="0" locked="0" layoutInCell="1" allowOverlap="1" wp14:anchorId="49B857CE" wp14:editId="400D5CAB">
             <wp:simplePos x="0" y="0"/>
             <wp:positionH relativeFrom="column">
               <wp:posOffset>3568065</wp:posOffset>
@@ -8319,7 +7033,7 @@
                     </pic:cNvPicPr>
                   </pic:nvPicPr>
                   <pic:blipFill>
-                    <a:blip r:embed="rId55" cstate="print">
+                    <a:blip r:embed="rId56" cstate="print">
                       <a:extLst>
                         <a:ext uri="{28A0092B-C50C-407E-A947-70E740481C1C}">
                           <a14:useLocalDpi xmlns:a14="http://schemas.microsoft.com/office/drawing/2010/main" val="0"/>
@@ -8359,7 +7073,7 @@
       <w:r>
         <w:t>i) Se han documentado los procesos necesarios para el desarrollo de las aplicaciones.</w:t>
       </w:r>
-      <w:bookmarkEnd w:id="42"/>
+      <w:bookmarkEnd w:id="68"/>
     </w:p>
     <w:p>
       <w:pPr>
@@ -8387,7 +7101,7 @@
           <w:lang w:eastAsia="es-ES"/>
         </w:rPr>
         <w:drawing>
-          <wp:anchor distT="0" distB="0" distL="114300" distR="114300" simplePos="0" relativeHeight="251667456" behindDoc="1" locked="0" layoutInCell="1" allowOverlap="1" wp14:anchorId="616E4B97" wp14:editId="5F56BA84">
+          <wp:anchor distT="0" distB="0" distL="114300" distR="114300" simplePos="0" relativeHeight="251667456" behindDoc="1" locked="0" layoutInCell="1" allowOverlap="1" wp14:anchorId="5BA8D600" wp14:editId="45439833">
             <wp:simplePos x="0" y="0"/>
             <wp:positionH relativeFrom="column">
               <wp:posOffset>2765425</wp:posOffset>
@@ -8412,7 +7126,7 @@
                     </pic:cNvPicPr>
                   </pic:nvPicPr>
                   <pic:blipFill>
-                    <a:blip r:embed="rId56" cstate="print">
+                    <a:blip r:embed="rId57" cstate="print">
                       <a:extLst>
                         <a:ext uri="{28A0092B-C50C-407E-A947-70E740481C1C}">
                           <a14:useLocalDpi xmlns:a14="http://schemas.microsoft.com/office/drawing/2010/main" val="0"/>
@@ -8461,35 +7175,7 @@
         <w:rPr>
           <w:color w:val="1F4E79" w:themeColor="accent1" w:themeShade="80"/>
         </w:rPr>
-        <w:t xml:space="preserve">En este caso realizaremos un </w:t>
-      </w:r>
-      <w:proofErr w:type="spellStart"/>
-      <w:r>
-        <w:rPr>
-          <w:color w:val="1F4E79" w:themeColor="accent1" w:themeShade="80"/>
-        </w:rPr>
-        <w:t>Rogue-Like</w:t>
-      </w:r>
-      <w:proofErr w:type="spellEnd"/>
-      <w:r>
-        <w:rPr>
-          <w:color w:val="1F4E79" w:themeColor="accent1" w:themeShade="80"/>
-        </w:rPr>
-        <w:t xml:space="preserve"> en el cual dados de 6 caras representaran las armas que utiliza el personaje y sus habilidades de clase a medida que avanza por el mapa generado </w:t>
-      </w:r>
-      <w:proofErr w:type="spellStart"/>
-      <w:r>
-        <w:rPr>
-          <w:color w:val="1F4E79" w:themeColor="accent1" w:themeShade="80"/>
-        </w:rPr>
-        <w:t>proceduralmente</w:t>
-      </w:r>
-      <w:proofErr w:type="spellEnd"/>
-      <w:r>
-        <w:rPr>
-          <w:color w:val="1F4E79" w:themeColor="accent1" w:themeShade="80"/>
-        </w:rPr>
-        <w:t xml:space="preserve"> y enfrenta enemigos, al derrotarlos obtendrá oro el cual podrá emplear para mejorar los dados. Al morir se calculará la experiencia obtenida y esto desbloqueará nuevos dados con los cuales volver a empezar la partida.</w:t>
+        <w:t>En este caso realizaremos un Rogue-Like en el cual dados de 6 caras representaran las armas que utiliza el personaje y sus habilidades de clase a medida que avanza por el mapa generado proceduralmente y enfrenta enemigos, al derrotarlos obtendrá oro el cual podrá emplear para mejorar los dados. Al morir se calculará la experiencia obtenida y esto desbloqueará nuevos dados con los cuales volver a empezar la partida.</w:t>
       </w:r>
     </w:p>
     <w:p>
@@ -8541,7 +7227,7 @@
         <mc:AlternateContent>
           <mc:Choice Requires="wps">
             <w:drawing>
-              <wp:anchor distT="0" distB="0" distL="114300" distR="114300" simplePos="0" relativeHeight="251677696" behindDoc="1" locked="0" layoutInCell="1" allowOverlap="1" wp14:anchorId="1D3E51EA" wp14:editId="7AD9506D">
+              <wp:anchor distT="0" distB="0" distL="114300" distR="114300" simplePos="0" relativeHeight="251677696" behindDoc="1" locked="0" layoutInCell="1" allowOverlap="1" wp14:anchorId="1F2B9E50" wp14:editId="67652E37">
                 <wp:simplePos x="0" y="0"/>
                 <wp:positionH relativeFrom="column">
                   <wp:posOffset>2980055</wp:posOffset>
@@ -8590,8 +7276,8 @@
                                 <w:color w:val="2E74B5" w:themeColor="accent1" w:themeShade="BF"/>
                               </w:rPr>
                             </w:pPr>
-                            <w:bookmarkStart w:id="43" w:name="_Toc147665104"/>
-                            <w:bookmarkStart w:id="44" w:name="_Toc147669235"/>
+                            <w:bookmarkStart w:id="69" w:name="_Toc147665104"/>
+                            <w:bookmarkStart w:id="70" w:name="_Toc147669235"/>
                             <w:r>
                               <w:t xml:space="preserve">Ilustración </w:t>
                             </w:r>
@@ -8604,26 +7290,10 @@
                               </w:r>
                             </w:fldSimple>
                             <w:r>
-                              <w:t xml:space="preserve"> </w:t>
+                              <w:t xml:space="preserve"> Build del Juego Pong para Windows</w:t>
                             </w:r>
-                            <w:proofErr w:type="spellStart"/>
-                            <w:r>
-                              <w:t>Build</w:t>
-                            </w:r>
-                            <w:proofErr w:type="spellEnd"/>
-                            <w:r>
-                              <w:t xml:space="preserve"> del Juego </w:t>
-                            </w:r>
-                            <w:proofErr w:type="spellStart"/>
-                            <w:r>
-                              <w:t>Pong</w:t>
-                            </w:r>
-                            <w:proofErr w:type="spellEnd"/>
-                            <w:r>
-                              <w:t xml:space="preserve"> para Windows</w:t>
-                            </w:r>
-                            <w:bookmarkEnd w:id="43"/>
-                            <w:bookmarkEnd w:id="44"/>
+                            <w:bookmarkEnd w:id="69"/>
+                            <w:bookmarkEnd w:id="70"/>
                           </w:p>
                         </w:txbxContent>
                       </wps:txbx>
@@ -8641,7 +7311,7 @@
           </mc:Choice>
           <mc:Fallback>
             <w:pict>
-              <v:shape w14:anchorId="1D3E51EA" id="Cuadro de texto 13" o:spid="_x0000_s1069" type="#_x0000_t202" style="position:absolute;margin-left:234.65pt;margin-top:235.35pt;width:190.55pt;height:.05pt;z-index:-251638784;visibility:visible;mso-wrap-style:square;mso-wrap-distance-left:9pt;mso-wrap-distance-top:0;mso-wrap-distance-right:9pt;mso-wrap-distance-bottom:0;mso-position-horizontal:absolute;mso-position-horizontal-relative:text;mso-position-vertical:absolute;mso-position-vertical-relative:text;v-text-anchor:top" o:gfxdata="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" stroked="f">
+              <v:shape w14:anchorId="1F2B9E50" id="Cuadro de texto 13" o:spid="_x0000_s1069" type="#_x0000_t202" style="position:absolute;margin-left:234.65pt;margin-top:235.35pt;width:190.55pt;height:.05pt;z-index:-251638784;visibility:visible;mso-wrap-style:square;mso-wrap-distance-left:9pt;mso-wrap-distance-top:0;mso-wrap-distance-right:9pt;mso-wrap-distance-bottom:0;mso-position-horizontal:absolute;mso-position-horizontal-relative:text;mso-position-vertical:absolute;mso-position-vertical-relative:text;v-text-anchor:top" o:gfxdata="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" stroked="f">
                 <v:textbox style="mso-fit-shape-to-text:t" inset="0,0,0,0">
                   <w:txbxContent>
                     <w:p>
@@ -8652,50 +7322,24 @@
                           <w:color w:val="2E74B5" w:themeColor="accent1" w:themeShade="BF"/>
                         </w:rPr>
                       </w:pPr>
-                      <w:bookmarkStart w:id="72" w:name="_Toc147665104"/>
-                      <w:bookmarkStart w:id="73" w:name="_Toc147669235"/>
+                      <w:bookmarkStart w:id="71" w:name="_Toc147665104"/>
+                      <w:bookmarkStart w:id="72" w:name="_Toc147669235"/>
                       <w:r>
                         <w:t xml:space="preserve">Ilustración </w:t>
                       </w:r>
+                      <w:fldSimple w:instr=" SEQ Ilustración \* ARABIC ">
+                        <w:r>
+                          <w:rPr>
+                            <w:noProof/>
+                          </w:rPr>
+                          <w:t>16</w:t>
+                        </w:r>
+                      </w:fldSimple>
                       <w:r>
-                        <w:fldChar w:fldCharType="begin"/>
+                        <w:t xml:space="preserve"> Build del Juego Pong para Windows</w:t>
                       </w:r>
-                      <w:r>
-                        <w:instrText xml:space="preserve"> SEQ Ilustración \* ARABIC </w:instrText>
-                      </w:r>
-                      <w:r>
-                        <w:fldChar w:fldCharType="separate"/>
-                      </w:r>
-                      <w:r>
-                        <w:rPr>
-                          <w:noProof/>
-                        </w:rPr>
-                        <w:t>16</w:t>
-                      </w:r>
-                      <w:r>
-                        <w:fldChar w:fldCharType="end"/>
-                      </w:r>
-                      <w:r>
-                        <w:t xml:space="preserve"> </w:t>
-                      </w:r>
-                      <w:proofErr w:type="spellStart"/>
-                      <w:r>
-                        <w:t>Build</w:t>
-                      </w:r>
-                      <w:proofErr w:type="spellEnd"/>
-                      <w:r>
-                        <w:t xml:space="preserve"> del Juego </w:t>
-                      </w:r>
-                      <w:proofErr w:type="spellStart"/>
-                      <w:r>
-                        <w:t>Pong</w:t>
-                      </w:r>
-                      <w:proofErr w:type="spellEnd"/>
-                      <w:r>
-                        <w:t xml:space="preserve"> para Windows</w:t>
-                      </w:r>
+                      <w:bookmarkEnd w:id="71"/>
                       <w:bookmarkEnd w:id="72"/>
-                      <w:bookmarkEnd w:id="73"/>
                     </w:p>
                   </w:txbxContent>
                 </v:textbox>
@@ -8712,7 +7356,7 @@
           <w:lang w:eastAsia="es-ES"/>
         </w:rPr>
         <w:drawing>
-          <wp:anchor distT="0" distB="0" distL="114300" distR="114300" simplePos="0" relativeHeight="251672576" behindDoc="1" locked="0" layoutInCell="1" allowOverlap="1" wp14:anchorId="7DEF5E4E" wp14:editId="6301C826">
+          <wp:anchor distT="0" distB="0" distL="114300" distR="114300" simplePos="0" relativeHeight="251672576" behindDoc="1" locked="0" layoutInCell="1" allowOverlap="1" wp14:anchorId="2FAAD4F0" wp14:editId="51304E95">
             <wp:simplePos x="0" y="0"/>
             <wp:positionH relativeFrom="margin">
               <wp:align>right</wp:align>
@@ -8745,7 +7389,7 @@
                     </pic:cNvPicPr>
                   </pic:nvPicPr>
                   <pic:blipFill>
-                    <a:blip r:embed="rId57" cstate="print">
+                    <a:blip r:embed="rId58" cstate="print">
                       <a:extLst>
                         <a:ext uri="{28A0092B-C50C-407E-A947-70E740481C1C}">
                           <a14:useLocalDpi xmlns:a14="http://schemas.microsoft.com/office/drawing/2010/main" val="0"/>
@@ -8824,11 +7468,11 @@
       <w:pPr>
         <w:pStyle w:val="Ttulo1"/>
       </w:pPr>
-      <w:bookmarkStart w:id="45" w:name="_Toc147669265"/>
+      <w:bookmarkStart w:id="73" w:name="_Toc147669265"/>
       <w:r>
         <w:t>Tabla Ilustraciones</w:t>
       </w:r>
-      <w:bookmarkEnd w:id="45"/>
+      <w:bookmarkEnd w:id="73"/>
     </w:p>
     <w:p>
       <w:pPr>
@@ -8854,7 +7498,7 @@
       <w:r>
         <w:fldChar w:fldCharType="separate"/>
       </w:r>
-      <w:hyperlink r:id="rId58" w:anchor="_Toc147669220" w:history="1">
+      <w:hyperlink r:id="rId59" w:anchor="_Toc147669220" w:history="1">
         <w:r>
           <w:rPr>
             <w:rStyle w:val="Hipervnculo"/>
@@ -8927,7 +7571,7 @@
           <w:lang w:eastAsia="es-ES"/>
         </w:rPr>
       </w:pPr>
-      <w:hyperlink r:id="rId59" w:anchor="_Toc147669221" w:history="1">
+      <w:hyperlink r:id="rId60" w:anchor="_Toc147669221" w:history="1">
         <w:r>
           <w:rPr>
             <w:rStyle w:val="Hipervnculo"/>
@@ -9000,7 +7644,7 @@
           <w:lang w:eastAsia="es-ES"/>
         </w:rPr>
       </w:pPr>
-      <w:hyperlink r:id="rId60" w:anchor="_Toc147669222" w:history="1">
+      <w:hyperlink r:id="rId61" w:anchor="_Toc147669222" w:history="1">
         <w:r>
           <w:rPr>
             <w:rStyle w:val="Hipervnculo"/>
@@ -9073,7 +7717,7 @@
           <w:lang w:eastAsia="es-ES"/>
         </w:rPr>
       </w:pPr>
-      <w:hyperlink r:id="rId61" w:anchor="_Toc147669223" w:history="1">
+      <w:hyperlink r:id="rId62" w:anchor="_Toc147669223" w:history="1">
         <w:r>
           <w:rPr>
             <w:rStyle w:val="Hipervnculo"/>
@@ -9146,7 +7790,7 @@
           <w:lang w:eastAsia="es-ES"/>
         </w:rPr>
       </w:pPr>
-      <w:hyperlink r:id="rId62" w:anchor="_Toc147669224" w:history="1">
+      <w:hyperlink r:id="rId63" w:anchor="_Toc147669224" w:history="1">
         <w:r>
           <w:rPr>
             <w:rStyle w:val="Hipervnculo"/>
@@ -9219,7 +7863,7 @@
           <w:lang w:eastAsia="es-ES"/>
         </w:rPr>
       </w:pPr>
-      <w:hyperlink r:id="rId63" w:anchor="_Toc147669225" w:history="1">
+      <w:hyperlink r:id="rId64" w:anchor="_Toc147669225" w:history="1">
         <w:r>
           <w:rPr>
             <w:rStyle w:val="Hipervnculo"/>
@@ -9292,7 +7936,7 @@
           <w:lang w:eastAsia="es-ES"/>
         </w:rPr>
       </w:pPr>
-      <w:hyperlink r:id="rId64" w:anchor="_Toc147669226" w:history="1">
+      <w:hyperlink r:id="rId65" w:anchor="_Toc147669226" w:history="1">
         <w:r>
           <w:rPr>
             <w:rStyle w:val="Hipervnculo"/>
@@ -9365,7 +8009,7 @@
           <w:lang w:eastAsia="es-ES"/>
         </w:rPr>
       </w:pPr>
-      <w:hyperlink r:id="rId65" w:anchor="_Toc147669227" w:history="1">
+      <w:hyperlink r:id="rId66" w:anchor="_Toc147669227" w:history="1">
         <w:r>
           <w:rPr>
             <w:rStyle w:val="Hipervnculo"/>
@@ -9438,7 +8082,7 @@
           <w:lang w:eastAsia="es-ES"/>
         </w:rPr>
       </w:pPr>
-      <w:hyperlink r:id="rId66" w:anchor="_Toc147669228" w:history="1">
+      <w:hyperlink r:id="rId67" w:anchor="_Toc147669228" w:history="1">
         <w:r>
           <w:rPr>
             <w:rStyle w:val="Hipervnculo"/>
@@ -9511,7 +8155,7 @@
           <w:lang w:eastAsia="es-ES"/>
         </w:rPr>
       </w:pPr>
-      <w:hyperlink r:id="rId67" w:anchor="_Toc147669229" w:history="1">
+      <w:hyperlink r:id="rId68" w:anchor="_Toc147669229" w:history="1">
         <w:r>
           <w:rPr>
             <w:rStyle w:val="Hipervnculo"/>
@@ -9584,7 +8228,7 @@
           <w:lang w:eastAsia="es-ES"/>
         </w:rPr>
       </w:pPr>
-      <w:hyperlink r:id="rId68" w:anchor="_Toc147669230" w:history="1">
+      <w:hyperlink r:id="rId69" w:anchor="_Toc147669230" w:history="1">
         <w:r>
           <w:rPr>
             <w:rStyle w:val="Hipervnculo"/>
@@ -9657,7 +8301,7 @@
           <w:lang w:eastAsia="es-ES"/>
         </w:rPr>
       </w:pPr>
-      <w:hyperlink r:id="rId69" w:anchor="_Toc147669231" w:history="1">
+      <w:hyperlink r:id="rId70" w:anchor="_Toc147669231" w:history="1">
         <w:r>
           <w:rPr>
             <w:rStyle w:val="Hipervnculo"/>
@@ -9730,7 +8374,7 @@
           <w:lang w:eastAsia="es-ES"/>
         </w:rPr>
       </w:pPr>
-      <w:hyperlink r:id="rId70" w:anchor="_Toc147669232" w:history="1">
+      <w:hyperlink r:id="rId71" w:anchor="_Toc147669232" w:history="1">
         <w:r>
           <w:rPr>
             <w:rStyle w:val="Hipervnculo"/>
@@ -9803,7 +8447,7 @@
           <w:lang w:eastAsia="es-ES"/>
         </w:rPr>
       </w:pPr>
-      <w:hyperlink r:id="rId71" w:anchor="_Toc147669233" w:history="1">
+      <w:hyperlink r:id="rId72" w:anchor="_Toc147669233" w:history="1">
         <w:r>
           <w:rPr>
             <w:rStyle w:val="Hipervnculo"/>
@@ -9876,7 +8520,7 @@
           <w:lang w:eastAsia="es-ES"/>
         </w:rPr>
       </w:pPr>
-      <w:hyperlink r:id="rId72" w:anchor="_Toc147669234" w:history="1">
+      <w:hyperlink r:id="rId73" w:anchor="_Toc147669234" w:history="1">
         <w:r>
           <w:rPr>
             <w:rStyle w:val="Hipervnculo"/>
@@ -9949,7 +8593,7 @@
           <w:lang w:eastAsia="es-ES"/>
         </w:rPr>
       </w:pPr>
-      <w:hyperlink r:id="rId73" w:anchor="_Toc147669235" w:history="1">
+      <w:hyperlink r:id="rId74" w:anchor="_Toc147669235" w:history="1">
         <w:r>
           <w:rPr>
             <w:rStyle w:val="Hipervnculo"/>
@@ -10029,7 +8673,7 @@
     <w:p/>
     <w:p/>
     <w:p/>
-    <w:bookmarkStart w:id="46" w:name="_Toc147669266" w:displacedByCustomXml="next"/>
+    <w:bookmarkStart w:id="74" w:name="_Toc147669266" w:displacedByCustomXml="next"/>
     <w:sdt>
       <w:sdtPr>
         <w:rPr>
@@ -10044,7 +8688,6 @@
           <w:docPartUnique/>
         </w:docPartObj>
       </w:sdtPr>
-      <w:sdtEndPr/>
       <w:sdtContent>
         <w:p>
           <w:pPr>
@@ -10059,14 +8702,13 @@
             </w:rPr>
             <w:t>Bibliografía</w:t>
           </w:r>
-          <w:bookmarkEnd w:id="46"/>
+          <w:bookmarkEnd w:id="74"/>
         </w:p>
         <w:sdt>
           <w:sdtPr>
             <w:id w:val="111145805"/>
             <w:bibliography/>
           </w:sdtPr>
-          <w:sdtEndPr/>
           <w:sdtContent>
             <w:p>
               <w:pPr>
@@ -10557,8 +9199,8 @@
     </w:sdt>
     <w:p/>
     <w:sectPr>
-      <w:headerReference w:type="default" r:id="rId74"/>
-      <w:footerReference w:type="default" r:id="rId75"/>
+      <w:headerReference w:type="default" r:id="rId75"/>
+      <w:footerReference w:type="default" r:id="rId76"/>
       <w:pgSz w:w="11906" w:h="16838"/>
       <w:pgMar w:top="1417" w:right="1701" w:bottom="1417" w:left="1701" w:header="708" w:footer="708" w:gutter="0"/>
       <w:pgNumType w:start="0"/>
@@ -10571,7 +9213,7 @@
 </file>
 
 <file path=word/endnotes.xml><?xml version="1.0" encoding="utf-8"?>
-<w:endnotes xmlns:wpc="http://schemas.microsoft.com/office/word/2010/wordprocessingCanvas" xmlns:cx="http://schemas.microsoft.com/office/drawing/2014/chartex" xmlns:mc="http://schemas.openxmlformats.org/markup-compatibility/2006" xmlns:o="urn:schemas-microsoft-com:office:office" xmlns:r="http://schemas.openxmlformats.org/officeDocument/2006/relationships" xmlns:m="http://schemas.openxmlformats.org/officeDocument/2006/math" xmlns:v="urn:schemas-microsoft-com:vml" xmlns:wp14="http://schemas.microsoft.com/office/word/2010/wordprocessingDrawing" xmlns:wp="http://schemas.openxmlformats.org/drawingml/2006/wordprocessingDrawing" xmlns:w10="urn:schemas-microsoft-com:office:word" xmlns:w="http://schemas.openxmlformats.org/wordprocessingml/2006/main" xmlns:w14="http://schemas.microsoft.com/office/word/2010/wordml" xmlns:w15="http://schemas.microsoft.com/office/word/2012/wordml" xmlns:w16se="http://schemas.microsoft.com/office/word/2015/wordml/symex" xmlns:wpg="http://schemas.microsoft.com/office/word/2010/wordprocessingGroup" xmlns:wpi="http://schemas.microsoft.com/office/word/2010/wordprocessingInk" xmlns:wne="http://schemas.microsoft.com/office/word/2006/wordml" xmlns:wps="http://schemas.microsoft.com/office/word/2010/wordprocessingShape" mc:Ignorable="w14 w15 w16se wp14">
+<w:endnotes xmlns:wpc="http://schemas.microsoft.com/office/word/2010/wordprocessingCanvas" xmlns:cx="http://schemas.microsoft.com/office/drawing/2014/chartex" xmlns:cx1="http://schemas.microsoft.com/office/drawing/2015/9/8/chartex" xmlns:cx2="http://schemas.microsoft.com/office/drawing/2015/10/21/chartex" xmlns:cx3="http://schemas.microsoft.com/office/drawing/2016/5/9/chartex" xmlns:cx4="http://schemas.microsoft.com/office/drawing/2016/5/10/chartex" xmlns:cx5="http://schemas.microsoft.com/office/drawing/2016/5/11/chartex" xmlns:cx6="http://schemas.microsoft.com/office/drawing/2016/5/12/chartex" xmlns:cx7="http://schemas.microsoft.com/office/drawing/2016/5/13/chartex" xmlns:cx8="http://schemas.microsoft.com/office/drawing/2016/5/14/chartex" xmlns:mc="http://schemas.openxmlformats.org/markup-compatibility/2006" xmlns:aink="http://schemas.microsoft.com/office/drawing/2016/ink" xmlns:am3d="http://schemas.microsoft.com/office/drawing/2017/model3d" xmlns:o="urn:schemas-microsoft-com:office:office" xmlns:oel="http://schemas.microsoft.com/office/2019/extlst" xmlns:r="http://schemas.openxmlformats.org/officeDocument/2006/relationships" xmlns:m="http://schemas.openxmlformats.org/officeDocument/2006/math" xmlns:v="urn:schemas-microsoft-com:vml" xmlns:wp14="http://schemas.microsoft.com/office/word/2010/wordprocessingDrawing" xmlns:wp="http://schemas.openxmlformats.org/drawingml/2006/wordprocessingDrawing" xmlns:w10="urn:schemas-microsoft-com:office:word" xmlns:w="http://schemas.openxmlformats.org/wordprocessingml/2006/main" xmlns:w14="http://schemas.microsoft.com/office/word/2010/wordml" xmlns:w15="http://schemas.microsoft.com/office/word/2012/wordml" xmlns:w16cex="http://schemas.microsoft.com/office/word/2018/wordml/cex" xmlns:w16cid="http://schemas.microsoft.com/office/word/2016/wordml/cid" xmlns:w16="http://schemas.microsoft.com/office/word/2018/wordml" xmlns:w16sdtdh="http://schemas.microsoft.com/office/word/2020/wordml/sdtdatahash" xmlns:w16se="http://schemas.microsoft.com/office/word/2015/wordml/symex" xmlns:wpg="http://schemas.microsoft.com/office/word/2010/wordprocessingGroup" xmlns:wpi="http://schemas.microsoft.com/office/word/2010/wordprocessingInk" xmlns:wne="http://schemas.microsoft.com/office/word/2006/wordml" xmlns:wps="http://schemas.microsoft.com/office/word/2010/wordprocessingShape" mc:Ignorable="w14 w15 w16se w16cid w16 w16cex w16sdtdh wp14">
   <w:endnote w:type="separator" w:id="-1">
     <w:p>
       <w:pPr>
@@ -10596,7 +9238,7 @@
 </file>
 
 <file path=word/footer1.xml><?xml version="1.0" encoding="utf-8"?>
-<w:ftr xmlns:wpc="http://schemas.microsoft.com/office/word/2010/wordprocessingCanvas" xmlns:cx="http://schemas.microsoft.com/office/drawing/2014/chartex" xmlns:mc="http://schemas.openxmlformats.org/markup-compatibility/2006" xmlns:o="urn:schemas-microsoft-com:office:office" xmlns:r="http://schemas.openxmlformats.org/officeDocument/2006/relationships" xmlns:m="http://schemas.openxmlformats.org/officeDocument/2006/math" xmlns:v="urn:schemas-microsoft-com:vml" xmlns:wp14="http://schemas.microsoft.com/office/word/2010/wordprocessingDrawing" xmlns:wp="http://schemas.openxmlformats.org/drawingml/2006/wordprocessingDrawing" xmlns:w10="urn:schemas-microsoft-com:office:word" xmlns:w="http://schemas.openxmlformats.org/wordprocessingml/2006/main" xmlns:w14="http://schemas.microsoft.com/office/word/2010/wordml" xmlns:w15="http://schemas.microsoft.com/office/word/2012/wordml" xmlns:w16se="http://schemas.microsoft.com/office/word/2015/wordml/symex" xmlns:wpg="http://schemas.microsoft.com/office/word/2010/wordprocessingGroup" xmlns:wpi="http://schemas.microsoft.com/office/word/2010/wordprocessingInk" xmlns:wne="http://schemas.microsoft.com/office/word/2006/wordml" xmlns:wps="http://schemas.microsoft.com/office/word/2010/wordprocessingShape" mc:Ignorable="w14 w15 w16se wp14">
+<w:ftr xmlns:wpc="http://schemas.microsoft.com/office/word/2010/wordprocessingCanvas" xmlns:cx="http://schemas.microsoft.com/office/drawing/2014/chartex" xmlns:cx1="http://schemas.microsoft.com/office/drawing/2015/9/8/chartex" xmlns:cx2="http://schemas.microsoft.com/office/drawing/2015/10/21/chartex" xmlns:cx3="http://schemas.microsoft.com/office/drawing/2016/5/9/chartex" xmlns:cx4="http://schemas.microsoft.com/office/drawing/2016/5/10/chartex" xmlns:cx5="http://schemas.microsoft.com/office/drawing/2016/5/11/chartex" xmlns:cx6="http://schemas.microsoft.com/office/drawing/2016/5/12/chartex" xmlns:cx7="http://schemas.microsoft.com/office/drawing/2016/5/13/chartex" xmlns:cx8="http://schemas.microsoft.com/office/drawing/2016/5/14/chartex" xmlns:mc="http://schemas.openxmlformats.org/markup-compatibility/2006" xmlns:aink="http://schemas.microsoft.com/office/drawing/2016/ink" xmlns:am3d="http://schemas.microsoft.com/office/drawing/2017/model3d" xmlns:o="urn:schemas-microsoft-com:office:office" xmlns:oel="http://schemas.microsoft.com/office/2019/extlst" xmlns:r="http://schemas.openxmlformats.org/officeDocument/2006/relationships" xmlns:m="http://schemas.openxmlformats.org/officeDocument/2006/math" xmlns:v="urn:schemas-microsoft-com:vml" xmlns:wp14="http://schemas.microsoft.com/office/word/2010/wordprocessingDrawing" xmlns:wp="http://schemas.openxmlformats.org/drawingml/2006/wordprocessingDrawing" xmlns:w10="urn:schemas-microsoft-com:office:word" xmlns:w="http://schemas.openxmlformats.org/wordprocessingml/2006/main" xmlns:w14="http://schemas.microsoft.com/office/word/2010/wordml" xmlns:w15="http://schemas.microsoft.com/office/word/2012/wordml" xmlns:w16cex="http://schemas.microsoft.com/office/word/2018/wordml/cex" xmlns:w16cid="http://schemas.microsoft.com/office/word/2016/wordml/cid" xmlns:w16="http://schemas.microsoft.com/office/word/2018/wordml" xmlns:w16sdtdh="http://schemas.microsoft.com/office/word/2020/wordml/sdtdatahash" xmlns:w16se="http://schemas.microsoft.com/office/word/2015/wordml/symex" xmlns:wpg="http://schemas.microsoft.com/office/word/2010/wordprocessingGroup" xmlns:wpi="http://schemas.microsoft.com/office/word/2010/wordprocessingInk" xmlns:wne="http://schemas.microsoft.com/office/word/2006/wordml" xmlns:wps="http://schemas.microsoft.com/office/word/2010/wordprocessingShape" mc:Ignorable="w14 w15 w16se w16cid w16 w16cex w16sdtdh wp14">
   <w:sdt>
     <w:sdtPr>
       <w:id w:val="2000159722"/>
@@ -10605,7 +9247,6 @@
         <w:docPartUnique/>
       </w:docPartObj>
     </w:sdtPr>
-    <w:sdtEndPr/>
     <w:sdtContent>
       <w:p>
         <w:pPr>
@@ -10620,7 +9261,7 @@
             <w:lang w:eastAsia="es-ES"/>
           </w:rPr>
           <w:drawing>
-            <wp:anchor distT="0" distB="0" distL="114300" distR="114300" simplePos="0" relativeHeight="251663360" behindDoc="1" locked="0" layoutInCell="1" allowOverlap="1" wp14:anchorId="3D196972" wp14:editId="12EF1FDF">
+            <wp:anchor distT="0" distB="0" distL="114300" distR="114300" simplePos="0" relativeHeight="251663360" behindDoc="1" locked="0" layoutInCell="1" allowOverlap="1" wp14:anchorId="71FCEB29" wp14:editId="0ED67377">
               <wp:simplePos x="0" y="0"/>
               <wp:positionH relativeFrom="margin">
                 <wp:posOffset>2308225</wp:posOffset>
@@ -10708,7 +9349,7 @@
 </file>
 
 <file path=word/footnotes.xml><?xml version="1.0" encoding="utf-8"?>
-<w:footnotes xmlns:wpc="http://schemas.microsoft.com/office/word/2010/wordprocessingCanvas" xmlns:cx="http://schemas.microsoft.com/office/drawing/2014/chartex" xmlns:mc="http://schemas.openxmlformats.org/markup-compatibility/2006" xmlns:o="urn:schemas-microsoft-com:office:office" xmlns:r="http://schemas.openxmlformats.org/officeDocument/2006/relationships" xmlns:m="http://schemas.openxmlformats.org/officeDocument/2006/math" xmlns:v="urn:schemas-microsoft-com:vml" xmlns:wp14="http://schemas.microsoft.com/office/word/2010/wordprocessingDrawing" xmlns:wp="http://schemas.openxmlformats.org/drawingml/2006/wordprocessingDrawing" xmlns:w10="urn:schemas-microsoft-com:office:word" xmlns:w="http://schemas.openxmlformats.org/wordprocessingml/2006/main" xmlns:w14="http://schemas.microsoft.com/office/word/2010/wordml" xmlns:w15="http://schemas.microsoft.com/office/word/2012/wordml" xmlns:w16se="http://schemas.microsoft.com/office/word/2015/wordml/symex" xmlns:wpg="http://schemas.microsoft.com/office/word/2010/wordprocessingGroup" xmlns:wpi="http://schemas.microsoft.com/office/word/2010/wordprocessingInk" xmlns:wne="http://schemas.microsoft.com/office/word/2006/wordml" xmlns:wps="http://schemas.microsoft.com/office/word/2010/wordprocessingShape" mc:Ignorable="w14 w15 w16se wp14">
+<w:footnotes xmlns:wpc="http://schemas.microsoft.com/office/word/2010/wordprocessingCanvas" xmlns:cx="http://schemas.microsoft.com/office/drawing/2014/chartex" xmlns:cx1="http://schemas.microsoft.com/office/drawing/2015/9/8/chartex" xmlns:cx2="http://schemas.microsoft.com/office/drawing/2015/10/21/chartex" xmlns:cx3="http://schemas.microsoft.com/office/drawing/2016/5/9/chartex" xmlns:cx4="http://schemas.microsoft.com/office/drawing/2016/5/10/chartex" xmlns:cx5="http://schemas.microsoft.com/office/drawing/2016/5/11/chartex" xmlns:cx6="http://schemas.microsoft.com/office/drawing/2016/5/12/chartex" xmlns:cx7="http://schemas.microsoft.com/office/drawing/2016/5/13/chartex" xmlns:cx8="http://schemas.microsoft.com/office/drawing/2016/5/14/chartex" xmlns:mc="http://schemas.openxmlformats.org/markup-compatibility/2006" xmlns:aink="http://schemas.microsoft.com/office/drawing/2016/ink" xmlns:am3d="http://schemas.microsoft.com/office/drawing/2017/model3d" xmlns:o="urn:schemas-microsoft-com:office:office" xmlns:oel="http://schemas.microsoft.com/office/2019/extlst" xmlns:r="http://schemas.openxmlformats.org/officeDocument/2006/relationships" xmlns:m="http://schemas.openxmlformats.org/officeDocument/2006/math" xmlns:v="urn:schemas-microsoft-com:vml" xmlns:wp14="http://schemas.microsoft.com/office/word/2010/wordprocessingDrawing" xmlns:wp="http://schemas.openxmlformats.org/drawingml/2006/wordprocessingDrawing" xmlns:w10="urn:schemas-microsoft-com:office:word" xmlns:w="http://schemas.openxmlformats.org/wordprocessingml/2006/main" xmlns:w14="http://schemas.microsoft.com/office/word/2010/wordml" xmlns:w15="http://schemas.microsoft.com/office/word/2012/wordml" xmlns:w16cex="http://schemas.microsoft.com/office/word/2018/wordml/cex" xmlns:w16cid="http://schemas.microsoft.com/office/word/2016/wordml/cid" xmlns:w16="http://schemas.microsoft.com/office/word/2018/wordml" xmlns:w16sdtdh="http://schemas.microsoft.com/office/word/2020/wordml/sdtdatahash" xmlns:w16se="http://schemas.microsoft.com/office/word/2015/wordml/symex" xmlns:wpg="http://schemas.microsoft.com/office/word/2010/wordprocessingGroup" xmlns:wpi="http://schemas.microsoft.com/office/word/2010/wordprocessingInk" xmlns:wne="http://schemas.microsoft.com/office/word/2006/wordml" xmlns:wps="http://schemas.microsoft.com/office/word/2010/wordprocessingShape" mc:Ignorable="w14 w15 w16se w16cid w16 w16cex w16sdtdh wp14">
   <w:footnote w:type="separator" w:id="-1">
     <w:p>
       <w:pPr>
@@ -10733,7 +9374,7 @@
 </file>
 
 <file path=word/header1.xml><?xml version="1.0" encoding="utf-8"?>
-<w:hdr xmlns:wpc="http://schemas.microsoft.com/office/word/2010/wordprocessingCanvas" xmlns:cx="http://schemas.microsoft.com/office/drawing/2014/chartex" xmlns:mc="http://schemas.openxmlformats.org/markup-compatibility/2006" xmlns:o="urn:schemas-microsoft-com:office:office" xmlns:r="http://schemas.openxmlformats.org/officeDocument/2006/relationships" xmlns:m="http://schemas.openxmlformats.org/officeDocument/2006/math" xmlns:v="urn:schemas-microsoft-com:vml" xmlns:wp14="http://schemas.microsoft.com/office/word/2010/wordprocessingDrawing" xmlns:wp="http://schemas.openxmlformats.org/drawingml/2006/wordprocessingDrawing" xmlns:w10="urn:schemas-microsoft-com:office:word" xmlns:w="http://schemas.openxmlformats.org/wordprocessingml/2006/main" xmlns:w14="http://schemas.microsoft.com/office/word/2010/wordml" xmlns:w15="http://schemas.microsoft.com/office/word/2012/wordml" xmlns:w16se="http://schemas.microsoft.com/office/word/2015/wordml/symex" xmlns:wpg="http://schemas.microsoft.com/office/word/2010/wordprocessingGroup" xmlns:wpi="http://schemas.microsoft.com/office/word/2010/wordprocessingInk" xmlns:wne="http://schemas.microsoft.com/office/word/2006/wordml" xmlns:wps="http://schemas.microsoft.com/office/word/2010/wordprocessingShape" mc:Ignorable="w14 w15 w16se wp14">
+<w:hdr xmlns:wpc="http://schemas.microsoft.com/office/word/2010/wordprocessingCanvas" xmlns:cx="http://schemas.microsoft.com/office/drawing/2014/chartex" xmlns:cx1="http://schemas.microsoft.com/office/drawing/2015/9/8/chartex" xmlns:cx2="http://schemas.microsoft.com/office/drawing/2015/10/21/chartex" xmlns:cx3="http://schemas.microsoft.com/office/drawing/2016/5/9/chartex" xmlns:cx4="http://schemas.microsoft.com/office/drawing/2016/5/10/chartex" xmlns:cx5="http://schemas.microsoft.com/office/drawing/2016/5/11/chartex" xmlns:cx6="http://schemas.microsoft.com/office/drawing/2016/5/12/chartex" xmlns:cx7="http://schemas.microsoft.com/office/drawing/2016/5/13/chartex" xmlns:cx8="http://schemas.microsoft.com/office/drawing/2016/5/14/chartex" xmlns:mc="http://schemas.openxmlformats.org/markup-compatibility/2006" xmlns:aink="http://schemas.microsoft.com/office/drawing/2016/ink" xmlns:am3d="http://schemas.microsoft.com/office/drawing/2017/model3d" xmlns:o="urn:schemas-microsoft-com:office:office" xmlns:oel="http://schemas.microsoft.com/office/2019/extlst" xmlns:r="http://schemas.openxmlformats.org/officeDocument/2006/relationships" xmlns:m="http://schemas.openxmlformats.org/officeDocument/2006/math" xmlns:v="urn:schemas-microsoft-com:vml" xmlns:wp14="http://schemas.microsoft.com/office/word/2010/wordprocessingDrawing" xmlns:wp="http://schemas.openxmlformats.org/drawingml/2006/wordprocessingDrawing" xmlns:w10="urn:schemas-microsoft-com:office:word" xmlns:w="http://schemas.openxmlformats.org/wordprocessingml/2006/main" xmlns:w14="http://schemas.microsoft.com/office/word/2010/wordml" xmlns:w15="http://schemas.microsoft.com/office/word/2012/wordml" xmlns:w16cex="http://schemas.microsoft.com/office/word/2018/wordml/cex" xmlns:w16cid="http://schemas.microsoft.com/office/word/2016/wordml/cid" xmlns:w16="http://schemas.microsoft.com/office/word/2018/wordml" xmlns:w16sdtdh="http://schemas.microsoft.com/office/word/2020/wordml/sdtdatahash" xmlns:w16se="http://schemas.microsoft.com/office/word/2015/wordml/symex" xmlns:wpg="http://schemas.microsoft.com/office/word/2010/wordprocessingGroup" xmlns:wpi="http://schemas.microsoft.com/office/word/2010/wordprocessingInk" xmlns:wne="http://schemas.microsoft.com/office/word/2006/wordml" xmlns:wps="http://schemas.microsoft.com/office/word/2010/wordprocessingShape" mc:Ignorable="w14 w15 w16se w16cid w16 w16cex w16sdtdh wp14">
   <w:p>
     <w:pPr>
       <w:pStyle w:val="Encabezado"/>
@@ -10744,7 +9385,7 @@
         <w:lang w:eastAsia="es-ES"/>
       </w:rPr>
       <w:drawing>
-        <wp:anchor distT="0" distB="0" distL="114300" distR="114300" simplePos="0" relativeHeight="251661312" behindDoc="1" locked="0" layoutInCell="1" allowOverlap="1" wp14:anchorId="76AB5AD2" wp14:editId="26C819B6">
+        <wp:anchor distT="0" distB="0" distL="114300" distR="114300" simplePos="0" relativeHeight="251661312" behindDoc="1" locked="0" layoutInCell="1" allowOverlap="1" wp14:anchorId="3D76C308" wp14:editId="1024E1F3">
           <wp:simplePos x="0" y="0"/>
           <wp:positionH relativeFrom="margin">
             <wp:posOffset>-746760</wp:posOffset>
@@ -10837,7 +9478,7 @@
 </file>
 
 <file path=word/numbering.xml><?xml version="1.0" encoding="utf-8"?>
-<w:numbering xmlns:wpc="http://schemas.microsoft.com/office/word/2010/wordprocessingCanvas" xmlns:cx="http://schemas.microsoft.com/office/drawing/2014/chartex" xmlns:mc="http://schemas.openxmlformats.org/markup-compatibility/2006" xmlns:o="urn:schemas-microsoft-com:office:office" xmlns:r="http://schemas.openxmlformats.org/officeDocument/2006/relationships" xmlns:m="http://schemas.openxmlformats.org/officeDocument/2006/math" xmlns:v="urn:schemas-microsoft-com:vml" xmlns:wp14="http://schemas.microsoft.com/office/word/2010/wordprocessingDrawing" xmlns:wp="http://schemas.openxmlformats.org/drawingml/2006/wordprocessingDrawing" xmlns:w10="urn:schemas-microsoft-com:office:word" xmlns:w="http://schemas.openxmlformats.org/wordprocessingml/2006/main" xmlns:w14="http://schemas.microsoft.com/office/word/2010/wordml" xmlns:w15="http://schemas.microsoft.com/office/word/2012/wordml" xmlns:w16se="http://schemas.microsoft.com/office/word/2015/wordml/symex" xmlns:wpg="http://schemas.microsoft.com/office/word/2010/wordprocessingGroup" xmlns:wpi="http://schemas.microsoft.com/office/word/2010/wordprocessingInk" xmlns:wne="http://schemas.microsoft.com/office/word/2006/wordml" xmlns:wps="http://schemas.microsoft.com/office/word/2010/wordprocessingShape" mc:Ignorable="w14 w15 w16se wp14">
+<w:numbering xmlns:wpc="http://schemas.microsoft.com/office/word/2010/wordprocessingCanvas" xmlns:cx="http://schemas.microsoft.com/office/drawing/2014/chartex" xmlns:cx1="http://schemas.microsoft.com/office/drawing/2015/9/8/chartex" xmlns:cx2="http://schemas.microsoft.com/office/drawing/2015/10/21/chartex" xmlns:cx3="http://schemas.microsoft.com/office/drawing/2016/5/9/chartex" xmlns:cx4="http://schemas.microsoft.com/office/drawing/2016/5/10/chartex" xmlns:cx5="http://schemas.microsoft.com/office/drawing/2016/5/11/chartex" xmlns:cx6="http://schemas.microsoft.com/office/drawing/2016/5/12/chartex" xmlns:cx7="http://schemas.microsoft.com/office/drawing/2016/5/13/chartex" xmlns:cx8="http://schemas.microsoft.com/office/drawing/2016/5/14/chartex" xmlns:mc="http://schemas.openxmlformats.org/markup-compatibility/2006" xmlns:aink="http://schemas.microsoft.com/office/drawing/2016/ink" xmlns:am3d="http://schemas.microsoft.com/office/drawing/2017/model3d" xmlns:o="urn:schemas-microsoft-com:office:office" xmlns:oel="http://schemas.microsoft.com/office/2019/extlst" xmlns:r="http://schemas.openxmlformats.org/officeDocument/2006/relationships" xmlns:m="http://schemas.openxmlformats.org/officeDocument/2006/math" xmlns:v="urn:schemas-microsoft-com:vml" xmlns:wp14="http://schemas.microsoft.com/office/word/2010/wordprocessingDrawing" xmlns:wp="http://schemas.openxmlformats.org/drawingml/2006/wordprocessingDrawing" xmlns:w10="urn:schemas-microsoft-com:office:word" xmlns:w="http://schemas.openxmlformats.org/wordprocessingml/2006/main" xmlns:w14="http://schemas.microsoft.com/office/word/2010/wordml" xmlns:w15="http://schemas.microsoft.com/office/word/2012/wordml" xmlns:w16cex="http://schemas.microsoft.com/office/word/2018/wordml/cex" xmlns:w16cid="http://schemas.microsoft.com/office/word/2016/wordml/cid" xmlns:w16="http://schemas.microsoft.com/office/word/2018/wordml" xmlns:w16sdtdh="http://schemas.microsoft.com/office/word/2020/wordml/sdtdatahash" xmlns:w16se="http://schemas.microsoft.com/office/word/2015/wordml/symex" xmlns:wpg="http://schemas.microsoft.com/office/word/2010/wordprocessingGroup" xmlns:wpi="http://schemas.microsoft.com/office/word/2010/wordprocessingInk" xmlns:wne="http://schemas.microsoft.com/office/word/2006/wordml" xmlns:wps="http://schemas.microsoft.com/office/word/2010/wordprocessingShape" mc:Ignorable="w14 w15 w16se w16cid w16 w16cex w16sdtdh wp14">
   <w:abstractNum w:abstractNumId="0" w15:restartNumberingAfterBreak="0">
     <w:nsid w:val="2B602E57"/>
     <w:multiLevelType w:val="hybridMultilevel"/>
@@ -11064,17 +9705,17 @@
       </w:rPr>
     </w:lvl>
   </w:abstractNum>
-  <w:num w:numId="1">
+  <w:num w:numId="1" w16cid:durableId="803817504">
     <w:abstractNumId w:val="0"/>
   </w:num>
-  <w:num w:numId="2">
+  <w:num w:numId="2" w16cid:durableId="2033147013">
     <w:abstractNumId w:val="1"/>
   </w:num>
 </w:numbering>
 </file>
 
 <file path=word/styles.xml><?xml version="1.0" encoding="utf-8"?>
-<w:styles xmlns:mc="http://schemas.openxmlformats.org/markup-compatibility/2006" xmlns:r="http://schemas.openxmlformats.org/officeDocument/2006/relationships" xmlns:w="http://schemas.openxmlformats.org/wordprocessingml/2006/main" xmlns:w14="http://schemas.microsoft.com/office/word/2010/wordml" xmlns:w15="http://schemas.microsoft.com/office/word/2012/wordml" xmlns:w16se="http://schemas.microsoft.com/office/word/2015/wordml/symex" mc:Ignorable="w14 w15 w16se">
+<w:styles xmlns:mc="http://schemas.openxmlformats.org/markup-compatibility/2006" xmlns:r="http://schemas.openxmlformats.org/officeDocument/2006/relationships" xmlns:w="http://schemas.openxmlformats.org/wordprocessingml/2006/main" xmlns:w14="http://schemas.microsoft.com/office/word/2010/wordml" xmlns:w15="http://schemas.microsoft.com/office/word/2012/wordml" xmlns:w16cex="http://schemas.microsoft.com/office/word/2018/wordml/cex" xmlns:w16cid="http://schemas.microsoft.com/office/word/2016/wordml/cid" xmlns:w16="http://schemas.microsoft.com/office/word/2018/wordml" xmlns:w16sdtdh="http://schemas.microsoft.com/office/word/2020/wordml/sdtdatahash" xmlns:w16se="http://schemas.microsoft.com/office/word/2015/wordml/symex" mc:Ignorable="w14 w15 w16se w16cid w16 w16cex w16sdtdh">
   <w:docDefaults>
     <w:rPrDefault>
       <w:rPr>
@@ -11090,7 +9731,7 @@
       </w:pPr>
     </w:pPrDefault>
   </w:docDefaults>
-  <w:latentStyles w:defLockedState="0" w:defUIPriority="99" w:defSemiHidden="0" w:defUnhideWhenUsed="0" w:defQFormat="0" w:count="371">
+  <w:latentStyles w:defLockedState="0" w:defUIPriority="99" w:defSemiHidden="0" w:defUnhideWhenUsed="0" w:defQFormat="0" w:count="376">
     <w:lsdException w:name="Normal" w:uiPriority="0" w:qFormat="1"/>
     <w:lsdException w:name="heading 1" w:uiPriority="9" w:qFormat="1"/>
     <w:lsdException w:name="heading 2" w:semiHidden="1" w:uiPriority="9" w:unhideWhenUsed="1" w:qFormat="1"/>
@@ -11462,6 +10103,11 @@
     <w:lsdException w:name="List Table 5 Dark Accent 6" w:uiPriority="50"/>
     <w:lsdException w:name="List Table 6 Colorful Accent 6" w:uiPriority="51"/>
     <w:lsdException w:name="List Table 7 Colorful Accent 6" w:uiPriority="52"/>
+    <w:lsdException w:name="Mention" w:semiHidden="1" w:unhideWhenUsed="1"/>
+    <w:lsdException w:name="Smart Hyperlink" w:semiHidden="1" w:unhideWhenUsed="1"/>
+    <w:lsdException w:name="Hashtag" w:semiHidden="1" w:unhideWhenUsed="1"/>
+    <w:lsdException w:name="Unresolved Mention" w:semiHidden="1" w:unhideWhenUsed="1"/>
+    <w:lsdException w:name="Smart Link" w:semiHidden="1" w:unhideWhenUsed="1"/>
   </w:latentStyles>
   <w:style w:type="paragraph" w:default="1" w:styleId="Normal">
     <w:name w:val="Normal"/>
@@ -11738,6 +10384,18 @@
       <w:sz w:val="24"/>
       <w:szCs w:val="24"/>
       <w:lang w:eastAsia="es-ES"/>
+    </w:rPr>
+  </w:style>
+  <w:style w:type="character" w:styleId="Hipervnculovisitado">
+    <w:name w:val="FollowedHyperlink"/>
+    <w:basedOn w:val="Fuentedeprrafopredeter"/>
+    <w:uiPriority w:val="99"/>
+    <w:semiHidden/>
+    <w:unhideWhenUsed/>
+    <w:rsid w:val="00164BD8"/>
+    <w:rPr>
+      <w:color w:val="954F72" w:themeColor="followedHyperlink"/>
+      <w:u w:val="single"/>
     </w:rPr>
   </w:style>
 </w:styles>

</xml_diff>